<commit_message>
actualización proceso de lectura de variables y secciones de canciones
</commit_message>
<xml_diff>
--- a/Desarrollo de una metodología de para identificación y clasificación de audio (1).docx
+++ b/Desarrollo de una metodología de para identificación y clasificación de audio (1).docx
@@ -30,9 +30,8 @@
           <w:shd w:val="clear" w:color="auto" w:fill="FFFFFF"/>
           <w:lang w:val="es-ES"/>
         </w:rPr>
-        <w:t xml:space="preserve">Aplicación de técnicas de </w:t>
-      </w:r>
-      <w:proofErr w:type="spellStart"/>
+        <w:t xml:space="preserve">Aplicación de técnicas de clusterización </w:t>
+      </w:r>
       <w:r>
         <w:rPr>
           <w:rStyle w:val="normaltextrun"/>
@@ -45,9 +44,8 @@
           <w:shd w:val="clear" w:color="auto" w:fill="FFFFFF"/>
           <w:lang w:val="es-ES"/>
         </w:rPr>
-        <w:t>clusterización</w:t>
-      </w:r>
-      <w:proofErr w:type="spellEnd"/>
+        <w:t xml:space="preserve">para la clasificación de </w:t>
+      </w:r>
       <w:r>
         <w:rPr>
           <w:rStyle w:val="normaltextrun"/>
@@ -60,7 +58,7 @@
           <w:shd w:val="clear" w:color="auto" w:fill="FFFFFF"/>
           <w:lang w:val="es-ES"/>
         </w:rPr>
-        <w:t xml:space="preserve"> </w:t>
+        <w:t>música Dance Electrónica</w:t>
       </w:r>
       <w:r>
         <w:rPr>
@@ -74,9 +72,13 @@
           <w:shd w:val="clear" w:color="auto" w:fill="FFFFFF"/>
           <w:lang w:val="es-ES"/>
         </w:rPr>
-        <w:t xml:space="preserve">para la clasificación de </w:t>
-      </w:r>
-      <w:r>
+        <w:t>.</w:t>
+      </w:r>
+    </w:p>
+    <w:p>
+      <w:pPr>
+        <w:spacing w:line="480" w:lineRule="auto"/>
+        <w:jc w:val="both"/>
         <w:rPr>
           <w:rStyle w:val="normaltextrun"/>
           <w:rFonts w:ascii="Arial" w:hAnsi="Arial" w:cs="Arial"/>
@@ -85,48 +87,169 @@
           <w:color w:val="2F5496"/>
           <w:sz w:val="24"/>
           <w:szCs w:val="24"/>
-          <w:highlight w:val="yellow"/>
           <w:shd w:val="clear" w:color="auto" w:fill="FFFFFF"/>
           <w:lang w:val="es-ES"/>
         </w:rPr>
-        <w:t>música Dance Electrónica</w:t>
-      </w:r>
+      </w:pPr>
+    </w:p>
+    <w:p>
+      <w:pPr>
+        <w:spacing w:line="480" w:lineRule="auto"/>
+        <w:jc w:val="center"/>
+        <w:rPr>
+          <w:rStyle w:val="normaltextrun"/>
+          <w:rFonts w:ascii="Arial" w:hAnsi="Arial" w:cs="Arial"/>
+          <w:color w:val="000000"/>
+          <w:sz w:val="24"/>
+          <w:szCs w:val="24"/>
+          <w:shd w:val="clear" w:color="auto" w:fill="FFFFFF"/>
+          <w:lang w:val="es-ES"/>
+        </w:rPr>
+      </w:pPr>
+      <w:r>
+        <w:rPr>
+          <w:rStyle w:val="normaltextrun"/>
+          <w:rFonts w:ascii="Arial" w:hAnsi="Arial" w:cs="Arial"/>
+          <w:color w:val="000000"/>
+          <w:sz w:val="24"/>
+          <w:szCs w:val="24"/>
+          <w:shd w:val="clear" w:color="auto" w:fill="FFFFFF"/>
+          <w:lang w:val="es-ES"/>
+        </w:rPr>
+        <w:t>Estudiante:</w:t>
+      </w:r>
+      <w:r>
+        <w:rPr>
+          <w:rStyle w:val="tabchar"/>
+          <w:rFonts w:ascii="Arial" w:hAnsi="Arial" w:cs="Arial"/>
+          <w:color w:val="000000"/>
+          <w:sz w:val="24"/>
+          <w:szCs w:val="24"/>
+          <w:shd w:val="clear" w:color="auto" w:fill="FFFFFF"/>
+        </w:rPr>
+        <w:t xml:space="preserve"> </w:t>
+      </w:r>
+      <w:r>
+        <w:rPr>
+          <w:rStyle w:val="normaltextrun"/>
+          <w:rFonts w:ascii="Arial" w:hAnsi="Arial" w:cs="Arial"/>
+          <w:color w:val="000000"/>
+          <w:sz w:val="24"/>
+          <w:szCs w:val="24"/>
+          <w:shd w:val="clear" w:color="auto" w:fill="FFFFFF"/>
+          <w:lang w:val="es-ES"/>
+        </w:rPr>
+        <w:t>Carlos Alberto Murillo Martínez</w:t>
+      </w:r>
+    </w:p>
+    <w:p>
+      <w:pPr>
+        <w:spacing w:line="480" w:lineRule="auto"/>
+        <w:jc w:val="center"/>
+        <w:rPr>
+          <w:rStyle w:val="normaltextrun"/>
+          <w:rFonts w:ascii="Arial" w:hAnsi="Arial" w:cs="Arial"/>
+          <w:color w:val="000000"/>
+          <w:sz w:val="24"/>
+          <w:szCs w:val="24"/>
+          <w:shd w:val="clear" w:color="auto" w:fill="FFFFFF"/>
+          <w:lang w:val="es-ES"/>
+        </w:rPr>
+      </w:pPr>
+    </w:p>
+    <w:p>
+      <w:pPr>
+        <w:pStyle w:val="Prrafodelista"/>
+        <w:jc w:val="center"/>
+        <w:rPr>
+          <w:rStyle w:val="normaltextrun"/>
+          <w:rFonts w:ascii="Arial" w:hAnsi="Arial" w:cs="Arial"/>
+          <w:color w:val="000000"/>
+          <w:sz w:val="24"/>
+          <w:szCs w:val="24"/>
+          <w:shd w:val="clear" w:color="auto" w:fill="FFFFFF"/>
+          <w:lang w:val="es-ES"/>
+        </w:rPr>
+      </w:pPr>
       <w:r>
         <w:rPr>
           <w:rStyle w:val="normaltextrun"/>
           <w:rFonts w:ascii="Arial" w:hAnsi="Arial" w:cs="Arial"/>
           <w:b/>
           <w:bCs/>
-          <w:color w:val="2F5496"/>
+          <w:color w:val="000000"/>
           <w:sz w:val="24"/>
           <w:szCs w:val="24"/>
           <w:shd w:val="clear" w:color="auto" w:fill="FFFFFF"/>
           <w:lang w:val="es-ES"/>
         </w:rPr>
-        <w:t>.</w:t>
-      </w:r>
-    </w:p>
-    <w:p>
-      <w:pPr>
-        <w:spacing w:line="480" w:lineRule="auto"/>
-        <w:jc w:val="both"/>
+        <w:t>Director</w:t>
+      </w:r>
+      <w:r>
+        <w:rPr>
+          <w:rStyle w:val="normaltextrun"/>
+          <w:rFonts w:ascii="Arial" w:hAnsi="Arial" w:cs="Arial"/>
+          <w:color w:val="000000"/>
+          <w:sz w:val="24"/>
+          <w:szCs w:val="24"/>
+          <w:shd w:val="clear" w:color="auto" w:fill="FFFFFF"/>
+          <w:lang w:val="es-ES"/>
+        </w:rPr>
+        <w:t>: Marco Alu</w:t>
+      </w:r>
+      <w:r>
+        <w:rPr>
+          <w:rStyle w:val="normaltextrun"/>
+          <w:rFonts w:ascii="Arial" w:hAnsi="Arial" w:cs="Arial"/>
+          <w:color w:val="000000"/>
+          <w:sz w:val="24"/>
+          <w:szCs w:val="24"/>
+          <w:shd w:val="clear" w:color="auto" w:fill="FFFFFF"/>
+          <w:lang w:val="es-ES"/>
+        </w:rPr>
+        <w:t>n</w:t>
+      </w:r>
+      <w:r>
+        <w:rPr>
+          <w:rStyle w:val="normaltextrun"/>
+          <w:rFonts w:ascii="Arial" w:hAnsi="Arial" w:cs="Arial"/>
+          <w:color w:val="000000"/>
+          <w:sz w:val="24"/>
+          <w:szCs w:val="24"/>
+          <w:shd w:val="clear" w:color="auto" w:fill="FFFFFF"/>
+          <w:lang w:val="es-ES"/>
+        </w:rPr>
+        <w:t>no</w:t>
+      </w:r>
+    </w:p>
+    <w:p>
+      <w:pPr>
+        <w:pStyle w:val="Prrafodelista"/>
+        <w:jc w:val="center"/>
+        <w:rPr>
+          <w:rStyle w:val="Hipervnculo"/>
+          <w:rFonts w:ascii="Arial" w:hAnsi="Arial" w:cs="Arial"/>
+          <w:sz w:val="24"/>
+          <w:szCs w:val="24"/>
+          <w:shd w:val="clear" w:color="auto" w:fill="FFFFFF"/>
+          <w:lang w:val="es-ES"/>
+        </w:rPr>
+      </w:pPr>
+      <w:r>
         <w:rPr>
           <w:rStyle w:val="normaltextrun"/>
           <w:rFonts w:ascii="Arial" w:hAnsi="Arial" w:cs="Arial"/>
           <w:b/>
           <w:bCs/>
-          <w:color w:val="2F5496"/>
+          <w:color w:val="000000"/>
           <w:sz w:val="24"/>
           <w:szCs w:val="24"/>
           <w:shd w:val="clear" w:color="auto" w:fill="FFFFFF"/>
           <w:lang w:val="es-ES"/>
         </w:rPr>
-      </w:pPr>
-    </w:p>
-    <w:p>
-      <w:pPr>
-        <w:spacing w:line="480" w:lineRule="auto"/>
-        <w:jc w:val="center"/>
+        <w:t>Correo</w:t>
+      </w:r>
+      <w:r>
         <w:rPr>
           <w:rStyle w:val="normaltextrun"/>
           <w:rFonts w:ascii="Arial" w:hAnsi="Arial" w:cs="Arial"/>
@@ -136,110 +259,7 @@
           <w:shd w:val="clear" w:color="auto" w:fill="FFFFFF"/>
           <w:lang w:val="es-ES"/>
         </w:rPr>
-      </w:pPr>
-      <w:r>
-        <w:rPr>
-          <w:rStyle w:val="normaltextrun"/>
-          <w:rFonts w:ascii="Arial" w:hAnsi="Arial" w:cs="Arial"/>
-          <w:color w:val="000000"/>
-          <w:sz w:val="24"/>
-          <w:szCs w:val="24"/>
-          <w:shd w:val="clear" w:color="auto" w:fill="FFFFFF"/>
-          <w:lang w:val="es-ES"/>
-        </w:rPr>
-        <w:t>Estudiante:</w:t>
-      </w:r>
-      <w:r>
-        <w:rPr>
-          <w:rStyle w:val="tabchar"/>
-          <w:rFonts w:ascii="Arial" w:hAnsi="Arial" w:cs="Arial"/>
-          <w:color w:val="000000"/>
-          <w:sz w:val="24"/>
-          <w:szCs w:val="24"/>
-          <w:shd w:val="clear" w:color="auto" w:fill="FFFFFF"/>
-        </w:rPr>
-        <w:t xml:space="preserve"> </w:t>
-      </w:r>
-      <w:r>
-        <w:rPr>
-          <w:rStyle w:val="normaltextrun"/>
-          <w:rFonts w:ascii="Arial" w:hAnsi="Arial" w:cs="Arial"/>
-          <w:color w:val="000000"/>
-          <w:sz w:val="24"/>
-          <w:szCs w:val="24"/>
-          <w:shd w:val="clear" w:color="auto" w:fill="FFFFFF"/>
-          <w:lang w:val="es-ES"/>
-        </w:rPr>
-        <w:t>Carlos Alberto Murillo Martínez</w:t>
-      </w:r>
-    </w:p>
-    <w:p>
-      <w:pPr>
-        <w:spacing w:line="480" w:lineRule="auto"/>
-        <w:jc w:val="center"/>
-        <w:rPr>
-          <w:rStyle w:val="normaltextrun"/>
-          <w:rFonts w:ascii="Arial" w:hAnsi="Arial" w:cs="Arial"/>
-          <w:color w:val="000000"/>
-          <w:sz w:val="24"/>
-          <w:szCs w:val="24"/>
-          <w:shd w:val="clear" w:color="auto" w:fill="FFFFFF"/>
-          <w:lang w:val="es-ES"/>
-        </w:rPr>
-      </w:pPr>
-    </w:p>
-    <w:p>
-      <w:pPr>
-        <w:spacing w:line="480" w:lineRule="auto"/>
-        <w:jc w:val="center"/>
-        <w:rPr>
-          <w:rStyle w:val="normaltextrun"/>
-          <w:rFonts w:ascii="Arial" w:hAnsi="Arial" w:cs="Arial"/>
-          <w:color w:val="000000"/>
-          <w:sz w:val="24"/>
-          <w:szCs w:val="24"/>
-          <w:shd w:val="clear" w:color="auto" w:fill="FFFFFF"/>
-          <w:lang w:val="es-ES"/>
-        </w:rPr>
-      </w:pPr>
-      <w:r>
-        <w:rPr>
-          <w:rStyle w:val="normaltextrun"/>
-          <w:rFonts w:ascii="Arial" w:hAnsi="Arial" w:cs="Arial"/>
-          <w:color w:val="000000"/>
-          <w:sz w:val="24"/>
-          <w:szCs w:val="24"/>
-          <w:shd w:val="clear" w:color="auto" w:fill="FFFFFF"/>
-          <w:lang w:val="es-ES"/>
-        </w:rPr>
-        <w:t>Director: Marco Alumno</w:t>
-      </w:r>
-    </w:p>
-    <w:p>
-      <w:pPr>
-        <w:spacing w:line="480" w:lineRule="auto"/>
-        <w:jc w:val="center"/>
-        <w:rPr>
-          <w:rStyle w:val="normaltextrun"/>
-          <w:rFonts w:ascii="Arial" w:hAnsi="Arial" w:cs="Arial"/>
-          <w:color w:val="000000"/>
-          <w:sz w:val="24"/>
-          <w:szCs w:val="24"/>
-          <w:shd w:val="clear" w:color="auto" w:fill="FFFFFF"/>
-          <w:lang w:val="es-ES"/>
-        </w:rPr>
-      </w:pPr>
-      <w:r>
-        <w:rPr>
-          <w:rStyle w:val="normaltextrun"/>
-          <w:rFonts w:ascii="Arial" w:hAnsi="Arial" w:cs="Arial"/>
-          <w:color w:val="000000"/>
-          <w:sz w:val="24"/>
-          <w:szCs w:val="24"/>
-          <w:shd w:val="clear" w:color="auto" w:fill="FFFFFF"/>
-          <w:lang w:val="es-ES"/>
-        </w:rPr>
-        <w:t xml:space="preserve">Correo: </w:t>
+        <w:t xml:space="preserve">: </w:t>
       </w:r>
       <w:hyperlink r:id="rId11" w:history="1">
         <w:r>
@@ -257,6 +277,104 @@
     </w:p>
     <w:p>
       <w:pPr>
+        <w:pStyle w:val="Prrafodelista"/>
+        <w:jc w:val="center"/>
+        <w:rPr>
+          <w:rStyle w:val="normaltextrun"/>
+          <w:rFonts w:ascii="Arial" w:hAnsi="Arial" w:cs="Arial"/>
+          <w:color w:val="000000"/>
+          <w:sz w:val="24"/>
+          <w:szCs w:val="24"/>
+          <w:shd w:val="clear" w:color="auto" w:fill="FFFFFF"/>
+          <w:lang w:val="es-ES"/>
+        </w:rPr>
+      </w:pPr>
+      <w:r>
+        <w:rPr>
+          <w:rStyle w:val="normaltextrun"/>
+          <w:rFonts w:ascii="Arial" w:hAnsi="Arial" w:cs="Arial"/>
+          <w:b/>
+          <w:bCs/>
+          <w:color w:val="000000"/>
+          <w:sz w:val="24"/>
+          <w:szCs w:val="24"/>
+          <w:shd w:val="clear" w:color="auto" w:fill="FFFFFF"/>
+          <w:lang w:val="es-ES"/>
+        </w:rPr>
+        <w:t>categoría (Minciencias)</w:t>
+      </w:r>
+      <w:r>
+        <w:rPr>
+          <w:rStyle w:val="normaltextrun"/>
+          <w:rFonts w:ascii="Arial" w:hAnsi="Arial" w:cs="Arial"/>
+          <w:color w:val="000000"/>
+          <w:sz w:val="24"/>
+          <w:szCs w:val="24"/>
+          <w:shd w:val="clear" w:color="auto" w:fill="FFFFFF"/>
+          <w:lang w:val="es-ES"/>
+        </w:rPr>
+        <w:t xml:space="preserve">: </w:t>
+      </w:r>
+      <w:r>
+        <w:rPr>
+          <w:rStyle w:val="normaltextrun"/>
+          <w:rFonts w:ascii="Arial" w:hAnsi="Arial" w:cs="Arial"/>
+          <w:color w:val="000000"/>
+          <w:sz w:val="24"/>
+          <w:szCs w:val="24"/>
+          <w:shd w:val="clear" w:color="auto" w:fill="FFFFFF"/>
+          <w:lang w:val="es-ES"/>
+        </w:rPr>
+        <w:t>Investigador Asociado (I)</w:t>
+      </w:r>
+    </w:p>
+    <w:p>
+      <w:pPr>
+        <w:pStyle w:val="Prrafodelista"/>
+        <w:jc w:val="center"/>
+        <w:rPr>
+          <w:rStyle w:val="normaltextrun"/>
+          <w:rFonts w:ascii="Arial" w:hAnsi="Arial" w:cs="Arial"/>
+          <w:b/>
+          <w:bCs/>
+          <w:color w:val="000000"/>
+          <w:sz w:val="24"/>
+          <w:szCs w:val="24"/>
+          <w:shd w:val="clear" w:color="auto" w:fill="FFFFFF"/>
+          <w:lang w:val="es-ES"/>
+        </w:rPr>
+      </w:pPr>
+      <w:r>
+        <w:rPr>
+          <w:rStyle w:val="normaltextrun"/>
+          <w:rFonts w:ascii="Arial" w:hAnsi="Arial" w:cs="Arial"/>
+          <w:b/>
+          <w:bCs/>
+          <w:color w:val="000000"/>
+          <w:sz w:val="24"/>
+          <w:szCs w:val="24"/>
+          <w:shd w:val="clear" w:color="auto" w:fill="FFFFFF"/>
+          <w:lang w:val="es-ES"/>
+        </w:rPr>
+        <w:t>categoría (EAFIT)</w:t>
+      </w:r>
+      <w:r>
+        <w:rPr>
+          <w:rStyle w:val="normaltextrun"/>
+          <w:rFonts w:ascii="Arial" w:hAnsi="Arial" w:cs="Arial"/>
+          <w:b/>
+          <w:bCs/>
+          <w:color w:val="000000"/>
+          <w:sz w:val="24"/>
+          <w:szCs w:val="24"/>
+          <w:shd w:val="clear" w:color="auto" w:fill="FFFFFF"/>
+          <w:lang w:val="es-ES"/>
+        </w:rPr>
+        <w:t xml:space="preserve">: </w:t>
+      </w:r>
+    </w:p>
+    <w:p>
+      <w:pPr>
         <w:spacing w:line="480" w:lineRule="auto"/>
         <w:jc w:val="center"/>
         <w:rPr>
@@ -272,7 +390,7 @@
     </w:p>
     <w:p>
       <w:pPr>
-        <w:spacing w:line="480" w:lineRule="auto"/>
+        <w:pStyle w:val="Prrafodelista"/>
         <w:jc w:val="center"/>
         <w:rPr>
           <w:rStyle w:val="normaltextrun"/>
@@ -284,22 +402,20 @@
           <w:lang w:val="es-ES"/>
         </w:rPr>
       </w:pPr>
-      <w:proofErr w:type="spellStart"/>
-      <w:proofErr w:type="gramStart"/>
-      <w:r>
-        <w:rPr>
-          <w:rStyle w:val="normaltextrun"/>
-          <w:rFonts w:ascii="Arial" w:hAnsi="Arial" w:cs="Arial"/>
+      <w:r>
+        <w:rPr>
+          <w:rStyle w:val="normaltextrun"/>
+          <w:rFonts w:ascii="Arial" w:hAnsi="Arial" w:cs="Arial"/>
+          <w:b/>
+          <w:bCs/>
           <w:color w:val="000000"/>
           <w:sz w:val="24"/>
           <w:szCs w:val="24"/>
           <w:shd w:val="clear" w:color="auto" w:fill="FFFFFF"/>
           <w:lang w:val="es-ES"/>
         </w:rPr>
-        <w:t>Co-director</w:t>
-      </w:r>
-      <w:proofErr w:type="spellEnd"/>
-      <w:proofErr w:type="gramEnd"/>
+        <w:t>Co-director:</w:t>
+      </w:r>
       <w:r>
         <w:rPr>
           <w:rStyle w:val="normaltextrun"/>
@@ -310,12 +426,12 @@
           <w:shd w:val="clear" w:color="auto" w:fill="FFFFFF"/>
           <w:lang w:val="es-ES"/>
         </w:rPr>
-        <w:t>: Mauricio Toro Bermúdez</w:t>
-      </w:r>
-    </w:p>
-    <w:p>
-      <w:pPr>
-        <w:spacing w:line="480" w:lineRule="auto"/>
+        <w:t xml:space="preserve"> Mauricio Toro Bermúdez</w:t>
+      </w:r>
+    </w:p>
+    <w:p>
+      <w:pPr>
+        <w:pStyle w:val="Prrafodelista"/>
         <w:jc w:val="center"/>
         <w:rPr>
           <w:rStyle w:val="normaltextrun"/>
@@ -331,13 +447,27 @@
         <w:rPr>
           <w:rStyle w:val="normaltextrun"/>
           <w:rFonts w:ascii="Arial" w:hAnsi="Arial" w:cs="Arial"/>
+          <w:b/>
+          <w:bCs/>
           <w:color w:val="000000"/>
           <w:sz w:val="24"/>
           <w:szCs w:val="24"/>
           <w:shd w:val="clear" w:color="auto" w:fill="FFFFFF"/>
           <w:lang w:val="es-ES"/>
         </w:rPr>
-        <w:t xml:space="preserve">Correo: </w:t>
+        <w:t>Correo</w:t>
+      </w:r>
+      <w:r>
+        <w:rPr>
+          <w:rStyle w:val="normaltextrun"/>
+          <w:rFonts w:ascii="Arial" w:hAnsi="Arial" w:cs="Arial"/>
+          <w:color w:val="000000"/>
+          <w:sz w:val="24"/>
+          <w:szCs w:val="24"/>
+          <w:shd w:val="clear" w:color="auto" w:fill="FFFFFF"/>
+          <w:lang w:val="es-ES"/>
+        </w:rPr>
+        <w:t xml:space="preserve">: </w:t>
       </w:r>
       <w:hyperlink r:id="rId12" w:history="1">
         <w:r>
@@ -355,6 +485,117 @@
     </w:p>
     <w:p>
       <w:pPr>
+        <w:pStyle w:val="Prrafodelista"/>
+        <w:jc w:val="center"/>
+        <w:rPr>
+          <w:rStyle w:val="normaltextrun"/>
+          <w:rFonts w:ascii="Arial" w:hAnsi="Arial" w:cs="Arial"/>
+          <w:color w:val="000000"/>
+          <w:sz w:val="24"/>
+          <w:szCs w:val="24"/>
+          <w:shd w:val="clear" w:color="auto" w:fill="FFFFFF"/>
+          <w:lang w:val="es-ES"/>
+        </w:rPr>
+      </w:pPr>
+      <w:r>
+        <w:rPr>
+          <w:rStyle w:val="normaltextrun"/>
+          <w:rFonts w:ascii="Arial" w:hAnsi="Arial" w:cs="Arial"/>
+          <w:b/>
+          <w:bCs/>
+          <w:color w:val="000000"/>
+          <w:sz w:val="24"/>
+          <w:szCs w:val="24"/>
+          <w:shd w:val="clear" w:color="auto" w:fill="FFFFFF"/>
+          <w:lang w:val="es-ES"/>
+        </w:rPr>
+        <w:t>categoría (Minciencias)</w:t>
+      </w:r>
+      <w:r>
+        <w:rPr>
+          <w:rStyle w:val="normaltextrun"/>
+          <w:rFonts w:ascii="Arial" w:hAnsi="Arial" w:cs="Arial"/>
+          <w:color w:val="000000"/>
+          <w:sz w:val="24"/>
+          <w:szCs w:val="24"/>
+          <w:shd w:val="clear" w:color="auto" w:fill="FFFFFF"/>
+          <w:lang w:val="es-ES"/>
+        </w:rPr>
+        <w:t xml:space="preserve">: </w:t>
+      </w:r>
+      <w:r>
+        <w:rPr>
+          <w:rStyle w:val="normaltextrun"/>
+          <w:rFonts w:ascii="Arial" w:hAnsi="Arial" w:cs="Arial"/>
+          <w:color w:val="000000"/>
+          <w:sz w:val="24"/>
+          <w:szCs w:val="24"/>
+          <w:shd w:val="clear" w:color="auto" w:fill="FFFFFF"/>
+          <w:lang w:val="es-ES"/>
+        </w:rPr>
+        <w:tab/>
+        <w:t>Investigador Senior (IS</w:t>
+      </w:r>
+      <w:r>
+        <w:rPr>
+          <w:rStyle w:val="normaltextrun"/>
+          <w:rFonts w:ascii="Arial" w:hAnsi="Arial" w:cs="Arial"/>
+          <w:color w:val="000000"/>
+          <w:sz w:val="24"/>
+          <w:szCs w:val="24"/>
+          <w:shd w:val="clear" w:color="auto" w:fill="FFFFFF"/>
+          <w:lang w:val="es-ES"/>
+        </w:rPr>
+        <w:t>)</w:t>
+      </w:r>
+    </w:p>
+    <w:p>
+      <w:pPr>
+        <w:pStyle w:val="Prrafodelista"/>
+        <w:jc w:val="center"/>
+        <w:rPr>
+          <w:rStyle w:val="normaltextrun"/>
+          <w:rFonts w:ascii="Arial" w:hAnsi="Arial" w:cs="Arial"/>
+          <w:b/>
+          <w:bCs/>
+          <w:color w:val="000000"/>
+          <w:sz w:val="24"/>
+          <w:szCs w:val="24"/>
+          <w:shd w:val="clear" w:color="auto" w:fill="FFFFFF"/>
+          <w:lang w:val="es-ES"/>
+        </w:rPr>
+      </w:pPr>
+      <w:r>
+        <w:rPr>
+          <w:rStyle w:val="normaltextrun"/>
+          <w:rFonts w:ascii="Arial" w:hAnsi="Arial" w:cs="Arial"/>
+          <w:b/>
+          <w:bCs/>
+          <w:color w:val="000000"/>
+          <w:sz w:val="24"/>
+          <w:szCs w:val="24"/>
+          <w:shd w:val="clear" w:color="auto" w:fill="FFFFFF"/>
+          <w:lang w:val="es-ES"/>
+        </w:rPr>
+        <w:t>categoría (EAFIT)</w:t>
+      </w:r>
+      <w:r>
+        <w:rPr>
+          <w:rStyle w:val="normaltextrun"/>
+          <w:rFonts w:ascii="Arial" w:hAnsi="Arial" w:cs="Arial"/>
+          <w:b/>
+          <w:bCs/>
+          <w:color w:val="000000"/>
+          <w:sz w:val="24"/>
+          <w:szCs w:val="24"/>
+          <w:shd w:val="clear" w:color="auto" w:fill="FFFFFF"/>
+          <w:lang w:val="es-ES"/>
+        </w:rPr>
+        <w:t xml:space="preserve">: </w:t>
+      </w:r>
+    </w:p>
+    <w:p>
+      <w:pPr>
         <w:spacing w:line="480" w:lineRule="auto"/>
         <w:jc w:val="center"/>
         <w:rPr>
@@ -435,6 +676,7 @@
           <w:sz w:val="24"/>
           <w:szCs w:val="24"/>
           <w:shd w:val="clear" w:color="auto" w:fill="FFFFFF"/>
+          <w:lang w:val="en-US"/>
         </w:rPr>
       </w:pPr>
       <w:r>
@@ -445,10 +687,10 @@
           <w:sz w:val="24"/>
           <w:szCs w:val="24"/>
           <w:shd w:val="clear" w:color="auto" w:fill="FFFFFF"/>
-        </w:rPr>
-        <w:t xml:space="preserve">Palabras Clave: audio </w:t>
-      </w:r>
-      <w:proofErr w:type="spellStart"/>
+          <w:lang w:val="en-US"/>
+        </w:rPr>
+        <w:t xml:space="preserve">Palabras Clave: audio processing, streaming, </w:t>
+      </w:r>
       <w:r>
         <w:rPr>
           <w:rStyle w:val="eop"/>
@@ -457,10 +699,10 @@
           <w:sz w:val="24"/>
           <w:szCs w:val="24"/>
           <w:shd w:val="clear" w:color="auto" w:fill="FFFFFF"/>
-        </w:rPr>
-        <w:t>processing</w:t>
-      </w:r>
-      <w:proofErr w:type="spellEnd"/>
+          <w:lang w:val="en-US"/>
+        </w:rPr>
+        <w:t>kmeans,</w:t>
+      </w:r>
       <w:r>
         <w:rPr>
           <w:rStyle w:val="eop"/>
@@ -469,164 +711,79 @@
           <w:sz w:val="24"/>
           <w:szCs w:val="24"/>
           <w:shd w:val="clear" w:color="auto" w:fill="FFFFFF"/>
+          <w:lang w:val="en-US"/>
+        </w:rPr>
+        <w:t xml:space="preserve"> knn, </w:t>
+      </w:r>
+      <w:r>
+        <w:rPr>
+          <w:rStyle w:val="eop"/>
+          <w:rFonts w:ascii="Arial" w:hAnsi="Arial" w:cs="Arial"/>
+          <w:color w:val="000000"/>
+          <w:sz w:val="24"/>
+          <w:szCs w:val="24"/>
+          <w:shd w:val="clear" w:color="auto" w:fill="FFFFFF"/>
+          <w:lang w:val="en-US"/>
+        </w:rPr>
+        <w:t>metrics,</w:t>
+      </w:r>
+      <w:r>
+        <w:rPr>
+          <w:rStyle w:val="eop"/>
+          <w:rFonts w:ascii="Arial" w:hAnsi="Arial" w:cs="Arial"/>
+          <w:color w:val="000000"/>
+          <w:sz w:val="24"/>
+          <w:szCs w:val="24"/>
+          <w:shd w:val="clear" w:color="auto" w:fill="FFFFFF"/>
+          <w:lang w:val="en-US"/>
+        </w:rPr>
+        <w:t xml:space="preserve"> </w:t>
+      </w:r>
+      <w:r>
+        <w:rPr>
+          <w:rStyle w:val="eop"/>
+          <w:rFonts w:ascii="Arial" w:hAnsi="Arial" w:cs="Arial"/>
+          <w:color w:val="000000"/>
+          <w:sz w:val="24"/>
+          <w:szCs w:val="24"/>
+          <w:shd w:val="clear" w:color="auto" w:fill="FFFFFF"/>
+          <w:lang w:val="en-US"/>
+        </w:rPr>
+        <w:t>spectrogram</w:t>
+      </w:r>
+      <w:r>
+        <w:rPr>
+          <w:rStyle w:val="eop"/>
+          <w:rFonts w:ascii="Arial" w:hAnsi="Arial" w:cs="Arial"/>
+          <w:color w:val="000000"/>
+          <w:sz w:val="24"/>
+          <w:szCs w:val="24"/>
+          <w:shd w:val="clear" w:color="auto" w:fill="FFFFFF"/>
+          <w:lang w:val="en-US"/>
+        </w:rPr>
+        <w:t>, audio fingerprint</w:t>
+      </w:r>
+      <w:r>
+        <w:rPr>
+          <w:rStyle w:val="eop"/>
+          <w:rFonts w:ascii="Arial" w:hAnsi="Arial" w:cs="Arial"/>
+          <w:color w:val="000000"/>
+          <w:sz w:val="24"/>
+          <w:szCs w:val="24"/>
+          <w:shd w:val="clear" w:color="auto" w:fill="FFFFFF"/>
+          <w:lang w:val="en-US"/>
         </w:rPr>
         <w:t xml:space="preserve">, </w:t>
       </w:r>
-      <w:proofErr w:type="spellStart"/>
-      <w:r>
-        <w:rPr>
-          <w:rStyle w:val="eop"/>
-          <w:rFonts w:ascii="Arial" w:hAnsi="Arial" w:cs="Arial"/>
-          <w:color w:val="000000"/>
-          <w:sz w:val="24"/>
-          <w:szCs w:val="24"/>
-          <w:shd w:val="clear" w:color="auto" w:fill="FFFFFF"/>
-        </w:rPr>
-        <w:t>streaming</w:t>
-      </w:r>
-      <w:proofErr w:type="spellEnd"/>
-      <w:r>
-        <w:rPr>
-          <w:rStyle w:val="eop"/>
-          <w:rFonts w:ascii="Arial" w:hAnsi="Arial" w:cs="Arial"/>
-          <w:color w:val="000000"/>
-          <w:sz w:val="24"/>
-          <w:szCs w:val="24"/>
-          <w:shd w:val="clear" w:color="auto" w:fill="FFFFFF"/>
-        </w:rPr>
-        <w:t xml:space="preserve">, </w:t>
-      </w:r>
-      <w:proofErr w:type="spellStart"/>
-      <w:r>
-        <w:rPr>
-          <w:rStyle w:val="eop"/>
-          <w:rFonts w:ascii="Arial" w:hAnsi="Arial" w:cs="Arial"/>
-          <w:color w:val="000000"/>
-          <w:sz w:val="24"/>
-          <w:szCs w:val="24"/>
-          <w:shd w:val="clear" w:color="auto" w:fill="FFFFFF"/>
-        </w:rPr>
-        <w:t>kmeans</w:t>
-      </w:r>
-      <w:proofErr w:type="spellEnd"/>
-      <w:r>
-        <w:rPr>
-          <w:rStyle w:val="eop"/>
-          <w:rFonts w:ascii="Arial" w:hAnsi="Arial" w:cs="Arial"/>
-          <w:color w:val="000000"/>
-          <w:sz w:val="24"/>
-          <w:szCs w:val="24"/>
-          <w:shd w:val="clear" w:color="auto" w:fill="FFFFFF"/>
-        </w:rPr>
-        <w:t>,</w:t>
-      </w:r>
-      <w:r>
-        <w:rPr>
-          <w:rStyle w:val="eop"/>
-          <w:rFonts w:ascii="Arial" w:hAnsi="Arial" w:cs="Arial"/>
-          <w:color w:val="000000"/>
-          <w:sz w:val="24"/>
-          <w:szCs w:val="24"/>
-          <w:shd w:val="clear" w:color="auto" w:fill="FFFFFF"/>
-        </w:rPr>
-        <w:t xml:space="preserve"> </w:t>
-      </w:r>
-      <w:proofErr w:type="spellStart"/>
-      <w:r>
-        <w:rPr>
-          <w:rStyle w:val="eop"/>
-          <w:rFonts w:ascii="Arial" w:hAnsi="Arial" w:cs="Arial"/>
-          <w:color w:val="000000"/>
-          <w:sz w:val="24"/>
-          <w:szCs w:val="24"/>
-          <w:shd w:val="clear" w:color="auto" w:fill="FFFFFF"/>
-        </w:rPr>
-        <w:t>knn</w:t>
-      </w:r>
-      <w:proofErr w:type="spellEnd"/>
-      <w:r>
-        <w:rPr>
-          <w:rStyle w:val="eop"/>
-          <w:rFonts w:ascii="Arial" w:hAnsi="Arial" w:cs="Arial"/>
-          <w:color w:val="000000"/>
-          <w:sz w:val="24"/>
-          <w:szCs w:val="24"/>
-          <w:shd w:val="clear" w:color="auto" w:fill="FFFFFF"/>
-        </w:rPr>
-        <w:t xml:space="preserve">, </w:t>
-      </w:r>
-      <w:proofErr w:type="spellStart"/>
-      <w:r>
-        <w:rPr>
-          <w:rStyle w:val="eop"/>
-          <w:rFonts w:ascii="Arial" w:hAnsi="Arial" w:cs="Arial"/>
-          <w:color w:val="000000"/>
-          <w:sz w:val="24"/>
-          <w:szCs w:val="24"/>
-          <w:shd w:val="clear" w:color="auto" w:fill="FFFFFF"/>
-        </w:rPr>
-        <w:t>metrics</w:t>
-      </w:r>
-      <w:proofErr w:type="spellEnd"/>
-      <w:r>
-        <w:rPr>
-          <w:rStyle w:val="eop"/>
-          <w:rFonts w:ascii="Arial" w:hAnsi="Arial" w:cs="Arial"/>
-          <w:color w:val="000000"/>
-          <w:sz w:val="24"/>
-          <w:szCs w:val="24"/>
-          <w:shd w:val="clear" w:color="auto" w:fill="FFFFFF"/>
-        </w:rPr>
-        <w:t>,</w:t>
-      </w:r>
-      <w:r>
-        <w:rPr>
-          <w:rStyle w:val="eop"/>
-          <w:rFonts w:ascii="Arial" w:hAnsi="Arial" w:cs="Arial"/>
-          <w:color w:val="000000"/>
-          <w:sz w:val="24"/>
-          <w:szCs w:val="24"/>
-          <w:shd w:val="clear" w:color="auto" w:fill="FFFFFF"/>
-        </w:rPr>
-        <w:t xml:space="preserve"> </w:t>
-      </w:r>
-      <w:proofErr w:type="spellStart"/>
-      <w:r>
-        <w:rPr>
-          <w:rStyle w:val="eop"/>
-          <w:rFonts w:ascii="Arial" w:hAnsi="Arial" w:cs="Arial"/>
-          <w:color w:val="000000"/>
-          <w:sz w:val="24"/>
-          <w:szCs w:val="24"/>
-          <w:shd w:val="clear" w:color="auto" w:fill="FFFFFF"/>
-        </w:rPr>
-        <w:t>spectogram</w:t>
-      </w:r>
-      <w:proofErr w:type="spellEnd"/>
-      <w:r>
-        <w:rPr>
-          <w:rStyle w:val="eop"/>
-          <w:rFonts w:ascii="Arial" w:hAnsi="Arial" w:cs="Arial"/>
-          <w:color w:val="000000"/>
-          <w:sz w:val="24"/>
-          <w:szCs w:val="24"/>
-          <w:shd w:val="clear" w:color="auto" w:fill="FFFFFF"/>
-        </w:rPr>
-        <w:t xml:space="preserve">, audio </w:t>
-      </w:r>
-      <w:proofErr w:type="spellStart"/>
-      <w:r>
-        <w:rPr>
-          <w:rStyle w:val="eop"/>
-          <w:rFonts w:ascii="Arial" w:hAnsi="Arial" w:cs="Arial"/>
-          <w:color w:val="000000"/>
-          <w:sz w:val="24"/>
-          <w:szCs w:val="24"/>
-          <w:shd w:val="clear" w:color="auto" w:fill="FFFFFF"/>
-        </w:rPr>
-        <w:t>fingerprint</w:t>
-      </w:r>
-      <w:proofErr w:type="spellEnd"/>
+      <w:r>
+        <w:rPr>
+          <w:rFonts w:ascii="Arial" w:hAnsi="Arial" w:cs="Arial"/>
+          <w:sz w:val="24"/>
+          <w:szCs w:val="24"/>
+          <w:lang w:val="en-US"/>
+        </w:rPr>
+        <w:t>fuzzy clustering</w:t>
+      </w:r>
     </w:p>
     <w:p>
       <w:pPr>
@@ -639,6 +796,7 @@
           <w:sz w:val="24"/>
           <w:szCs w:val="24"/>
           <w:shd w:val="clear" w:color="auto" w:fill="FFFFFF"/>
+          <w:lang w:val="en-US"/>
         </w:rPr>
       </w:pPr>
       <w:r>
@@ -649,6 +807,7 @@
           <w:sz w:val="24"/>
           <w:szCs w:val="24"/>
           <w:shd w:val="clear" w:color="auto" w:fill="FFFFFF"/>
+          <w:lang w:val="en-US"/>
         </w:rPr>
         <w:br w:type="page"/>
       </w:r>
@@ -682,9 +841,8 @@
           <w:lang w:val="es-ES"/>
         </w:rPr>
         <w:lastRenderedPageBreak/>
-        <w:t xml:space="preserve">Aplicación de técnicas de </w:t>
-      </w:r>
-      <w:proofErr w:type="spellStart"/>
+        <w:t xml:space="preserve">Aplicación de técnicas de clusterización para la clasificación de </w:t>
+      </w:r>
       <w:r>
         <w:rPr>
           <w:rStyle w:val="normaltextrun"/>
@@ -697,51 +855,7 @@
           <w:shd w:val="clear" w:color="auto" w:fill="FFFFFF"/>
           <w:lang w:val="es-ES"/>
         </w:rPr>
-        <w:t>clusterización</w:t>
-      </w:r>
-      <w:proofErr w:type="spellEnd"/>
-      <w:r>
-        <w:rPr>
-          <w:rStyle w:val="normaltextrun"/>
-          <w:rFonts w:ascii="Arial" w:hAnsi="Arial" w:cs="Arial"/>
-          <w:b/>
-          <w:bCs/>
-          <w:color w:val="2F5496"/>
-          <w:sz w:val="24"/>
-          <w:szCs w:val="24"/>
-          <w:shd w:val="clear" w:color="auto" w:fill="FFFFFF"/>
-          <w:lang w:val="es-ES"/>
-        </w:rPr>
-        <w:t xml:space="preserve"> para la clasificación de </w:t>
-      </w:r>
-      <w:r>
-        <w:rPr>
-          <w:rStyle w:val="normaltextrun"/>
-          <w:rFonts w:ascii="Arial" w:hAnsi="Arial" w:cs="Arial"/>
-          <w:b/>
-          <w:bCs/>
-          <w:color w:val="2F5496"/>
-          <w:sz w:val="24"/>
-          <w:szCs w:val="24"/>
-          <w:highlight w:val="yellow"/>
-          <w:shd w:val="clear" w:color="auto" w:fill="FFFFFF"/>
-          <w:lang w:val="es-ES"/>
-        </w:rPr>
-        <w:t>música Dance Electrónica</w:t>
-      </w:r>
-      <w:r>
-        <w:rPr>
-          <w:rStyle w:val="normaltextrun"/>
-          <w:rFonts w:ascii="Arial" w:hAnsi="Arial" w:cs="Arial"/>
-          <w:b/>
-          <w:bCs/>
-          <w:color w:val="2F5496"/>
-          <w:sz w:val="24"/>
-          <w:szCs w:val="24"/>
-          <w:shd w:val="clear" w:color="auto" w:fill="FFFFFF"/>
-          <w:lang w:val="es-ES"/>
-        </w:rPr>
-        <w:t>.</w:t>
+        <w:t>música Dance Electrónica.</w:t>
       </w:r>
     </w:p>
     <w:p>
@@ -894,43 +1008,15 @@
           <w:sz w:val="24"/>
           <w:szCs w:val="24"/>
         </w:rPr>
-        <w:t xml:space="preserve"> concretamente </w:t>
-      </w:r>
-      <w:proofErr w:type="spellStart"/>
-      <w:r>
-        <w:rPr>
-          <w:rFonts w:ascii="Arial" w:hAnsi="Arial" w:cs="Arial"/>
-          <w:sz w:val="24"/>
-          <w:szCs w:val="24"/>
-        </w:rPr>
-        <w:t>Kmeans</w:t>
-      </w:r>
-      <w:proofErr w:type="spellEnd"/>
-      <w:r>
-        <w:rPr>
-          <w:rFonts w:ascii="Arial" w:hAnsi="Arial" w:cs="Arial"/>
-          <w:sz w:val="24"/>
-          <w:szCs w:val="24"/>
-        </w:rPr>
-        <w:t xml:space="preserve"> y </w:t>
-      </w:r>
-      <w:proofErr w:type="spellStart"/>
-      <w:r>
-        <w:rPr>
-          <w:rFonts w:ascii="Arial" w:hAnsi="Arial" w:cs="Arial"/>
-          <w:sz w:val="24"/>
-          <w:szCs w:val="24"/>
-        </w:rPr>
-        <w:t>Knn</w:t>
-      </w:r>
-      <w:proofErr w:type="spellEnd"/>
-      <w:r>
-        <w:rPr>
-          <w:rFonts w:ascii="Arial" w:hAnsi="Arial" w:cs="Arial"/>
-          <w:sz w:val="24"/>
-          <w:szCs w:val="24"/>
-        </w:rPr>
         <w:t xml:space="preserve"> </w:t>
+      </w:r>
+      <w:r>
+        <w:rPr>
+          <w:rFonts w:ascii="Arial" w:hAnsi="Arial" w:cs="Arial"/>
+          <w:sz w:val="24"/>
+          <w:szCs w:val="24"/>
+        </w:rPr>
+        <w:t xml:space="preserve">hard(kmeans, knn, etc.) y soft (fuzzy clustering) </w:t>
       </w:r>
       <w:r>
         <w:rPr>
@@ -1056,9 +1142,8 @@
           <w:sz w:val="24"/>
           <w:szCs w:val="24"/>
         </w:rPr>
-        <w:t xml:space="preserve">(audio </w:t>
-      </w:r>
-      <w:proofErr w:type="spellStart"/>
+        <w:t>(audio fin</w:t>
+      </w:r>
       <w:r>
         <w:rPr>
           <w:rFonts w:ascii="Arial" w:hAnsi="Arial" w:cs="Arial"/>
@@ -1067,7 +1152,7 @@
           <w:sz w:val="24"/>
           <w:szCs w:val="24"/>
         </w:rPr>
-        <w:t>fin</w:t>
+        <w:t>g</w:t>
       </w:r>
       <w:r>
         <w:rPr>
@@ -1077,7 +1162,7 @@
           <w:sz w:val="24"/>
           <w:szCs w:val="24"/>
         </w:rPr>
-        <w:t>g</w:t>
+        <w:t>erprint</w:t>
       </w:r>
       <w:r>
         <w:rPr>
@@ -1087,19 +1172,8 @@
           <w:sz w:val="24"/>
           <w:szCs w:val="24"/>
         </w:rPr>
-        <w:t>erprint</w:t>
-      </w:r>
-      <w:r>
-        <w:rPr>
-          <w:rFonts w:ascii="Arial" w:hAnsi="Arial" w:cs="Arial"/>
-          <w:i/>
-          <w:iCs/>
-          <w:sz w:val="24"/>
-          <w:szCs w:val="24"/>
-        </w:rPr>
         <w:t>s</w:t>
       </w:r>
-      <w:proofErr w:type="spellEnd"/>
       <w:r>
         <w:rPr>
           <w:rFonts w:ascii="Arial" w:hAnsi="Arial" w:cs="Arial"/>
@@ -1363,43 +1437,15 @@
           <w:sz w:val="24"/>
           <w:szCs w:val="24"/>
         </w:rPr>
-        <w:t>principalmente K-</w:t>
-      </w:r>
-      <w:proofErr w:type="spellStart"/>
-      <w:r>
-        <w:rPr>
-          <w:rFonts w:ascii="Arial" w:hAnsi="Arial" w:cs="Arial"/>
-          <w:sz w:val="24"/>
-          <w:szCs w:val="24"/>
-        </w:rPr>
-        <w:t>means</w:t>
-      </w:r>
-      <w:proofErr w:type="spellEnd"/>
-      <w:r>
-        <w:rPr>
-          <w:rFonts w:ascii="Arial" w:hAnsi="Arial" w:cs="Arial"/>
-          <w:sz w:val="24"/>
-          <w:szCs w:val="24"/>
-        </w:rPr>
-        <w:t xml:space="preserve"> y </w:t>
-      </w:r>
-      <w:proofErr w:type="spellStart"/>
-      <w:r>
-        <w:rPr>
-          <w:rFonts w:ascii="Arial" w:hAnsi="Arial" w:cs="Arial"/>
-          <w:sz w:val="24"/>
-          <w:szCs w:val="24"/>
-        </w:rPr>
-        <w:t>Knn</w:t>
-      </w:r>
-      <w:proofErr w:type="spellEnd"/>
-      <w:r>
-        <w:rPr>
-          <w:rFonts w:ascii="Arial" w:hAnsi="Arial" w:cs="Arial"/>
-          <w:sz w:val="24"/>
-          <w:szCs w:val="24"/>
-        </w:rPr>
-        <w:t xml:space="preserve"> para su clasificación.</w:t>
+        <w:t xml:space="preserve">métricas </w:t>
+      </w:r>
+      <w:r>
+        <w:rPr>
+          <w:rFonts w:ascii="Arial" w:hAnsi="Arial" w:cs="Arial"/>
+          <w:sz w:val="24"/>
+          <w:szCs w:val="24"/>
+        </w:rPr>
+        <w:t>para su clasificación.</w:t>
       </w:r>
     </w:p>
     <w:p>
@@ -1821,18 +1867,16 @@
           <w:sz w:val="24"/>
           <w:szCs w:val="24"/>
         </w:rPr>
-        <w:t xml:space="preserve">écnicas de </w:t>
-      </w:r>
-      <w:proofErr w:type="spellStart"/>
-      <w:r>
-        <w:rPr>
-          <w:rFonts w:ascii="Arial" w:hAnsi="Arial" w:cs="Arial"/>
-          <w:sz w:val="24"/>
-          <w:szCs w:val="24"/>
-        </w:rPr>
-        <w:t>clusterización</w:t>
-      </w:r>
-      <w:proofErr w:type="spellEnd"/>
+        <w:t xml:space="preserve">écnicas de clusterización </w:t>
+      </w:r>
+      <w:r>
+        <w:rPr>
+          <w:rFonts w:ascii="Arial" w:hAnsi="Arial" w:cs="Arial"/>
+          <w:sz w:val="24"/>
+          <w:szCs w:val="24"/>
+        </w:rPr>
+        <w:t>duras y suaves (hard clustering y soft-clustering)</w:t>
+      </w:r>
       <w:r>
         <w:rPr>
           <w:rFonts w:ascii="Arial" w:hAnsi="Arial" w:cs="Arial"/>
@@ -1847,36 +1891,32 @@
           <w:sz w:val="24"/>
           <w:szCs w:val="24"/>
         </w:rPr>
-        <w:t xml:space="preserve">como </w:t>
-      </w:r>
-      <w:proofErr w:type="spellStart"/>
-      <w:r>
-        <w:rPr>
-          <w:rFonts w:ascii="Arial" w:hAnsi="Arial" w:cs="Arial"/>
-          <w:sz w:val="24"/>
-          <w:szCs w:val="24"/>
-        </w:rPr>
-        <w:t>Knn</w:t>
-      </w:r>
-      <w:proofErr w:type="spellEnd"/>
-      <w:r>
-        <w:rPr>
-          <w:rFonts w:ascii="Arial" w:hAnsi="Arial" w:cs="Arial"/>
-          <w:sz w:val="24"/>
-          <w:szCs w:val="24"/>
-        </w:rPr>
-        <w:t xml:space="preserve"> y </w:t>
-      </w:r>
-      <w:proofErr w:type="spellStart"/>
-      <w:r>
-        <w:rPr>
-          <w:rFonts w:ascii="Arial" w:hAnsi="Arial" w:cs="Arial"/>
-          <w:sz w:val="24"/>
-          <w:szCs w:val="24"/>
-        </w:rPr>
-        <w:t>Kmeans</w:t>
-      </w:r>
-      <w:proofErr w:type="spellEnd"/>
+        <w:t xml:space="preserve">para la </w:t>
+      </w:r>
+      <w:r>
+        <w:rPr>
+          <w:rFonts w:ascii="Arial" w:hAnsi="Arial" w:cs="Arial"/>
+          <w:sz w:val="24"/>
+          <w:szCs w:val="24"/>
+        </w:rPr>
+        <w:t>clasificación de</w:t>
+      </w:r>
+      <w:r>
+        <w:rPr>
+          <w:rFonts w:ascii="Arial" w:hAnsi="Arial" w:cs="Arial"/>
+          <w:sz w:val="24"/>
+          <w:szCs w:val="24"/>
+        </w:rPr>
+        <w:t xml:space="preserve"> a</w:t>
+      </w:r>
+      <w:r>
+        <w:rPr>
+          <w:rFonts w:ascii="Arial" w:hAnsi="Arial" w:cs="Arial"/>
+          <w:sz w:val="24"/>
+          <w:szCs w:val="24"/>
+        </w:rPr>
+        <w:t>rchivos de audio</w:t>
+      </w:r>
       <w:r>
         <w:rPr>
           <w:rFonts w:ascii="Arial" w:hAnsi="Arial" w:cs="Arial"/>
@@ -1891,31 +1931,15 @@
           <w:sz w:val="24"/>
           <w:szCs w:val="24"/>
         </w:rPr>
-        <w:t xml:space="preserve">para la </w:t>
-      </w:r>
-      <w:r>
-        <w:rPr>
-          <w:rFonts w:ascii="Arial" w:hAnsi="Arial" w:cs="Arial"/>
-          <w:sz w:val="24"/>
-          <w:szCs w:val="24"/>
-        </w:rPr>
-        <w:t>clasificación de</w:t>
-      </w:r>
-      <w:r>
-        <w:rPr>
-          <w:rFonts w:ascii="Arial" w:hAnsi="Arial" w:cs="Arial"/>
-          <w:sz w:val="24"/>
-          <w:szCs w:val="24"/>
-        </w:rPr>
-        <w:t xml:space="preserve"> a</w:t>
-      </w:r>
-      <w:r>
-        <w:rPr>
-          <w:rFonts w:ascii="Arial" w:hAnsi="Arial" w:cs="Arial"/>
-          <w:sz w:val="24"/>
-          <w:szCs w:val="24"/>
-        </w:rPr>
-        <w:t>rchivos de audio</w:t>
+        <w:t xml:space="preserve">en música </w:t>
+      </w:r>
+      <w:r>
+        <w:rPr>
+          <w:rFonts w:ascii="Arial" w:hAnsi="Arial" w:cs="Arial"/>
+          <w:sz w:val="24"/>
+          <w:szCs w:val="24"/>
+        </w:rPr>
+        <w:t>Dance Electrónica</w:t>
       </w:r>
       <w:r>
         <w:rPr>
@@ -1930,37 +1954,32 @@
           <w:rFonts w:ascii="Arial" w:hAnsi="Arial" w:cs="Arial"/>
           <w:sz w:val="24"/>
           <w:szCs w:val="24"/>
-          <w:highlight w:val="yellow"/>
-        </w:rPr>
-        <w:t xml:space="preserve">en </w:t>
-      </w:r>
-      <w:r>
-        <w:rPr>
-          <w:rFonts w:ascii="Arial" w:hAnsi="Arial" w:cs="Arial"/>
-          <w:sz w:val="24"/>
-          <w:szCs w:val="24"/>
-          <w:highlight w:val="yellow"/>
-        </w:rPr>
-        <w:t xml:space="preserve">música </w:t>
-      </w:r>
-      <w:r>
-        <w:rPr>
-          <w:rFonts w:ascii="Arial" w:hAnsi="Arial" w:cs="Arial"/>
-          <w:sz w:val="24"/>
-          <w:szCs w:val="24"/>
-          <w:highlight w:val="yellow"/>
-        </w:rPr>
-        <w:t xml:space="preserve">Dance </w:t>
-      </w:r>
-      <w:proofErr w:type="gramStart"/>
-      <w:r>
-        <w:rPr>
-          <w:rFonts w:ascii="Arial" w:hAnsi="Arial" w:cs="Arial"/>
-          <w:sz w:val="24"/>
-          <w:szCs w:val="24"/>
-          <w:highlight w:val="yellow"/>
-        </w:rPr>
-        <w:t>Electrónica</w:t>
+        </w:rPr>
+        <w:t>utiliza</w:t>
+      </w:r>
+      <w:r>
+        <w:rPr>
+          <w:rFonts w:ascii="Arial" w:hAnsi="Arial" w:cs="Arial"/>
+          <w:sz w:val="24"/>
+          <w:szCs w:val="24"/>
+        </w:rPr>
+        <w:t>ndo</w:t>
+      </w:r>
+      <w:r>
+        <w:rPr>
+          <w:rFonts w:ascii="Arial" w:hAnsi="Arial" w:cs="Arial"/>
+          <w:sz w:val="24"/>
+          <w:szCs w:val="24"/>
+        </w:rPr>
+        <w:t xml:space="preserve"> diferentes</w:t>
+      </w:r>
+      <w:r>
+        <w:rPr>
+          <w:rFonts w:ascii="Arial" w:hAnsi="Arial" w:cs="Arial"/>
+          <w:sz w:val="24"/>
+          <w:szCs w:val="24"/>
+        </w:rPr>
+        <w:t xml:space="preserve"> métricas</w:t>
       </w:r>
       <w:r>
         <w:rPr>
@@ -1976,32 +1995,7 @@
           <w:sz w:val="24"/>
           <w:szCs w:val="24"/>
         </w:rPr>
-        <w:t xml:space="preserve"> </w:t>
-      </w:r>
-      <w:r>
-        <w:rPr>
-          <w:rFonts w:ascii="Arial" w:hAnsi="Arial" w:cs="Arial"/>
-          <w:sz w:val="24"/>
-          <w:szCs w:val="24"/>
-        </w:rPr>
-        <w:t>utiliza</w:t>
-      </w:r>
-      <w:r>
-        <w:rPr>
-          <w:rFonts w:ascii="Arial" w:hAnsi="Arial" w:cs="Arial"/>
-          <w:sz w:val="24"/>
-          <w:szCs w:val="24"/>
-        </w:rPr>
-        <w:t>ndo</w:t>
-      </w:r>
-      <w:proofErr w:type="gramEnd"/>
-      <w:r>
-        <w:rPr>
-          <w:rFonts w:ascii="Arial" w:hAnsi="Arial" w:cs="Arial"/>
-          <w:sz w:val="24"/>
-          <w:szCs w:val="24"/>
-        </w:rPr>
-        <w:t xml:space="preserve"> métricas robustas de clasificación</w:t>
+        <w:t>de clasificación</w:t>
       </w:r>
       <w:r>
         <w:rPr>
@@ -2036,16 +2030,14 @@
         <w:lastRenderedPageBreak/>
         <w:t xml:space="preserve">Calcular </w:t>
       </w:r>
-      <w:proofErr w:type="spellStart"/>
-      <w:r>
-        <w:rPr>
-          <w:rFonts w:ascii="Arial" w:hAnsi="Arial" w:cs="Arial"/>
-          <w:sz w:val="24"/>
-          <w:szCs w:val="24"/>
-        </w:rPr>
-        <w:t>clústers</w:t>
-      </w:r>
-      <w:proofErr w:type="spellEnd"/>
+      <w:r>
+        <w:rPr>
+          <w:rFonts w:ascii="Arial" w:hAnsi="Arial" w:cs="Arial"/>
+          <w:sz w:val="24"/>
+          <w:szCs w:val="24"/>
+        </w:rPr>
+        <w:t>clústeres</w:t>
+      </w:r>
       <w:r>
         <w:rPr>
           <w:rFonts w:ascii="Arial" w:hAnsi="Arial" w:cs="Arial"/>
@@ -2108,7 +2100,7 @@
           <w:sz w:val="24"/>
           <w:szCs w:val="24"/>
         </w:rPr>
-        <w:t>Examinar correlación entre géneros musicales (si existe)</w:t>
+        <w:t>Validar la clasificación de acuerdo con juicio de expertos.</w:t>
       </w:r>
     </w:p>
     <w:p>
@@ -2132,51 +2124,8 @@
           <w:sz w:val="24"/>
           <w:szCs w:val="24"/>
         </w:rPr>
-        <w:t xml:space="preserve">Crear una base de datos de sugerencias de canciones </w:t>
-      </w:r>
-      <w:r>
-        <w:rPr>
-          <w:rFonts w:ascii="Arial" w:hAnsi="Arial" w:cs="Arial"/>
-          <w:sz w:val="24"/>
-          <w:szCs w:val="24"/>
-        </w:rPr>
-        <w:t>de acuerdo con</w:t>
-      </w:r>
-      <w:r>
-        <w:rPr>
-          <w:rFonts w:ascii="Arial" w:hAnsi="Arial" w:cs="Arial"/>
-          <w:sz w:val="24"/>
-          <w:szCs w:val="24"/>
-        </w:rPr>
-        <w:t xml:space="preserve"> su </w:t>
-      </w:r>
-      <w:r>
-        <w:rPr>
-          <w:rFonts w:ascii="Arial" w:hAnsi="Arial" w:cs="Arial"/>
-          <w:sz w:val="24"/>
-          <w:szCs w:val="24"/>
-        </w:rPr>
-        <w:t>género</w:t>
-      </w:r>
-      <w:r>
-        <w:rPr>
-          <w:rFonts w:ascii="Arial" w:hAnsi="Arial" w:cs="Arial"/>
-          <w:sz w:val="24"/>
-          <w:szCs w:val="24"/>
-        </w:rPr>
-        <w:t>.</w:t>
-      </w:r>
-    </w:p>
-    <w:p>
-      <w:pPr>
-        <w:spacing w:line="480" w:lineRule="auto"/>
-        <w:jc w:val="both"/>
-        <w:rPr>
-          <w:rFonts w:ascii="Arial" w:hAnsi="Arial" w:cs="Arial"/>
-          <w:sz w:val="24"/>
-          <w:szCs w:val="24"/>
-        </w:rPr>
-      </w:pPr>
+        <w:t>Evaluar los resultados de clasificación y evaluar la que mejor funciona para la base presentada</w:t>
+      </w:r>
     </w:p>
     <w:p>
       <w:pPr>
@@ -2556,25 +2505,7 @@
           <w:sz w:val="24"/>
           <w:szCs w:val="24"/>
         </w:rPr>
-        <w:t xml:space="preserve"> una onda completa se conoce como periodo. El </w:t>
-      </w:r>
-      <w:proofErr w:type="spellStart"/>
-      <w:r>
-        <w:rPr>
-          <w:rFonts w:ascii="Arial" w:hAnsi="Arial" w:cs="Arial"/>
-          <w:sz w:val="24"/>
-          <w:szCs w:val="24"/>
-        </w:rPr>
-        <w:t>numero</w:t>
-      </w:r>
-      <w:proofErr w:type="spellEnd"/>
-      <w:r>
-        <w:rPr>
-          <w:rFonts w:ascii="Arial" w:hAnsi="Arial" w:cs="Arial"/>
-          <w:sz w:val="24"/>
-          <w:szCs w:val="24"/>
-        </w:rPr>
-        <w:t xml:space="preserve"> de </w:t>
+        <w:t xml:space="preserve"> una onda completa se conoce como periodo. El numero de </w:t>
       </w:r>
       <w:r>
         <w:rPr>
@@ -2709,33 +2640,15 @@
           <w:sz w:val="24"/>
           <w:szCs w:val="24"/>
         </w:rPr>
-        <w:t xml:space="preserve">Mientras que el oído humano es capaz de diferenciar sonidos </w:t>
-      </w:r>
-      <w:proofErr w:type="gramStart"/>
-      <w:r>
-        <w:rPr>
-          <w:rFonts w:ascii="Arial" w:hAnsi="Arial" w:cs="Arial"/>
-          <w:sz w:val="24"/>
-          <w:szCs w:val="24"/>
-        </w:rPr>
-        <w:t xml:space="preserve">de acuerdo </w:t>
-      </w:r>
-      <w:r>
-        <w:rPr>
-          <w:rFonts w:ascii="Arial" w:hAnsi="Arial" w:cs="Arial"/>
-          <w:sz w:val="24"/>
-          <w:szCs w:val="24"/>
-        </w:rPr>
-        <w:t>a</w:t>
-      </w:r>
-      <w:proofErr w:type="gramEnd"/>
-      <w:r>
-        <w:rPr>
-          <w:rFonts w:ascii="Arial" w:hAnsi="Arial" w:cs="Arial"/>
-          <w:sz w:val="24"/>
-          <w:szCs w:val="24"/>
-        </w:rPr>
-        <w:t xml:space="preserve"> su “calidad”</w:t>
+        <w:t xml:space="preserve">Mientras que el oído humano es capaz de diferenciar sonidos de acuerdo </w:t>
+      </w:r>
+      <w:r>
+        <w:rPr>
+          <w:rFonts w:ascii="Arial" w:hAnsi="Arial" w:cs="Arial"/>
+          <w:sz w:val="24"/>
+          <w:szCs w:val="24"/>
+        </w:rPr>
+        <w:t>a su “calidad”</w:t>
       </w:r>
       <w:r>
         <w:rPr>
@@ -2869,7 +2782,6 @@
         </w:rPr>
         <w:t xml:space="preserve">a este proceso se le conoce como </w:t>
       </w:r>
-      <w:proofErr w:type="spellStart"/>
       <w:r>
         <w:rPr>
           <w:rFonts w:ascii="Arial" w:hAnsi="Arial" w:cs="Arial"/>
@@ -2878,31 +2790,8 @@
           <w:sz w:val="24"/>
           <w:szCs w:val="24"/>
         </w:rPr>
-        <w:t>sampling</w:t>
-      </w:r>
-      <w:proofErr w:type="spellEnd"/>
-      <w:r>
-        <w:rPr>
-          <w:rFonts w:ascii="Arial" w:hAnsi="Arial" w:cs="Arial"/>
-          <w:i/>
-          <w:iCs/>
-          <w:sz w:val="24"/>
-          <w:szCs w:val="24"/>
-        </w:rPr>
-        <w:t xml:space="preserve"> </w:t>
-      </w:r>
-      <w:proofErr w:type="spellStart"/>
-      <w:r>
-        <w:rPr>
-          <w:rFonts w:ascii="Arial" w:hAnsi="Arial" w:cs="Arial"/>
-          <w:i/>
-          <w:iCs/>
-          <w:sz w:val="24"/>
-          <w:szCs w:val="24"/>
-        </w:rPr>
-        <w:t>rate</w:t>
-      </w:r>
-      <w:proofErr w:type="spellEnd"/>
+        <w:t>sampling rate</w:t>
+      </w:r>
       <w:r>
         <w:rPr>
           <w:rFonts w:ascii="Arial" w:hAnsi="Arial" w:cs="Arial"/>
@@ -2944,61 +2833,15 @@
           <w:sz w:val="24"/>
           <w:szCs w:val="24"/>
         </w:rPr>
-        <w:t xml:space="preserve">El estándar de muestreo para el audio en </w:t>
-      </w:r>
-      <w:proofErr w:type="spellStart"/>
-      <w:r>
-        <w:rPr>
-          <w:rFonts w:ascii="Arial" w:hAnsi="Arial" w:cs="Arial"/>
-          <w:sz w:val="24"/>
-          <w:szCs w:val="24"/>
-        </w:rPr>
-        <w:t>CD’s</w:t>
-      </w:r>
-      <w:proofErr w:type="spellEnd"/>
-      <w:r>
-        <w:rPr>
-          <w:rFonts w:ascii="Arial" w:hAnsi="Arial" w:cs="Arial"/>
-          <w:sz w:val="24"/>
-          <w:szCs w:val="24"/>
-        </w:rPr>
-        <w:t xml:space="preserve"> es 44.1 </w:t>
-      </w:r>
-      <w:proofErr w:type="spellStart"/>
-      <w:r>
-        <w:rPr>
-          <w:rFonts w:ascii="Arial" w:hAnsi="Arial" w:cs="Arial"/>
-          <w:sz w:val="24"/>
-          <w:szCs w:val="24"/>
-        </w:rPr>
-        <w:t>kilohertz</w:t>
-      </w:r>
-      <w:proofErr w:type="spellEnd"/>
-      <w:r>
-        <w:rPr>
-          <w:rFonts w:ascii="Arial" w:hAnsi="Arial" w:cs="Arial"/>
-          <w:sz w:val="24"/>
-          <w:szCs w:val="24"/>
-        </w:rPr>
-        <w:t xml:space="preserve"> (44100 </w:t>
-      </w:r>
-      <w:proofErr w:type="spellStart"/>
-      <w:r>
-        <w:rPr>
-          <w:rFonts w:ascii="Arial" w:hAnsi="Arial" w:cs="Arial"/>
-          <w:sz w:val="24"/>
-          <w:szCs w:val="24"/>
-        </w:rPr>
-        <w:t>hertz</w:t>
-      </w:r>
-      <w:proofErr w:type="spellEnd"/>
-      <w:r>
-        <w:rPr>
-          <w:rFonts w:ascii="Arial" w:hAnsi="Arial" w:cs="Arial"/>
-          <w:sz w:val="24"/>
-          <w:szCs w:val="24"/>
-        </w:rPr>
-        <w:t>) por segundo</w:t>
+        <w:t xml:space="preserve">El estándar de muestreo para el audio en CD’s es 44.1 </w:t>
+      </w:r>
+      <w:r>
+        <w:rPr>
+          <w:rFonts w:ascii="Arial" w:hAnsi="Arial" w:cs="Arial"/>
+          <w:sz w:val="24"/>
+          <w:szCs w:val="24"/>
+        </w:rPr>
+        <w:t>kilohertz (44100 hertz) por segundo</w:t>
       </w:r>
       <w:sdt>
         <w:sdtPr>
@@ -3121,25 +2964,7 @@
           <w:sz w:val="24"/>
           <w:szCs w:val="24"/>
         </w:rPr>
-        <w:t xml:space="preserve">este puede llegar a convertirse rápidamente en un problema de </w:t>
-      </w:r>
-      <w:proofErr w:type="spellStart"/>
-      <w:r>
-        <w:rPr>
-          <w:rFonts w:ascii="Arial" w:hAnsi="Arial" w:cs="Arial"/>
-          <w:sz w:val="24"/>
-          <w:szCs w:val="24"/>
-        </w:rPr>
-        <w:t>big</w:t>
-      </w:r>
-      <w:proofErr w:type="spellEnd"/>
-      <w:r>
-        <w:rPr>
-          <w:rFonts w:ascii="Arial" w:hAnsi="Arial" w:cs="Arial"/>
-          <w:sz w:val="24"/>
-          <w:szCs w:val="24"/>
-        </w:rPr>
-        <w:t xml:space="preserve"> data.</w:t>
+        <w:t>este puede llegar a convertirse rápidamente en un problema de big data.</w:t>
       </w:r>
       <w:r>
         <w:rPr>
@@ -3155,43 +2980,7 @@
           <w:sz w:val="24"/>
           <w:szCs w:val="24"/>
         </w:rPr>
-        <w:t xml:space="preserve">la muestra para calcular los centroides en el algoritmo de </w:t>
-      </w:r>
-      <w:proofErr w:type="spellStart"/>
-      <w:r>
-        <w:rPr>
-          <w:rFonts w:ascii="Arial" w:hAnsi="Arial" w:cs="Arial"/>
-          <w:sz w:val="24"/>
-          <w:szCs w:val="24"/>
-        </w:rPr>
-        <w:t>knn</w:t>
-      </w:r>
-      <w:proofErr w:type="spellEnd"/>
-      <w:r>
-        <w:rPr>
-          <w:rFonts w:ascii="Arial" w:hAnsi="Arial" w:cs="Arial"/>
-          <w:sz w:val="24"/>
-          <w:szCs w:val="24"/>
-        </w:rPr>
-        <w:t xml:space="preserve"> o </w:t>
-      </w:r>
-      <w:proofErr w:type="spellStart"/>
-      <w:r>
-        <w:rPr>
-          <w:rFonts w:ascii="Arial" w:hAnsi="Arial" w:cs="Arial"/>
-          <w:sz w:val="24"/>
-          <w:szCs w:val="24"/>
-        </w:rPr>
-        <w:t>kmeans</w:t>
-      </w:r>
-      <w:proofErr w:type="spellEnd"/>
-      <w:r>
-        <w:rPr>
-          <w:rFonts w:ascii="Arial" w:hAnsi="Arial" w:cs="Arial"/>
-          <w:sz w:val="24"/>
-          <w:szCs w:val="24"/>
-        </w:rPr>
-        <w:t xml:space="preserve"> es crucial</w:t>
+        <w:t>la muestra para calcular los centroides en el algoritmo de knn o kmeans es crucial</w:t>
       </w:r>
       <w:sdt>
         <w:sdtPr>
@@ -3375,7 +3164,6 @@
         </w:rPr>
         <w:t xml:space="preserve">una imagen conocida como un </w:t>
       </w:r>
-      <w:proofErr w:type="spellStart"/>
       <w:r>
         <w:rPr>
           <w:rFonts w:ascii="Arial" w:hAnsi="Arial" w:cs="Arial"/>
@@ -3387,7 +3175,6 @@
         <w:lastRenderedPageBreak/>
         <w:t>espectograma</w:t>
       </w:r>
-      <w:proofErr w:type="spellEnd"/>
       <w:r>
         <w:rPr>
           <w:rFonts w:ascii="Arial" w:hAnsi="Arial" w:cs="Arial"/>
@@ -3404,73 +3191,7 @@
           <w:sz w:val="24"/>
           <w:szCs w:val="24"/>
         </w:rPr>
-        <w:t xml:space="preserve">Redes Neuronales </w:t>
-      </w:r>
-      <w:proofErr w:type="spellStart"/>
-      <w:r>
-        <w:rPr>
-          <w:rFonts w:ascii="Arial" w:hAnsi="Arial" w:cs="Arial"/>
-          <w:i/>
-          <w:iCs/>
-          <w:sz w:val="24"/>
-          <w:szCs w:val="24"/>
-        </w:rPr>
-        <w:t>Convolucionadas</w:t>
-      </w:r>
-      <w:proofErr w:type="spellEnd"/>
-      <w:r>
-        <w:rPr>
-          <w:rFonts w:ascii="Arial" w:hAnsi="Arial" w:cs="Arial"/>
-          <w:i/>
-          <w:iCs/>
-          <w:sz w:val="24"/>
-          <w:szCs w:val="24"/>
-        </w:rPr>
-        <w:t xml:space="preserve"> (CNN </w:t>
-      </w:r>
-      <w:proofErr w:type="spellStart"/>
-      <w:r>
-        <w:rPr>
-          <w:rFonts w:ascii="Arial" w:hAnsi="Arial" w:cs="Arial"/>
-          <w:i/>
-          <w:iCs/>
-          <w:sz w:val="24"/>
-          <w:szCs w:val="24"/>
-        </w:rPr>
-        <w:t>or</w:t>
-      </w:r>
-      <w:proofErr w:type="spellEnd"/>
-      <w:r>
-        <w:rPr>
-          <w:rFonts w:ascii="Arial" w:hAnsi="Arial" w:cs="Arial"/>
-          <w:i/>
-          <w:iCs/>
-          <w:sz w:val="24"/>
-          <w:szCs w:val="24"/>
-        </w:rPr>
-        <w:t xml:space="preserve"> </w:t>
-      </w:r>
-      <w:proofErr w:type="spellStart"/>
-      <w:r>
-        <w:rPr>
-          <w:rFonts w:ascii="Arial" w:hAnsi="Arial" w:cs="Arial"/>
-          <w:i/>
-          <w:iCs/>
-          <w:sz w:val="24"/>
-          <w:szCs w:val="24"/>
-        </w:rPr>
-        <w:t>ConvNet</w:t>
-      </w:r>
-      <w:proofErr w:type="spellEnd"/>
-      <w:r>
-        <w:rPr>
-          <w:rFonts w:ascii="Arial" w:hAnsi="Arial" w:cs="Arial"/>
-          <w:i/>
-          <w:iCs/>
-          <w:sz w:val="24"/>
-          <w:szCs w:val="24"/>
-        </w:rPr>
-        <w:t>)</w:t>
+        <w:t>Redes Neuronales Convolucionadas (CNN or ConvNet)</w:t>
       </w:r>
       <w:r>
         <w:rPr>
@@ -3565,18 +3286,16 @@
           <w:sz w:val="24"/>
           <w:szCs w:val="24"/>
         </w:rPr>
-        <w:t xml:space="preserve">este acercamiento es muy útil porque permite identificar características </w:t>
-      </w:r>
-      <w:proofErr w:type="spellStart"/>
-      <w:r>
-        <w:rPr>
-          <w:rFonts w:ascii="Arial" w:hAnsi="Arial" w:cs="Arial"/>
-          <w:sz w:val="24"/>
-          <w:szCs w:val="24"/>
-        </w:rPr>
-        <w:t>claver</w:t>
-      </w:r>
-      <w:proofErr w:type="spellEnd"/>
+        <w:t>este acercamiento es muy útil porque permite identificar características clave</w:t>
+      </w:r>
+      <w:r>
+        <w:rPr>
+          <w:rFonts w:ascii="Arial" w:hAnsi="Arial" w:cs="Arial"/>
+          <w:sz w:val="24"/>
+          <w:szCs w:val="24"/>
+        </w:rPr>
+        <w:t>s</w:t>
+      </w:r>
       <w:r>
         <w:rPr>
           <w:rFonts w:ascii="Arial" w:hAnsi="Arial" w:cs="Arial"/>
@@ -3592,6 +3311,14 @@
           <w:szCs w:val="24"/>
         </w:rPr>
         <w:t>, pero antes de entrar en detalle</w:t>
+      </w:r>
+      <w:r>
+        <w:rPr>
+          <w:rFonts w:ascii="Arial" w:hAnsi="Arial" w:cs="Arial"/>
+          <w:sz w:val="24"/>
+          <w:szCs w:val="24"/>
+        </w:rPr>
+        <w:t>.</w:t>
       </w:r>
     </w:p>
     <w:p>
@@ -3612,23 +3339,13 @@
         </w:rPr>
         <w:t xml:space="preserve">Para entender mejor lo que es un </w:t>
       </w:r>
-      <w:proofErr w:type="spellStart"/>
-      <w:r>
-        <w:rPr>
-          <w:rFonts w:ascii="Arial" w:hAnsi="Arial" w:cs="Arial"/>
-          <w:sz w:val="24"/>
-          <w:szCs w:val="24"/>
-        </w:rPr>
-        <w:t>espectograma</w:t>
-      </w:r>
-      <w:proofErr w:type="spellEnd"/>
-      <w:r>
-        <w:rPr>
-          <w:rFonts w:ascii="Arial" w:hAnsi="Arial" w:cs="Arial"/>
-          <w:sz w:val="24"/>
-          <w:szCs w:val="24"/>
-        </w:rPr>
-        <w:t xml:space="preserve"> debemos definir lo que es el espectro</w:t>
+      <w:r>
+        <w:rPr>
+          <w:rFonts w:ascii="Arial" w:hAnsi="Arial" w:cs="Arial"/>
+          <w:sz w:val="24"/>
+          <w:szCs w:val="24"/>
+        </w:rPr>
+        <w:t>espectograma debemos definir lo que es el espectro</w:t>
       </w:r>
       <w:r>
         <w:rPr>
@@ -3745,25 +3462,7 @@
           <w:sz w:val="24"/>
           <w:szCs w:val="24"/>
         </w:rPr>
-        <w:t xml:space="preserve">Entonces el </w:t>
-      </w:r>
-      <w:proofErr w:type="spellStart"/>
-      <w:r>
-        <w:rPr>
-          <w:rFonts w:ascii="Arial" w:hAnsi="Arial" w:cs="Arial"/>
-          <w:sz w:val="24"/>
-          <w:szCs w:val="24"/>
-        </w:rPr>
-        <w:t>espectograma</w:t>
-      </w:r>
-      <w:proofErr w:type="spellEnd"/>
-      <w:r>
-        <w:rPr>
-          <w:rFonts w:ascii="Arial" w:hAnsi="Arial" w:cs="Arial"/>
-          <w:sz w:val="24"/>
-          <w:szCs w:val="24"/>
-        </w:rPr>
-        <w:t xml:space="preserve"> </w:t>
+        <w:t xml:space="preserve">Entonces el espectograma </w:t>
       </w:r>
       <w:r>
         <w:rPr>
@@ -3948,25 +3647,7 @@
           <w:sz w:val="24"/>
           <w:szCs w:val="24"/>
         </w:rPr>
-        <w:t xml:space="preserve"> - </w:t>
-      </w:r>
-      <w:proofErr w:type="spellStart"/>
-      <w:r>
-        <w:rPr>
-          <w:rFonts w:ascii="Arial" w:hAnsi="Arial" w:cs="Arial"/>
-          <w:sz w:val="24"/>
-          <w:szCs w:val="24"/>
-        </w:rPr>
-        <w:t>espectograma</w:t>
-      </w:r>
-      <w:proofErr w:type="spellEnd"/>
-      <w:r>
-        <w:rPr>
-          <w:rFonts w:ascii="Arial" w:hAnsi="Arial" w:cs="Arial"/>
-          <w:sz w:val="24"/>
-          <w:szCs w:val="24"/>
-        </w:rPr>
-        <w:t xml:space="preserve"> 3d </w:t>
+        <w:t xml:space="preserve"> - espectograma 3d </w:t>
       </w:r>
       <w:sdt>
         <w:sdtPr>
@@ -4196,25 +3877,7 @@
           <w:sz w:val="24"/>
           <w:szCs w:val="24"/>
         </w:rPr>
-        <w:t xml:space="preserve"> - </w:t>
-      </w:r>
-      <w:proofErr w:type="spellStart"/>
-      <w:r>
-        <w:rPr>
-          <w:rFonts w:ascii="Arial" w:hAnsi="Arial" w:cs="Arial"/>
-          <w:sz w:val="24"/>
-          <w:szCs w:val="24"/>
-        </w:rPr>
-        <w:t>espectograma</w:t>
-      </w:r>
-      <w:proofErr w:type="spellEnd"/>
-      <w:r>
-        <w:rPr>
-          <w:rFonts w:ascii="Arial" w:hAnsi="Arial" w:cs="Arial"/>
-          <w:sz w:val="24"/>
-          <w:szCs w:val="24"/>
-        </w:rPr>
-        <w:t xml:space="preserve"> audio de violín</w:t>
+        <w:t xml:space="preserve"> - espectograma audio de violín</w:t>
       </w:r>
       <w:sdt>
         <w:sdtPr>
@@ -4300,25 +3963,7 @@
           <w:sz w:val="24"/>
           <w:szCs w:val="24"/>
         </w:rPr>
-        <w:t xml:space="preserve">Si sabemos que un </w:t>
-      </w:r>
-      <w:proofErr w:type="spellStart"/>
-      <w:r>
-        <w:rPr>
-          <w:rFonts w:ascii="Arial" w:hAnsi="Arial" w:cs="Arial"/>
-          <w:sz w:val="24"/>
-          <w:szCs w:val="24"/>
-        </w:rPr>
-        <w:t>espectograma</w:t>
-      </w:r>
-      <w:proofErr w:type="spellEnd"/>
-      <w:r>
-        <w:rPr>
-          <w:rFonts w:ascii="Arial" w:hAnsi="Arial" w:cs="Arial"/>
-          <w:sz w:val="24"/>
-          <w:szCs w:val="24"/>
-        </w:rPr>
-        <w:t xml:space="preserve"> es una suma de frecuencias a lo largo de un tiempo </w:t>
+        <w:t xml:space="preserve">Si sabemos que un espectograma es una suma de frecuencias a lo largo de un tiempo </w:t>
       </w:r>
       <w:r>
         <w:rPr>
@@ -4387,34 +4032,14 @@
         </w:rPr>
         <w:t xml:space="preserve"> </w:t>
       </w:r>
-      <w:proofErr w:type="spellStart"/>
-      <w:r>
-        <w:rPr>
-          <w:rFonts w:ascii="Arial" w:hAnsi="Arial" w:cs="Arial"/>
-          <w:sz w:val="24"/>
-          <w:szCs w:val="24"/>
-        </w:rPr>
-        <w:t>Knn</w:t>
-      </w:r>
-      <w:proofErr w:type="spellEnd"/>
-      <w:r>
-        <w:rPr>
-          <w:rFonts w:ascii="Arial" w:hAnsi="Arial" w:cs="Arial"/>
-          <w:sz w:val="24"/>
-          <w:szCs w:val="24"/>
-        </w:rPr>
-        <w:t xml:space="preserve"> y </w:t>
-      </w:r>
-      <w:proofErr w:type="spellStart"/>
-      <w:r>
-        <w:rPr>
-          <w:rFonts w:ascii="Arial" w:hAnsi="Arial" w:cs="Arial"/>
-          <w:sz w:val="24"/>
-          <w:szCs w:val="24"/>
-        </w:rPr>
-        <w:t>Kmeans</w:t>
-      </w:r>
-      <w:proofErr w:type="spellEnd"/>
+      <w:r>
+        <w:rPr>
+          <w:rFonts w:ascii="Arial" w:hAnsi="Arial" w:cs="Arial"/>
+          <w:sz w:val="24"/>
+          <w:szCs w:val="24"/>
+        </w:rPr>
+        <w:t>de clasificación dura como Knn</w:t>
+      </w:r>
       <w:r>
         <w:rPr>
           <w:rFonts w:ascii="Arial" w:hAnsi="Arial" w:cs="Arial"/>
@@ -4541,25 +4166,7 @@
           <w:sz w:val="24"/>
           <w:szCs w:val="24"/>
         </w:rPr>
-        <w:t xml:space="preserve">poca relevancia y por último determinar </w:t>
-      </w:r>
-      <w:proofErr w:type="spellStart"/>
-      <w:r>
-        <w:rPr>
-          <w:rFonts w:ascii="Arial" w:hAnsi="Arial" w:cs="Arial"/>
-          <w:sz w:val="24"/>
-          <w:szCs w:val="24"/>
-        </w:rPr>
-        <w:t>cuales</w:t>
-      </w:r>
-      <w:proofErr w:type="spellEnd"/>
-      <w:r>
-        <w:rPr>
-          <w:rFonts w:ascii="Arial" w:hAnsi="Arial" w:cs="Arial"/>
-          <w:sz w:val="24"/>
-          <w:szCs w:val="24"/>
-        </w:rPr>
-        <w:t xml:space="preserve"> son los centroides con los que se debería trabajar.</w:t>
+        <w:t>poca relevancia y por último determinar cuales son los centroides con los que se debería trabajar.</w:t>
       </w:r>
     </w:p>
     <w:p>
@@ -4677,61 +4284,7 @@
           <w:sz w:val="24"/>
           <w:szCs w:val="24"/>
         </w:rPr>
-        <w:t>su MFCC (Mel-</w:t>
-      </w:r>
-      <w:proofErr w:type="spellStart"/>
-      <w:r>
-        <w:rPr>
-          <w:rFonts w:ascii="Arial" w:hAnsi="Arial" w:cs="Arial"/>
-          <w:sz w:val="24"/>
-          <w:szCs w:val="24"/>
-        </w:rPr>
-        <w:t>Frequency</w:t>
-      </w:r>
-      <w:proofErr w:type="spellEnd"/>
-      <w:r>
-        <w:rPr>
-          <w:rFonts w:ascii="Arial" w:hAnsi="Arial" w:cs="Arial"/>
-          <w:sz w:val="24"/>
-          <w:szCs w:val="24"/>
-        </w:rPr>
-        <w:t xml:space="preserve"> </w:t>
-      </w:r>
-      <w:proofErr w:type="spellStart"/>
-      <w:r>
-        <w:rPr>
-          <w:rFonts w:ascii="Arial" w:hAnsi="Arial" w:cs="Arial"/>
-          <w:sz w:val="24"/>
-          <w:szCs w:val="24"/>
-        </w:rPr>
-        <w:t>cepstral</w:t>
-      </w:r>
-      <w:proofErr w:type="spellEnd"/>
-      <w:r>
-        <w:rPr>
-          <w:rFonts w:ascii="Arial" w:hAnsi="Arial" w:cs="Arial"/>
-          <w:sz w:val="24"/>
-          <w:szCs w:val="24"/>
-        </w:rPr>
-        <w:t xml:space="preserve"> </w:t>
-      </w:r>
-      <w:proofErr w:type="spellStart"/>
-      <w:r>
-        <w:rPr>
-          <w:rFonts w:ascii="Arial" w:hAnsi="Arial" w:cs="Arial"/>
-          <w:sz w:val="24"/>
-          <w:szCs w:val="24"/>
-        </w:rPr>
-        <w:t>coefficients</w:t>
-      </w:r>
-      <w:proofErr w:type="spellEnd"/>
-      <w:r>
-        <w:rPr>
-          <w:rFonts w:ascii="Arial" w:hAnsi="Arial" w:cs="Arial"/>
-          <w:sz w:val="24"/>
-          <w:szCs w:val="24"/>
-        </w:rPr>
-        <w:t>)</w:t>
+        <w:t>su MFCC (Mel-Frequency cepstral coefficients)</w:t>
       </w:r>
       <w:r>
         <w:rPr>
@@ -4821,25 +4374,7 @@
           <w:sz w:val="24"/>
           <w:szCs w:val="24"/>
         </w:rPr>
-        <w:t xml:space="preserve"> en su artículo de uso de </w:t>
-      </w:r>
-      <w:proofErr w:type="spellStart"/>
-      <w:r>
-        <w:rPr>
-          <w:rFonts w:ascii="Arial" w:hAnsi="Arial" w:cs="Arial"/>
-          <w:sz w:val="24"/>
-          <w:szCs w:val="24"/>
-        </w:rPr>
-        <w:t>knn</w:t>
-      </w:r>
-      <w:proofErr w:type="spellEnd"/>
-      <w:r>
-        <w:rPr>
-          <w:rFonts w:ascii="Arial" w:hAnsi="Arial" w:cs="Arial"/>
-          <w:sz w:val="24"/>
-          <w:szCs w:val="24"/>
-        </w:rPr>
-        <w:t xml:space="preserve"> para clasificación de audio, </w:t>
+        <w:t xml:space="preserve"> en su artículo de uso de knn para clasificación de audio, </w:t>
       </w:r>
       <w:r>
         <w:rPr>
@@ -4849,51 +4384,7 @@
           <w:sz w:val="24"/>
           <w:szCs w:val="24"/>
         </w:rPr>
-        <w:t xml:space="preserve">“El </w:t>
-      </w:r>
-      <w:proofErr w:type="spellStart"/>
-      <w:r>
-        <w:rPr>
-          <w:rFonts w:ascii="Arial" w:hAnsi="Arial" w:cs="Arial"/>
-          <w:i/>
-          <w:iCs/>
-          <w:sz w:val="24"/>
-          <w:szCs w:val="24"/>
-        </w:rPr>
-        <w:t>cepstrum</w:t>
-      </w:r>
-      <w:proofErr w:type="spellEnd"/>
-      <w:r>
-        <w:rPr>
-          <w:rFonts w:ascii="Arial" w:hAnsi="Arial" w:cs="Arial"/>
-          <w:i/>
-          <w:iCs/>
-          <w:sz w:val="24"/>
-          <w:szCs w:val="24"/>
-        </w:rPr>
-        <w:t xml:space="preserve"> de frecuencia </w:t>
-      </w:r>
-      <w:proofErr w:type="spellStart"/>
-      <w:r>
-        <w:rPr>
-          <w:rFonts w:ascii="Arial" w:hAnsi="Arial" w:cs="Arial"/>
-          <w:i/>
-          <w:iCs/>
-          <w:sz w:val="24"/>
-          <w:szCs w:val="24"/>
-        </w:rPr>
-        <w:t>mel</w:t>
-      </w:r>
-      <w:proofErr w:type="spellEnd"/>
-      <w:r>
-        <w:rPr>
-          <w:rFonts w:ascii="Arial" w:hAnsi="Arial" w:cs="Arial"/>
-          <w:i/>
-          <w:iCs/>
-          <w:sz w:val="24"/>
-          <w:szCs w:val="24"/>
-        </w:rPr>
-        <w:t xml:space="preserve"> ha demostrado ser muy eficaz en el reconocimiento de la estructura de las señales musicales y en el modelado del tono subjetivo contenido de frecuencia de las señales de audio”</w:t>
+        <w:t>“El cepstrum de frecuencia mel ha demostrado ser muy eficaz en el reconocimiento de la estructura de las señales musicales y en el modelado del tono subjetivo contenido de frecuencia de las señales de audio”</w:t>
       </w:r>
       <w:r>
         <w:rPr>
@@ -5174,18 +4665,8 @@
           <w:sz w:val="24"/>
           <w:szCs w:val="24"/>
         </w:rPr>
-        <w:t xml:space="preserve">Tomar el logaritmo de todas las energías de cada frecuencia </w:t>
-      </w:r>
-      <w:proofErr w:type="spellStart"/>
-      <w:r>
-        <w:rPr>
-          <w:rFonts w:ascii="Arial" w:hAnsi="Arial" w:cs="Arial"/>
-          <w:sz w:val="24"/>
-          <w:szCs w:val="24"/>
-        </w:rPr>
-        <w:t>mel</w:t>
-      </w:r>
-      <w:proofErr w:type="spellEnd"/>
+        <w:t>Tomar el logaritmo de todas las energías de cada frecuencia mel</w:t>
+      </w:r>
     </w:p>
     <w:p>
       <w:pPr>
@@ -5329,25 +4810,7 @@
           <w:sz w:val="24"/>
           <w:szCs w:val="24"/>
         </w:rPr>
-        <w:t xml:space="preserve">euclídea ponderada, mediana, </w:t>
-      </w:r>
-      <w:proofErr w:type="spellStart"/>
-      <w:r>
-        <w:rPr>
-          <w:rFonts w:ascii="Arial" w:hAnsi="Arial" w:cs="Arial"/>
-          <w:sz w:val="24"/>
-          <w:szCs w:val="24"/>
-        </w:rPr>
-        <w:t>Mahalannobis</w:t>
-      </w:r>
-      <w:proofErr w:type="spellEnd"/>
-      <w:r>
-        <w:rPr>
-          <w:rFonts w:ascii="Arial" w:hAnsi="Arial" w:cs="Arial"/>
-          <w:sz w:val="24"/>
-          <w:szCs w:val="24"/>
-        </w:rPr>
-        <w:t xml:space="preserve">, </w:t>
+        <w:t xml:space="preserve">euclídea ponderada, mediana, Mahalannobis, </w:t>
       </w:r>
       <w:r>
         <w:rPr>
@@ -5357,16 +4820,14 @@
         </w:rPr>
         <w:t xml:space="preserve">entre otras medidas de distancia </w:t>
       </w:r>
-      <w:proofErr w:type="gramStart"/>
-      <w:r>
-        <w:rPr>
-          <w:rFonts w:ascii="Arial" w:hAnsi="Arial" w:cs="Arial"/>
-          <w:sz w:val="24"/>
-          <w:szCs w:val="24"/>
-        </w:rPr>
-        <w:t>de acuerdo a</w:t>
-      </w:r>
-      <w:proofErr w:type="gramEnd"/>
+      <w:r>
+        <w:rPr>
+          <w:rFonts w:ascii="Arial" w:hAnsi="Arial" w:cs="Arial"/>
+          <w:sz w:val="24"/>
+          <w:szCs w:val="24"/>
+        </w:rPr>
+        <w:t>de acuerdo con</w:t>
+      </w:r>
       <w:r>
         <w:rPr>
           <w:rFonts w:ascii="Arial" w:hAnsi="Arial" w:cs="Arial"/>
@@ -5527,95 +4988,7 @@
           <w:iCs/>
           <w:color w:val="404040"/>
         </w:rPr>
-        <w:t>“CRISP-DM son las siglas de Cross-</w:t>
-      </w:r>
-      <w:proofErr w:type="spellStart"/>
-      <w:r>
-        <w:rPr>
-          <w:rStyle w:val="normaltextrun"/>
-          <w:rFonts w:ascii="Arial" w:hAnsi="Arial" w:cs="Arial"/>
-          <w:i/>
-          <w:iCs/>
-          <w:color w:val="404040"/>
-        </w:rPr>
-        <w:t>Industry</w:t>
-      </w:r>
-      <w:proofErr w:type="spellEnd"/>
-      <w:r>
-        <w:rPr>
-          <w:rStyle w:val="normaltextrun"/>
-          <w:rFonts w:ascii="Arial" w:hAnsi="Arial" w:cs="Arial"/>
-          <w:i/>
-          <w:iCs/>
-          <w:color w:val="404040"/>
-        </w:rPr>
-        <w:t> Standard </w:t>
-      </w:r>
-      <w:proofErr w:type="spellStart"/>
-      <w:r>
-        <w:rPr>
-          <w:rStyle w:val="normaltextrun"/>
-          <w:rFonts w:ascii="Arial" w:hAnsi="Arial" w:cs="Arial"/>
-          <w:i/>
-          <w:iCs/>
-          <w:color w:val="404040"/>
-        </w:rPr>
-        <w:t>Process</w:t>
-      </w:r>
-      <w:proofErr w:type="spellEnd"/>
-      <w:r>
-        <w:rPr>
-          <w:rStyle w:val="normaltextrun"/>
-          <w:rFonts w:ascii="Arial" w:hAnsi="Arial" w:cs="Arial"/>
-          <w:i/>
-          <w:iCs/>
-          <w:color w:val="404040"/>
-        </w:rPr>
-        <w:t> </w:t>
-      </w:r>
-      <w:proofErr w:type="spellStart"/>
-      <w:r>
-        <w:rPr>
-          <w:rStyle w:val="normaltextrun"/>
-          <w:rFonts w:ascii="Arial" w:hAnsi="Arial" w:cs="Arial"/>
-          <w:i/>
-          <w:iCs/>
-          <w:color w:val="404040"/>
-        </w:rPr>
-        <w:t>for</w:t>
-      </w:r>
-      <w:proofErr w:type="spellEnd"/>
-      <w:r>
-        <w:rPr>
-          <w:rStyle w:val="normaltextrun"/>
-          <w:rFonts w:ascii="Arial" w:hAnsi="Arial" w:cs="Arial"/>
-          <w:i/>
-          <w:iCs/>
-          <w:color w:val="404040"/>
-        </w:rPr>
-        <w:t> Data </w:t>
-      </w:r>
-      <w:proofErr w:type="spellStart"/>
-      <w:r>
-        <w:rPr>
-          <w:rStyle w:val="normaltextrun"/>
-          <w:rFonts w:ascii="Arial" w:hAnsi="Arial" w:cs="Arial"/>
-          <w:i/>
-          <w:iCs/>
-          <w:color w:val="404040"/>
-        </w:rPr>
-        <w:t>Mining</w:t>
-      </w:r>
-      <w:proofErr w:type="spellEnd"/>
-      <w:r>
-        <w:rPr>
-          <w:rStyle w:val="normaltextrun"/>
-          <w:rFonts w:ascii="Arial" w:hAnsi="Arial" w:cs="Arial"/>
-          <w:i/>
-          <w:iCs/>
-          <w:color w:val="404040"/>
-        </w:rPr>
-        <w:t>, es un método probado para orientar sus trabajos de minería de datos.</w:t>
+        <w:t>“CRISP-DM son las siglas de Cross-Industry Standard Process for Data Mining, es un método probado para orientar sus trabajos de minería de datos.</w:t>
       </w:r>
     </w:p>
     <w:p>
@@ -5671,18 +5044,7 @@
           <w:iCs/>
           <w:color w:val="404040"/>
         </w:rPr>
-        <w:t>Como modelo de proceso, CRISP-DM ofrece un resumen del ciclo vital de minería de datos</w:t>
-      </w:r>
-      <w:proofErr w:type="gramStart"/>
-      <w:r>
-        <w:rPr>
-          <w:rStyle w:val="normaltextrun"/>
-          <w:rFonts w:ascii="Arial" w:hAnsi="Arial" w:cs="Arial"/>
-          <w:i/>
-          <w:iCs/>
-          <w:color w:val="404040"/>
-        </w:rPr>
-        <w:t>.”</w:t>
+        <w:t>Como modelo de proceso, CRISP-DM ofrece un resumen del ciclo vital de minería de datos.”</w:t>
       </w:r>
       <w:r>
         <w:rPr>
@@ -5694,46 +5056,7 @@
           <w:shd w:val="clear" w:color="auto" w:fill="E1E3E6"/>
           <w:lang w:val="es-ES"/>
         </w:rPr>
-        <w:t>(</w:t>
-      </w:r>
-      <w:proofErr w:type="gramEnd"/>
-      <w:r>
-        <w:rPr>
-          <w:rStyle w:val="normaltextrun"/>
-          <w:rFonts w:ascii="Arial" w:hAnsi="Arial" w:cs="Arial"/>
-          <w:i/>
-          <w:iCs/>
-          <w:color w:val="000000"/>
-          <w:shd w:val="clear" w:color="auto" w:fill="E1E3E6"/>
-          <w:lang w:val="es-ES"/>
-        </w:rPr>
-        <w:t xml:space="preserve">IBM </w:t>
-      </w:r>
-      <w:proofErr w:type="spellStart"/>
-      <w:r>
-        <w:rPr>
-          <w:rStyle w:val="normaltextrun"/>
-          <w:rFonts w:ascii="Arial" w:hAnsi="Arial" w:cs="Arial"/>
-          <w:i/>
-          <w:iCs/>
-          <w:color w:val="000000"/>
-          <w:shd w:val="clear" w:color="auto" w:fill="E1E3E6"/>
-          <w:lang w:val="es-ES"/>
-        </w:rPr>
-        <w:t>Knowledge</w:t>
-      </w:r>
-      <w:proofErr w:type="spellEnd"/>
-      <w:r>
-        <w:rPr>
-          <w:rStyle w:val="normaltextrun"/>
-          <w:rFonts w:ascii="Arial" w:hAnsi="Arial" w:cs="Arial"/>
-          <w:i/>
-          <w:iCs/>
-          <w:color w:val="000000"/>
-          <w:shd w:val="clear" w:color="auto" w:fill="E1E3E6"/>
-          <w:lang w:val="es-ES"/>
-        </w:rPr>
-        <w:t xml:space="preserve"> center, 2021)</w:t>
+        <w:t>(IBM Knowledge center, 2021)</w:t>
       </w:r>
       <w:r>
         <w:rPr>
@@ -5820,7 +5143,6 @@
         <w:rPr>
           <w:rStyle w:val="normaltextrun"/>
           <w:rFonts w:ascii="Arial" w:hAnsi="Arial" w:cs="Arial"/>
-          <w:highlight w:val="yellow"/>
         </w:rPr>
         <w:t xml:space="preserve">En esta fase analizaremos </w:t>
       </w:r>
@@ -5828,7 +5150,6 @@
         <w:rPr>
           <w:rStyle w:val="normaltextrun"/>
           <w:rFonts w:ascii="Arial" w:hAnsi="Arial" w:cs="Arial"/>
-          <w:highlight w:val="yellow"/>
         </w:rPr>
         <w:t xml:space="preserve">el </w:t>
       </w:r>
@@ -5836,77 +5157,20 @@
         <w:rPr>
           <w:rStyle w:val="normaltextrun"/>
           <w:rFonts w:ascii="Arial" w:hAnsi="Arial" w:cs="Arial"/>
-          <w:highlight w:val="yellow"/>
-        </w:rPr>
-        <w:t xml:space="preserve">proyecto realizado por </w:t>
-      </w:r>
-      <w:proofErr w:type="spellStart"/>
-      <w:r>
-        <w:rPr>
-          <w:rStyle w:val="normaltextrun"/>
-          <w:rFonts w:ascii="Arial" w:hAnsi="Arial" w:cs="Arial"/>
-          <w:highlight w:val="yellow"/>
-        </w:rPr>
-        <w:t>Victor</w:t>
-      </w:r>
-      <w:proofErr w:type="spellEnd"/>
-      <w:r>
-        <w:rPr>
-          <w:rStyle w:val="normaltextrun"/>
-          <w:rFonts w:ascii="Arial" w:hAnsi="Arial" w:cs="Arial"/>
-          <w:highlight w:val="yellow"/>
-        </w:rPr>
-        <w:t xml:space="preserve"> </w:t>
-      </w:r>
-      <w:proofErr w:type="spellStart"/>
-      <w:r>
-        <w:rPr>
-          <w:rStyle w:val="normaltextrun"/>
-          <w:rFonts w:ascii="Arial" w:hAnsi="Arial" w:cs="Arial"/>
-          <w:highlight w:val="yellow"/>
-        </w:rPr>
-        <w:t>Tideman</w:t>
-      </w:r>
-      <w:proofErr w:type="spellEnd"/>
-      <w:r>
-        <w:rPr>
-          <w:rStyle w:val="normaltextrun"/>
-          <w:rFonts w:ascii="Arial" w:hAnsi="Arial" w:cs="Arial"/>
-          <w:highlight w:val="yellow"/>
-        </w:rPr>
-        <w:t xml:space="preserve"> </w:t>
-      </w:r>
-      <w:r>
-        <w:rPr>
-          <w:rStyle w:val="normaltextrun"/>
-          <w:rFonts w:ascii="Arial" w:hAnsi="Arial" w:cs="Arial"/>
-          <w:highlight w:val="yellow"/>
-        </w:rPr>
-        <w:t>(</w:t>
-      </w:r>
-      <w:proofErr w:type="spellStart"/>
-      <w:r>
-        <w:rPr>
-          <w:rStyle w:val="normaltextrun"/>
-          <w:rFonts w:ascii="Arial" w:hAnsi="Arial" w:cs="Arial"/>
-          <w:highlight w:val="yellow"/>
-        </w:rPr>
-        <w:t>Tideman</w:t>
-      </w:r>
-      <w:proofErr w:type="spellEnd"/>
-      <w:r>
-        <w:rPr>
-          <w:rStyle w:val="normaltextrun"/>
-          <w:rFonts w:ascii="Arial" w:hAnsi="Arial" w:cs="Arial"/>
-          <w:highlight w:val="yellow"/>
-        </w:rPr>
-        <w:t>, 2022)</w:t>
-      </w:r>
-      <w:r>
-        <w:rPr>
-          <w:rStyle w:val="normaltextrun"/>
-          <w:rFonts w:ascii="Arial" w:hAnsi="Arial" w:cs="Arial"/>
-          <w:highlight w:val="yellow"/>
+        </w:rPr>
+        <w:t>proyecto realizado por Victor Tideman</w:t>
+      </w:r>
+      <w:r>
+        <w:rPr>
+          <w:rStyle w:val="normaltextrun"/>
+          <w:rFonts w:ascii="Arial" w:hAnsi="Arial" w:cs="Arial"/>
+        </w:rPr>
+        <w:t xml:space="preserve"> (Tideman, 2022)</w:t>
+      </w:r>
+      <w:r>
+        <w:rPr>
+          <w:rStyle w:val="normaltextrun"/>
+          <w:rFonts w:ascii="Arial" w:hAnsi="Arial" w:cs="Arial"/>
         </w:rPr>
         <w:t xml:space="preserve"> para la </w:t>
       </w:r>
@@ -5914,7 +5178,6 @@
         <w:rPr>
           <w:rStyle w:val="normaltextrun"/>
           <w:rFonts w:ascii="Arial" w:hAnsi="Arial" w:cs="Arial"/>
-          <w:highlight w:val="yellow"/>
         </w:rPr>
         <w:t>obtención</w:t>
       </w:r>
@@ -5922,7 +5185,6 @@
         <w:rPr>
           <w:rStyle w:val="normaltextrun"/>
           <w:rFonts w:ascii="Arial" w:hAnsi="Arial" w:cs="Arial"/>
-          <w:highlight w:val="yellow"/>
         </w:rPr>
         <w:t xml:space="preserve"> de la información</w:t>
       </w:r>
@@ -5930,7 +5192,6 @@
         <w:rPr>
           <w:rStyle w:val="normaltextrun"/>
           <w:rFonts w:ascii="Arial" w:hAnsi="Arial" w:cs="Arial"/>
-          <w:highlight w:val="yellow"/>
         </w:rPr>
         <w:t>.</w:t>
       </w:r>
@@ -5970,7 +5231,21 @@
           <w:rStyle w:val="normaltextrun"/>
           <w:rFonts w:ascii="Arial" w:hAnsi="Arial" w:cs="Arial"/>
         </w:rPr>
-        <w:t>En esta sección, se trata la descripción de los datos, cuantas variables y el tamaño del archivo. Finaliza explicando, cuál es el procedimiento para crear las variables necesarias para el modelo.</w:t>
+        <w:t xml:space="preserve">En esta sección, se trata la descripción de los datos, cuantas variables y el tamaño del archivo. Finaliza explicando, cuál es el procedimiento para crear </w:t>
+      </w:r>
+      <w:r>
+        <w:rPr>
+          <w:rStyle w:val="normaltextrun"/>
+          <w:rFonts w:ascii="Arial" w:hAnsi="Arial" w:cs="Arial"/>
+        </w:rPr>
+        <w:t xml:space="preserve"> y seleccionar </w:t>
+      </w:r>
+      <w:r>
+        <w:rPr>
+          <w:rStyle w:val="normaltextrun"/>
+          <w:rFonts w:ascii="Arial" w:hAnsi="Arial" w:cs="Arial"/>
+        </w:rPr>
+        <w:t>las variables necesarias para el modelo.</w:t>
       </w:r>
       <w:r>
         <w:rPr>
@@ -6074,39 +5349,21 @@
           <w:rStyle w:val="normaltextrun"/>
           <w:rFonts w:ascii="Arial" w:hAnsi="Arial" w:cs="Arial"/>
         </w:rPr>
-        <w:t xml:space="preserve"> algoritmos K-</w:t>
-      </w:r>
-      <w:proofErr w:type="spellStart"/>
-      <w:r>
-        <w:rPr>
-          <w:rStyle w:val="normaltextrun"/>
-          <w:rFonts w:ascii="Arial" w:hAnsi="Arial" w:cs="Arial"/>
-        </w:rPr>
-        <w:t>means</w:t>
-      </w:r>
-      <w:proofErr w:type="spellEnd"/>
-      <w:r>
-        <w:rPr>
-          <w:rStyle w:val="normaltextrun"/>
-          <w:rFonts w:ascii="Arial" w:hAnsi="Arial" w:cs="Arial"/>
-        </w:rPr>
-        <w:t xml:space="preserve"> y </w:t>
-      </w:r>
-      <w:proofErr w:type="spellStart"/>
-      <w:r>
-        <w:rPr>
-          <w:rStyle w:val="normaltextrun"/>
-          <w:rFonts w:ascii="Arial" w:hAnsi="Arial" w:cs="Arial"/>
-        </w:rPr>
-        <w:t>Knn</w:t>
-      </w:r>
-      <w:proofErr w:type="spellEnd"/>
-      <w:r>
-        <w:rPr>
-          <w:rStyle w:val="normaltextrun"/>
-          <w:rFonts w:ascii="Arial" w:hAnsi="Arial" w:cs="Arial"/>
-        </w:rPr>
-        <w:t xml:space="preserve"> para </w:t>
+        <w:t xml:space="preserve"> algoritmos </w:t>
+      </w:r>
+      <w:r>
+        <w:rPr>
+          <w:rStyle w:val="normaltextrun"/>
+          <w:rFonts w:ascii="Arial" w:hAnsi="Arial" w:cs="Arial"/>
+        </w:rPr>
+        <w:t xml:space="preserve">de clasificación </w:t>
+      </w:r>
+      <w:r>
+        <w:rPr>
+          <w:rStyle w:val="normaltextrun"/>
+          <w:rFonts w:ascii="Arial" w:hAnsi="Arial" w:cs="Arial"/>
+        </w:rPr>
+        <w:t xml:space="preserve">para </w:t>
       </w:r>
       <w:r>
         <w:rPr>
@@ -6134,23 +5391,7 @@
           <w:rStyle w:val="normaltextrun"/>
           <w:rFonts w:ascii="Arial" w:hAnsi="Arial" w:cs="Arial"/>
         </w:rPr>
-        <w:t xml:space="preserve">, utilizando diferentes métricas de distancia, algunas ponderadas para dar mayor importancia al bit </w:t>
-      </w:r>
-      <w:proofErr w:type="spellStart"/>
-      <w:r>
-        <w:rPr>
-          <w:rStyle w:val="normaltextrun"/>
-          <w:rFonts w:ascii="Arial" w:hAnsi="Arial" w:cs="Arial"/>
-        </w:rPr>
-        <w:t>rate</w:t>
-      </w:r>
-      <w:proofErr w:type="spellEnd"/>
-      <w:r>
-        <w:rPr>
-          <w:rStyle w:val="normaltextrun"/>
-          <w:rFonts w:ascii="Arial" w:hAnsi="Arial" w:cs="Arial"/>
-        </w:rPr>
-        <w:t>, o a la frecuencia</w:t>
+        <w:t>, utilizando diferentes métricas de distancia, algunas ponderadas para dar mayor importancia al bit rate, o a la frecuencia</w:t>
       </w:r>
       <w:r>
         <w:rPr>
@@ -6211,31 +5452,13 @@
         </w:rPr>
         <w:t xml:space="preserve">, </w:t>
       </w:r>
-      <w:proofErr w:type="spellStart"/>
-      <w:r>
-        <w:rPr>
-          <w:rStyle w:val="normaltextrun"/>
-          <w:rFonts w:ascii="Arial" w:hAnsi="Arial" w:cs="Arial"/>
-        </w:rPr>
-        <w:t>Silhouette</w:t>
-      </w:r>
-      <w:proofErr w:type="spellEnd"/>
-      <w:r>
-        <w:rPr>
-          <w:rStyle w:val="normaltextrun"/>
-          <w:rFonts w:ascii="Arial" w:hAnsi="Arial" w:cs="Arial"/>
-        </w:rPr>
-        <w:t xml:space="preserve"> </w:t>
-      </w:r>
-      <w:proofErr w:type="spellStart"/>
-      <w:r>
-        <w:rPr>
-          <w:rStyle w:val="normaltextrun"/>
-          <w:rFonts w:ascii="Arial" w:hAnsi="Arial" w:cs="Arial"/>
-        </w:rPr>
-        <w:t>Analysis</w:t>
-      </w:r>
-      <w:proofErr w:type="spellEnd"/>
+      <w:r>
+        <w:rPr>
+          <w:rStyle w:val="normaltextrun"/>
+          <w:rFonts w:ascii="Arial" w:hAnsi="Arial" w:cs="Arial"/>
+        </w:rPr>
+        <w:t>Silhouette Analysis</w:t>
+      </w:r>
       <w:r>
         <w:rPr>
           <w:rStyle w:val="normaltextrun"/>
@@ -6446,9 +5669,22 @@
         <w:rPr>
           <w:rStyle w:val="normaltextrun"/>
           <w:rFonts w:ascii="Arial" w:hAnsi="Arial" w:cs="Arial"/>
-          <w:highlight w:val="yellow"/>
         </w:rPr>
         <w:t>y un tablero de control donde se pueden analizar resultados</w:t>
+      </w:r>
+      <w:r>
+        <w:rPr>
+          <w:rStyle w:val="normaltextrun"/>
+          <w:rFonts w:ascii="Arial" w:hAnsi="Arial" w:cs="Arial"/>
+        </w:rPr>
+        <w:t xml:space="preserve"> y </w:t>
+      </w:r>
+      <w:r>
+        <w:rPr>
+          <w:rStyle w:val="normaltextrun"/>
+          <w:rFonts w:ascii="Arial" w:hAnsi="Arial" w:cs="Arial"/>
+        </w:rPr>
+        <w:t>los clústeres</w:t>
       </w:r>
       <w:r>
         <w:rPr>
@@ -6555,19 +5791,11 @@
         <w:rPr>
           <w:rFonts w:ascii="Arial" w:hAnsi="Arial" w:cs="Arial"/>
         </w:rPr>
-        <w:t xml:space="preserve">Los archivos de audio suministrados de insumo fueron proporcionados </w:t>
-      </w:r>
-      <w:r>
-        <w:rPr>
-          <w:rFonts w:ascii="Arial" w:hAnsi="Arial" w:cs="Arial"/>
-          <w:highlight w:val="yellow"/>
-        </w:rPr>
-        <w:t xml:space="preserve">por </w:t>
-      </w:r>
-      <w:r>
-        <w:rPr>
-          <w:rFonts w:ascii="Arial" w:hAnsi="Arial" w:cs="Arial"/>
-          <w:highlight w:val="yellow"/>
+        <w:t xml:space="preserve">Los archivos de audio suministrados de insumo fueron proporcionados por </w:t>
+      </w:r>
+      <w:r>
+        <w:rPr>
+          <w:rFonts w:ascii="Arial" w:hAnsi="Arial" w:cs="Arial"/>
         </w:rPr>
         <w:t>el profesor Marco Alumno en un contexto de continuar el proyecto desarrollado por uno de sus estudiantes de maestría</w:t>
       </w:r>
@@ -6587,7 +5815,13 @@
         <w:rPr>
           <w:rFonts w:ascii="Arial" w:hAnsi="Arial" w:cs="Arial"/>
         </w:rPr>
-        <w:t>, se almacenarán copias en distintos dispositivos</w:t>
+        <w:t>, se almacenarán copias en distintos</w:t>
+      </w:r>
+      <w:r>
+        <w:rPr>
+          <w:rFonts w:ascii="Arial" w:hAnsi="Arial" w:cs="Arial"/>
+        </w:rPr>
+        <w:t xml:space="preserve"> dispositivos</w:t>
       </w:r>
       <w:r>
         <w:rPr>
@@ -6638,6 +5872,24 @@
     </w:p>
     <w:p>
       <w:pPr>
+        <w:pStyle w:val="paragraph"/>
+        <w:spacing w:before="0" w:beforeAutospacing="0" w:after="0" w:afterAutospacing="0" w:line="480" w:lineRule="auto"/>
+        <w:ind w:firstLine="1418"/>
+        <w:textAlignment w:val="baseline"/>
+        <w:rPr>
+          <w:rFonts w:ascii="Arial" w:hAnsi="Arial" w:cs="Arial"/>
+        </w:rPr>
+      </w:pPr>
+      <w:r>
+        <w:rPr>
+          <w:rFonts w:ascii="Arial" w:hAnsi="Arial" w:cs="Arial"/>
+        </w:rPr>
+        <w:lastRenderedPageBreak/>
+        <w:t>La evaluación de los datos para poder determinar el mejor ajuste de la clasificación será realizada en principio por tres personas y la evaluación e los resultados por alguna muestra cualitativa de estudiantes de música.</w:t>
+      </w:r>
+    </w:p>
+    <w:p>
+      <w:pPr>
         <w:spacing w:line="480" w:lineRule="auto"/>
         <w:jc w:val="both"/>
         <w:rPr>
@@ -6664,7 +5916,6 @@
           <w:sz w:val="24"/>
           <w:szCs w:val="24"/>
         </w:rPr>
-        <w:lastRenderedPageBreak/>
         <w:t>Aspectos éticos</w:t>
       </w:r>
     </w:p>
@@ -6676,15 +5927,13 @@
           <w:rFonts w:ascii="Arial" w:hAnsi="Arial" w:cs="Arial"/>
           <w:sz w:val="24"/>
           <w:szCs w:val="24"/>
-          <w:highlight w:val="yellow"/>
-        </w:rPr>
-      </w:pPr>
-      <w:r>
-        <w:rPr>
-          <w:rFonts w:ascii="Arial" w:hAnsi="Arial" w:cs="Arial"/>
-          <w:sz w:val="24"/>
-          <w:szCs w:val="24"/>
-          <w:highlight w:val="yellow"/>
+        </w:rPr>
+      </w:pPr>
+      <w:r>
+        <w:rPr>
+          <w:rFonts w:ascii="Arial" w:hAnsi="Arial" w:cs="Arial"/>
+          <w:sz w:val="24"/>
+          <w:szCs w:val="24"/>
         </w:rPr>
         <w:t>Los archivos de audio</w:t>
       </w:r>
@@ -6693,7 +5942,6 @@
           <w:rFonts w:ascii="Arial" w:hAnsi="Arial" w:cs="Arial"/>
           <w:sz w:val="24"/>
           <w:szCs w:val="24"/>
-          <w:highlight w:val="yellow"/>
         </w:rPr>
         <w:t xml:space="preserve"> que presenta </w:t>
       </w:r>
@@ -6702,7 +5950,6 @@
           <w:rFonts w:ascii="Arial" w:hAnsi="Arial" w:cs="Arial"/>
           <w:sz w:val="24"/>
           <w:szCs w:val="24"/>
-          <w:highlight w:val="yellow"/>
         </w:rPr>
         <w:t xml:space="preserve">el proyecto </w:t>
       </w:r>
@@ -6711,7 +5958,6 @@
           <w:rFonts w:ascii="Arial" w:hAnsi="Arial" w:cs="Arial"/>
           <w:sz w:val="24"/>
           <w:szCs w:val="24"/>
-          <w:highlight w:val="yellow"/>
         </w:rPr>
         <w:t>son</w:t>
       </w:r>
@@ -6720,7 +5966,6 @@
           <w:rFonts w:ascii="Arial" w:hAnsi="Arial" w:cs="Arial"/>
           <w:sz w:val="24"/>
           <w:szCs w:val="24"/>
-          <w:highlight w:val="yellow"/>
         </w:rPr>
         <w:t xml:space="preserve"> canciones licenciadas</w:t>
       </w:r>
@@ -6729,7 +5974,6 @@
           <w:rFonts w:ascii="Arial" w:hAnsi="Arial" w:cs="Arial"/>
           <w:sz w:val="24"/>
           <w:szCs w:val="24"/>
-          <w:highlight w:val="yellow"/>
         </w:rPr>
         <w:t xml:space="preserve"> para no violar </w:t>
       </w:r>
@@ -6738,7 +5982,6 @@
           <w:rFonts w:ascii="Arial" w:hAnsi="Arial" w:cs="Arial"/>
           <w:sz w:val="24"/>
           <w:szCs w:val="24"/>
-          <w:highlight w:val="yellow"/>
         </w:rPr>
         <w:t>leyes de copyright</w:t>
       </w:r>
@@ -6747,7 +5990,6 @@
           <w:rFonts w:ascii="Arial" w:hAnsi="Arial" w:cs="Arial"/>
           <w:sz w:val="24"/>
           <w:szCs w:val="24"/>
-          <w:highlight w:val="yellow"/>
         </w:rPr>
         <w:t xml:space="preserve"> y </w:t>
       </w:r>
@@ -6756,7 +5998,6 @@
           <w:rFonts w:ascii="Arial" w:hAnsi="Arial" w:cs="Arial"/>
           <w:sz w:val="24"/>
           <w:szCs w:val="24"/>
-          <w:highlight w:val="yellow"/>
         </w:rPr>
         <w:t xml:space="preserve">no serán expuestas de manera pública </w:t>
       </w:r>
@@ -6765,7 +6006,6 @@
           <w:rFonts w:ascii="Arial" w:hAnsi="Arial" w:cs="Arial"/>
           <w:sz w:val="24"/>
           <w:szCs w:val="24"/>
-          <w:highlight w:val="yellow"/>
         </w:rPr>
         <w:t>(internet)</w:t>
       </w:r>
@@ -6782,7 +6022,6 @@
           <w:rFonts w:ascii="Arial" w:hAnsi="Arial" w:cs="Arial"/>
           <w:sz w:val="24"/>
           <w:szCs w:val="24"/>
-          <w:highlight w:val="yellow"/>
           <w:lang w:val="es-ES"/>
         </w:rPr>
       </w:pPr>
@@ -6791,7 +6030,6 @@
           <w:rFonts w:ascii="Arial" w:hAnsi="Arial" w:cs="Arial"/>
           <w:sz w:val="24"/>
           <w:szCs w:val="24"/>
-          <w:highlight w:val="yellow"/>
         </w:rPr>
         <w:t xml:space="preserve"> </w:t>
       </w:r>
@@ -6800,7 +6038,6 @@
           <w:rFonts w:ascii="Arial" w:hAnsi="Arial" w:cs="Arial"/>
           <w:sz w:val="24"/>
           <w:szCs w:val="24"/>
-          <w:highlight w:val="yellow"/>
           <w:lang w:val="es-ES"/>
         </w:rPr>
         <w:t>¿cuáles son los beneficios y quién se beneficiará?</w:t>
@@ -6822,29 +6059,24 @@
           <w:rFonts w:ascii="Arial" w:hAnsi="Arial" w:cs="Arial"/>
           <w:sz w:val="24"/>
           <w:szCs w:val="24"/>
-          <w:highlight w:val="yellow"/>
           <w:lang w:val="es-ES"/>
         </w:rPr>
         <w:t xml:space="preserve">Este trabajo permite analizar el primer paso dentro de la </w:t>
       </w:r>
-      <w:proofErr w:type="spellStart"/>
-      <w:r>
-        <w:rPr>
-          <w:rFonts w:ascii="Arial" w:hAnsi="Arial" w:cs="Arial"/>
-          <w:sz w:val="24"/>
-          <w:szCs w:val="24"/>
-          <w:highlight w:val="yellow"/>
+      <w:r>
+        <w:rPr>
+          <w:rFonts w:ascii="Arial" w:hAnsi="Arial" w:cs="Arial"/>
+          <w:sz w:val="24"/>
+          <w:szCs w:val="24"/>
           <w:lang w:val="es-ES"/>
         </w:rPr>
-        <w:t>clasificacion</w:t>
-      </w:r>
-      <w:proofErr w:type="spellEnd"/>
-      <w:r>
-        <w:rPr>
-          <w:rFonts w:ascii="Arial" w:hAnsi="Arial" w:cs="Arial"/>
-          <w:sz w:val="24"/>
-          <w:szCs w:val="24"/>
-          <w:highlight w:val="yellow"/>
+        <w:t>clasificación</w:t>
+      </w:r>
+      <w:r>
+        <w:rPr>
+          <w:rFonts w:ascii="Arial" w:hAnsi="Arial" w:cs="Arial"/>
+          <w:sz w:val="24"/>
+          <w:szCs w:val="24"/>
           <w:lang w:val="es-ES"/>
         </w:rPr>
         <w:t xml:space="preserve"> de archivos de audio y permit</w:t>
@@ -6854,7 +6086,6 @@
           <w:rFonts w:ascii="Arial" w:hAnsi="Arial" w:cs="Arial"/>
           <w:sz w:val="24"/>
           <w:szCs w:val="24"/>
-          <w:highlight w:val="yellow"/>
           <w:lang w:val="es-ES"/>
         </w:rPr>
         <w:t>irá</w:t>
@@ -6864,7 +6095,6 @@
           <w:rFonts w:ascii="Arial" w:hAnsi="Arial" w:cs="Arial"/>
           <w:sz w:val="24"/>
           <w:szCs w:val="24"/>
-          <w:highlight w:val="yellow"/>
           <w:lang w:val="es-ES"/>
         </w:rPr>
         <w:t xml:space="preserve"> </w:t>
@@ -6874,7 +6104,6 @@
           <w:rFonts w:ascii="Arial" w:hAnsi="Arial" w:cs="Arial"/>
           <w:sz w:val="24"/>
           <w:szCs w:val="24"/>
-          <w:highlight w:val="yellow"/>
           <w:lang w:val="es-ES"/>
         </w:rPr>
         <w:t>seleccionar</w:t>
@@ -6884,7 +6113,6 @@
           <w:rFonts w:ascii="Arial" w:hAnsi="Arial" w:cs="Arial"/>
           <w:sz w:val="24"/>
           <w:szCs w:val="24"/>
-          <w:highlight w:val="yellow"/>
           <w:lang w:val="es-ES"/>
         </w:rPr>
         <w:t xml:space="preserve"> una metodología </w:t>
@@ -6894,7 +6122,6 @@
           <w:rFonts w:ascii="Arial" w:hAnsi="Arial" w:cs="Arial"/>
           <w:sz w:val="24"/>
           <w:szCs w:val="24"/>
-          <w:highlight w:val="yellow"/>
           <w:lang w:val="es-ES"/>
         </w:rPr>
         <w:t>que permit</w:t>
@@ -6904,10 +6131,27 @@
           <w:rFonts w:ascii="Arial" w:hAnsi="Arial" w:cs="Arial"/>
           <w:sz w:val="24"/>
           <w:szCs w:val="24"/>
-          <w:highlight w:val="yellow"/>
           <w:lang w:val="es-ES"/>
         </w:rPr>
-        <w:t>a utilizar un mejor acercamiento.</w:t>
+        <w:t>a utilizar un mejor acercamiento</w:t>
+      </w:r>
+      <w:r>
+        <w:rPr>
+          <w:rFonts w:ascii="Arial" w:hAnsi="Arial" w:cs="Arial"/>
+          <w:sz w:val="24"/>
+          <w:szCs w:val="24"/>
+          <w:lang w:val="es-ES"/>
+        </w:rPr>
+        <w:t xml:space="preserve"> en la música Dance</w:t>
+      </w:r>
+      <w:r>
+        <w:rPr>
+          <w:rFonts w:ascii="Arial" w:hAnsi="Arial" w:cs="Arial"/>
+          <w:sz w:val="24"/>
+          <w:szCs w:val="24"/>
+          <w:lang w:val="es-ES"/>
+        </w:rPr>
+        <w:t>.</w:t>
       </w:r>
     </w:p>
     <w:p>
@@ -7219,6 +6463,7 @@
                   <w:noProof/>
                   <w:lang w:val="en-US"/>
                 </w:rPr>
+                <w:lastRenderedPageBreak/>
                 <w:t xml:space="preserve">Thiruvengatanadhan, R. (2017). Speech/Music Classification using MFCC and KNN. </w:t>
               </w:r>
               <w:r>
@@ -10016,6 +9261,21 @@
 </file>
 
 <file path=customXml/item1.xml><?xml version="1.0" encoding="utf-8"?>
+<?mso-contentType ?>
+<FormTemplates xmlns="http://schemas.microsoft.com/sharepoint/v3/contenttype/forms">
+  <Display>DocumentLibraryForm</Display>
+  <Edit>DocumentLibraryForm</Edit>
+  <New>DocumentLibraryForm</New>
+</FormTemplates>
+</file>
+
+<file path=customXml/item2.xml><?xml version="1.0" encoding="utf-8"?>
+<p:properties xmlns:p="http://schemas.microsoft.com/office/2006/metadata/properties" xmlns:xsi="http://www.w3.org/2001/XMLSchema-instance" xmlns:pc="http://schemas.microsoft.com/office/infopath/2007/PartnerControls">
+  <documentManagement/>
+</p:properties>
+</file>
+
+<file path=customXml/item3.xml><?xml version="1.0" encoding="utf-8"?>
 <ct:contentTypeSchema xmlns:ct="http://schemas.microsoft.com/office/2006/metadata/contentType" xmlns:ma="http://schemas.microsoft.com/office/2006/metadata/properties/metaAttributes" ct:_="" ma:_="" ma:contentTypeName="Documento" ma:contentTypeID="0x01010051D7B1AE9AFED84CA9E24AE862B38A14" ma:contentTypeVersion="4" ma:contentTypeDescription="Crear nuevo documento." ma:contentTypeScope="" ma:versionID="4a29731b7e30b4c9193385f689b073fa">
   <xsd:schema xmlns:xsd="http://www.w3.org/2001/XMLSchema" xmlns:xs="http://www.w3.org/2001/XMLSchema" xmlns:p="http://schemas.microsoft.com/office/2006/metadata/properties" xmlns:ns2="c55f2e9a-9019-4a2f-8c86-42a8bf7ee9c1" targetNamespace="http://schemas.microsoft.com/office/2006/metadata/properties" ma:root="true" ma:fieldsID="d893478a66613edff27d23866ddab67b" ns2:_="">
     <xsd:import namespace="c55f2e9a-9019-4a2f-8c86-42a8bf7ee9c1"/>
@@ -10157,21 +9417,6 @@
     <xs:element name="TermId" type="xs:string"/>
   </xs:schema>
 </ct:contentTypeSchema>
-</file>
-
-<file path=customXml/item2.xml><?xml version="1.0" encoding="utf-8"?>
-<p:properties xmlns:p="http://schemas.microsoft.com/office/2006/metadata/properties" xmlns:xsi="http://www.w3.org/2001/XMLSchema-instance" xmlns:pc="http://schemas.microsoft.com/office/infopath/2007/PartnerControls">
-  <documentManagement/>
-</p:properties>
-</file>
-
-<file path=customXml/item3.xml><?xml version="1.0" encoding="utf-8"?>
-<?mso-contentType ?>
-<FormTemplates xmlns="http://schemas.microsoft.com/sharepoint/v3/contenttype/forms">
-  <Display>DocumentLibraryForm</Display>
-  <Edit>DocumentLibraryForm</Edit>
-  <New>DocumentLibraryForm</New>
-</FormTemplates>
 </file>
 
 <file path=customXml/item4.xml><?xml version="1.0" encoding="utf-8"?>
@@ -10392,6 +9637,23 @@
 </file>
 
 <file path=customXml/itemProps1.xml><?xml version="1.0" encoding="utf-8"?>
+<ds:datastoreItem xmlns:ds="http://schemas.openxmlformats.org/officeDocument/2006/customXml" ds:itemID="{C3F09CB6-D999-4326-8A46-2EEFE08D88D2}">
+  <ds:schemaRefs>
+    <ds:schemaRef ds:uri="http://schemas.microsoft.com/sharepoint/v3/contenttype/forms"/>
+  </ds:schemaRefs>
+</ds:datastoreItem>
+</file>
+
+<file path=customXml/itemProps2.xml><?xml version="1.0" encoding="utf-8"?>
+<ds:datastoreItem xmlns:ds="http://schemas.openxmlformats.org/officeDocument/2006/customXml" ds:itemID="{805EED2A-09C0-4316-9877-79EEE6AC959F}">
+  <ds:schemaRefs>
+    <ds:schemaRef ds:uri="http://schemas.microsoft.com/office/2006/metadata/properties"/>
+    <ds:schemaRef ds:uri="http://schemas.microsoft.com/office/infopath/2007/PartnerControls"/>
+  </ds:schemaRefs>
+</ds:datastoreItem>
+</file>
+
+<file path=customXml/itemProps3.xml><?xml version="1.0" encoding="utf-8"?>
 <ds:datastoreItem xmlns:ds="http://schemas.openxmlformats.org/officeDocument/2006/customXml" ds:itemID="{0871E1FA-7327-43BA-9875-8EDF12A170C6}">
   <ds:schemaRefs>
     <ds:schemaRef ds:uri="http://schemas.microsoft.com/office/2006/metadata/contentType"/>
@@ -10409,23 +9671,6 @@
 </ds:datastoreItem>
 </file>
 
-<file path=customXml/itemProps2.xml><?xml version="1.0" encoding="utf-8"?>
-<ds:datastoreItem xmlns:ds="http://schemas.openxmlformats.org/officeDocument/2006/customXml" ds:itemID="{805EED2A-09C0-4316-9877-79EEE6AC959F}">
-  <ds:schemaRefs>
-    <ds:schemaRef ds:uri="http://schemas.microsoft.com/office/2006/metadata/properties"/>
-    <ds:schemaRef ds:uri="http://schemas.microsoft.com/office/infopath/2007/PartnerControls"/>
-  </ds:schemaRefs>
-</ds:datastoreItem>
-</file>
-
-<file path=customXml/itemProps3.xml><?xml version="1.0" encoding="utf-8"?>
-<ds:datastoreItem xmlns:ds="http://schemas.openxmlformats.org/officeDocument/2006/customXml" ds:itemID="{C3F09CB6-D999-4326-8A46-2EEFE08D88D2}">
-  <ds:schemaRefs>
-    <ds:schemaRef ds:uri="http://schemas.microsoft.com/sharepoint/v3/contenttype/forms"/>
-  </ds:schemaRefs>
-</ds:datastoreItem>
-</file>
-
 <file path=customXml/itemProps4.xml><?xml version="1.0" encoding="utf-8"?>
 <ds:datastoreItem xmlns:ds="http://schemas.openxmlformats.org/officeDocument/2006/customXml" ds:itemID="{34D38EA1-2E64-4FB3-9E0C-6BE90005EA74}">
   <ds:schemaRefs>

</xml_diff>

<commit_message>
avances en anteproyecto y notebook
</commit_message>
<xml_diff>
--- a/Desarrollo de una metodología de para identificación y clasificación de audio (1).docx
+++ b/Desarrollo de una metodología de para identificación y clasificación de audio (1).docx
@@ -30,8 +30,9 @@
           <w:shd w:val="clear" w:color="auto" w:fill="FFFFFF"/>
           <w:lang w:val="es-ES"/>
         </w:rPr>
-        <w:t xml:space="preserve">Aplicación de técnicas de clusterización </w:t>
-      </w:r>
+        <w:t xml:space="preserve">Aplicación de técnicas de </w:t>
+      </w:r>
+      <w:proofErr w:type="spellStart"/>
       <w:r>
         <w:rPr>
           <w:rStyle w:val="normaltextrun"/>
@@ -44,8 +45,9 @@
           <w:shd w:val="clear" w:color="auto" w:fill="FFFFFF"/>
           <w:lang w:val="es-ES"/>
         </w:rPr>
-        <w:t xml:space="preserve">para la clasificación de </w:t>
-      </w:r>
+        <w:t>clusterización</w:t>
+      </w:r>
+      <w:proofErr w:type="spellEnd"/>
       <w:r>
         <w:rPr>
           <w:rStyle w:val="normaltextrun"/>
@@ -58,7 +60,7 @@
           <w:shd w:val="clear" w:color="auto" w:fill="FFFFFF"/>
           <w:lang w:val="es-ES"/>
         </w:rPr>
-        <w:t>música Dance Electrónica</w:t>
+        <w:t xml:space="preserve"> </w:t>
       </w:r>
       <w:r>
         <w:rPr>
@@ -72,13 +74,9 @@
           <w:shd w:val="clear" w:color="auto" w:fill="FFFFFF"/>
           <w:lang w:val="es-ES"/>
         </w:rPr>
-        <w:t>.</w:t>
-      </w:r>
-    </w:p>
-    <w:p>
-      <w:pPr>
-        <w:spacing w:line="480" w:lineRule="auto"/>
-        <w:jc w:val="both"/>
+        <w:t xml:space="preserve">para la clasificación de </w:t>
+      </w:r>
+      <w:r>
         <w:rPr>
           <w:rStyle w:val="normaltextrun"/>
           <w:rFonts w:ascii="Arial" w:hAnsi="Arial" w:cs="Arial"/>
@@ -90,6 +88,38 @@
           <w:shd w:val="clear" w:color="auto" w:fill="FFFFFF"/>
           <w:lang w:val="es-ES"/>
         </w:rPr>
+        <w:t>música Dance Electrónica</w:t>
+      </w:r>
+      <w:r>
+        <w:rPr>
+          <w:rStyle w:val="normaltextrun"/>
+          <w:rFonts w:ascii="Arial" w:hAnsi="Arial" w:cs="Arial"/>
+          <w:b/>
+          <w:bCs/>
+          <w:color w:val="2F5496"/>
+          <w:sz w:val="24"/>
+          <w:szCs w:val="24"/>
+          <w:shd w:val="clear" w:color="auto" w:fill="FFFFFF"/>
+          <w:lang w:val="es-ES"/>
+        </w:rPr>
+        <w:t>.</w:t>
+      </w:r>
+    </w:p>
+    <w:p>
+      <w:pPr>
+        <w:spacing w:line="480" w:lineRule="auto"/>
+        <w:jc w:val="both"/>
+        <w:rPr>
+          <w:rStyle w:val="normaltextrun"/>
+          <w:rFonts w:ascii="Arial" w:hAnsi="Arial" w:cs="Arial"/>
+          <w:b/>
+          <w:bCs/>
+          <w:color w:val="2F5496"/>
+          <w:sz w:val="24"/>
+          <w:szCs w:val="24"/>
+          <w:shd w:val="clear" w:color="auto" w:fill="FFFFFF"/>
+          <w:lang w:val="es-ES"/>
+        </w:rPr>
       </w:pPr>
     </w:p>
     <w:p>
@@ -195,8 +225,9 @@
           <w:shd w:val="clear" w:color="auto" w:fill="FFFFFF"/>
           <w:lang w:val="es-ES"/>
         </w:rPr>
-        <w:t>: Marco Alu</w:t>
-      </w:r>
+        <w:t xml:space="preserve">: Marco </w:t>
+      </w:r>
+      <w:proofErr w:type="spellStart"/>
       <w:r>
         <w:rPr>
           <w:rStyle w:val="normaltextrun"/>
@@ -207,7 +238,7 @@
           <w:shd w:val="clear" w:color="auto" w:fill="FFFFFF"/>
           <w:lang w:val="es-ES"/>
         </w:rPr>
-        <w:t>n</w:t>
+        <w:t>Alu</w:t>
       </w:r>
       <w:r>
         <w:rPr>
@@ -219,8 +250,21 @@
           <w:shd w:val="clear" w:color="auto" w:fill="FFFFFF"/>
           <w:lang w:val="es-ES"/>
         </w:rPr>
+        <w:t>n</w:t>
+      </w:r>
+      <w:r>
+        <w:rPr>
+          <w:rStyle w:val="normaltextrun"/>
+          <w:rFonts w:ascii="Arial" w:hAnsi="Arial" w:cs="Arial"/>
+          <w:color w:val="000000"/>
+          <w:sz w:val="24"/>
+          <w:szCs w:val="24"/>
+          <w:shd w:val="clear" w:color="auto" w:fill="FFFFFF"/>
+          <w:lang w:val="es-ES"/>
+        </w:rPr>
         <w:t>no</w:t>
       </w:r>
+      <w:proofErr w:type="spellEnd"/>
     </w:p>
     <w:p>
       <w:pPr>
@@ -301,37 +345,10 @@
           <w:shd w:val="clear" w:color="auto" w:fill="FFFFFF"/>
           <w:lang w:val="es-ES"/>
         </w:rPr>
-        <w:t>categoría (Minciencias)</w:t>
-      </w:r>
-      <w:r>
-        <w:rPr>
-          <w:rStyle w:val="normaltextrun"/>
-          <w:rFonts w:ascii="Arial" w:hAnsi="Arial" w:cs="Arial"/>
-          <w:color w:val="000000"/>
-          <w:sz w:val="24"/>
-          <w:szCs w:val="24"/>
-          <w:shd w:val="clear" w:color="auto" w:fill="FFFFFF"/>
-          <w:lang w:val="es-ES"/>
-        </w:rPr>
-        <w:t xml:space="preserve">: </w:t>
-      </w:r>
-      <w:r>
-        <w:rPr>
-          <w:rStyle w:val="normaltextrun"/>
-          <w:rFonts w:ascii="Arial" w:hAnsi="Arial" w:cs="Arial"/>
-          <w:color w:val="000000"/>
-          <w:sz w:val="24"/>
-          <w:szCs w:val="24"/>
-          <w:shd w:val="clear" w:color="auto" w:fill="FFFFFF"/>
-          <w:lang w:val="es-ES"/>
-        </w:rPr>
-        <w:t>Investigador Asociado (I)</w:t>
-      </w:r>
-    </w:p>
-    <w:p>
-      <w:pPr>
-        <w:pStyle w:val="Prrafodelista"/>
-        <w:jc w:val="center"/>
+        <w:t>categoría (</w:t>
+      </w:r>
+      <w:proofErr w:type="spellStart"/>
+      <w:r>
         <w:rPr>
           <w:rStyle w:val="normaltextrun"/>
           <w:rFonts w:ascii="Arial" w:hAnsi="Arial" w:cs="Arial"/>
@@ -343,7 +360,9 @@
           <w:shd w:val="clear" w:color="auto" w:fill="FFFFFF"/>
           <w:lang w:val="es-ES"/>
         </w:rPr>
-      </w:pPr>
+        <w:t>Minciencias</w:t>
+      </w:r>
+      <w:proofErr w:type="spellEnd"/>
       <w:r>
         <w:rPr>
           <w:rStyle w:val="normaltextrun"/>
@@ -356,9 +375,37 @@
           <w:shd w:val="clear" w:color="auto" w:fill="FFFFFF"/>
           <w:lang w:val="es-ES"/>
         </w:rPr>
-        <w:t>categoría (EAFIT)</w:t>
-      </w:r>
-      <w:r>
+        <w:t>)</w:t>
+      </w:r>
+      <w:r>
+        <w:rPr>
+          <w:rStyle w:val="normaltextrun"/>
+          <w:rFonts w:ascii="Arial" w:hAnsi="Arial" w:cs="Arial"/>
+          <w:color w:val="000000"/>
+          <w:sz w:val="24"/>
+          <w:szCs w:val="24"/>
+          <w:shd w:val="clear" w:color="auto" w:fill="FFFFFF"/>
+          <w:lang w:val="es-ES"/>
+        </w:rPr>
+        <w:t xml:space="preserve">: </w:t>
+      </w:r>
+      <w:r>
+        <w:rPr>
+          <w:rStyle w:val="normaltextrun"/>
+          <w:rFonts w:ascii="Arial" w:hAnsi="Arial" w:cs="Arial"/>
+          <w:color w:val="000000"/>
+          <w:sz w:val="24"/>
+          <w:szCs w:val="24"/>
+          <w:shd w:val="clear" w:color="auto" w:fill="FFFFFF"/>
+          <w:lang w:val="es-ES"/>
+        </w:rPr>
+        <w:t>Investigador Asociado (I)</w:t>
+      </w:r>
+    </w:p>
+    <w:p>
+      <w:pPr>
+        <w:pStyle w:val="Prrafodelista"/>
+        <w:jc w:val="center"/>
         <w:rPr>
           <w:rStyle w:val="normaltextrun"/>
           <w:rFonts w:ascii="Arial" w:hAnsi="Arial" w:cs="Arial"/>
@@ -370,37 +417,6 @@
           <w:shd w:val="clear" w:color="auto" w:fill="FFFFFF"/>
           <w:lang w:val="es-ES"/>
         </w:rPr>
-        <w:t xml:space="preserve">: </w:t>
-      </w:r>
-    </w:p>
-    <w:p>
-      <w:pPr>
-        <w:spacing w:line="480" w:lineRule="auto"/>
-        <w:jc w:val="center"/>
-        <w:rPr>
-          <w:rStyle w:val="normaltextrun"/>
-          <w:rFonts w:ascii="Arial" w:hAnsi="Arial" w:cs="Arial"/>
-          <w:color w:val="000000"/>
-          <w:sz w:val="24"/>
-          <w:szCs w:val="24"/>
-          <w:shd w:val="clear" w:color="auto" w:fill="FFFFFF"/>
-          <w:lang w:val="es-ES"/>
-        </w:rPr>
-      </w:pPr>
-    </w:p>
-    <w:p>
-      <w:pPr>
-        <w:pStyle w:val="Prrafodelista"/>
-        <w:jc w:val="center"/>
-        <w:rPr>
-          <w:rStyle w:val="normaltextrun"/>
-          <w:rFonts w:ascii="Arial" w:hAnsi="Arial" w:cs="Arial"/>
-          <w:color w:val="000000"/>
-          <w:sz w:val="24"/>
-          <w:szCs w:val="24"/>
-          <w:shd w:val="clear" w:color="auto" w:fill="FFFFFF"/>
-          <w:lang w:val="es-ES"/>
-        </w:rPr>
       </w:pPr>
       <w:r>
         <w:rPr>
@@ -414,7 +430,83 @@
           <w:shd w:val="clear" w:color="auto" w:fill="FFFFFF"/>
           <w:lang w:val="es-ES"/>
         </w:rPr>
-        <w:t>Co-director:</w:t>
+        <w:t>categoría (EAFIT)</w:t>
+      </w:r>
+      <w:r>
+        <w:rPr>
+          <w:rStyle w:val="normaltextrun"/>
+          <w:rFonts w:ascii="Arial" w:hAnsi="Arial" w:cs="Arial"/>
+          <w:b/>
+          <w:bCs/>
+          <w:color w:val="000000"/>
+          <w:sz w:val="24"/>
+          <w:szCs w:val="24"/>
+          <w:shd w:val="clear" w:color="auto" w:fill="FFFFFF"/>
+          <w:lang w:val="es-ES"/>
+        </w:rPr>
+        <w:t xml:space="preserve">: </w:t>
+      </w:r>
+    </w:p>
+    <w:p>
+      <w:pPr>
+        <w:spacing w:line="480" w:lineRule="auto"/>
+        <w:jc w:val="center"/>
+        <w:rPr>
+          <w:rStyle w:val="normaltextrun"/>
+          <w:rFonts w:ascii="Arial" w:hAnsi="Arial" w:cs="Arial"/>
+          <w:color w:val="000000"/>
+          <w:sz w:val="24"/>
+          <w:szCs w:val="24"/>
+          <w:shd w:val="clear" w:color="auto" w:fill="FFFFFF"/>
+          <w:lang w:val="es-ES"/>
+        </w:rPr>
+      </w:pPr>
+    </w:p>
+    <w:p>
+      <w:pPr>
+        <w:pStyle w:val="Prrafodelista"/>
+        <w:jc w:val="center"/>
+        <w:rPr>
+          <w:rStyle w:val="normaltextrun"/>
+          <w:rFonts w:ascii="Arial" w:hAnsi="Arial" w:cs="Arial"/>
+          <w:color w:val="000000"/>
+          <w:sz w:val="24"/>
+          <w:szCs w:val="24"/>
+          <w:shd w:val="clear" w:color="auto" w:fill="FFFFFF"/>
+          <w:lang w:val="es-ES"/>
+        </w:rPr>
+      </w:pPr>
+      <w:proofErr w:type="spellStart"/>
+      <w:proofErr w:type="gramStart"/>
+      <w:r>
+        <w:rPr>
+          <w:rStyle w:val="normaltextrun"/>
+          <w:rFonts w:ascii="Arial" w:hAnsi="Arial" w:cs="Arial"/>
+          <w:b/>
+          <w:bCs/>
+          <w:color w:val="000000"/>
+          <w:sz w:val="24"/>
+          <w:szCs w:val="24"/>
+          <w:shd w:val="clear" w:color="auto" w:fill="FFFFFF"/>
+          <w:lang w:val="es-ES"/>
+        </w:rPr>
+        <w:t>Co-director</w:t>
+      </w:r>
+      <w:proofErr w:type="spellEnd"/>
+      <w:proofErr w:type="gramEnd"/>
+      <w:r>
+        <w:rPr>
+          <w:rStyle w:val="normaltextrun"/>
+          <w:rFonts w:ascii="Arial" w:hAnsi="Arial" w:cs="Arial"/>
+          <w:b/>
+          <w:bCs/>
+          <w:color w:val="000000"/>
+          <w:sz w:val="24"/>
+          <w:szCs w:val="24"/>
+          <w:shd w:val="clear" w:color="auto" w:fill="FFFFFF"/>
+          <w:lang w:val="es-ES"/>
+        </w:rPr>
+        <w:t>:</w:t>
       </w:r>
       <w:r>
         <w:rPr>
@@ -509,50 +601,10 @@
           <w:shd w:val="clear" w:color="auto" w:fill="FFFFFF"/>
           <w:lang w:val="es-ES"/>
         </w:rPr>
-        <w:t>categoría (Minciencias)</w:t>
-      </w:r>
-      <w:r>
-        <w:rPr>
-          <w:rStyle w:val="normaltextrun"/>
-          <w:rFonts w:ascii="Arial" w:hAnsi="Arial" w:cs="Arial"/>
-          <w:color w:val="000000"/>
-          <w:sz w:val="24"/>
-          <w:szCs w:val="24"/>
-          <w:shd w:val="clear" w:color="auto" w:fill="FFFFFF"/>
-          <w:lang w:val="es-ES"/>
-        </w:rPr>
-        <w:t xml:space="preserve">: </w:t>
-      </w:r>
-      <w:r>
-        <w:rPr>
-          <w:rStyle w:val="normaltextrun"/>
-          <w:rFonts w:ascii="Arial" w:hAnsi="Arial" w:cs="Arial"/>
-          <w:color w:val="000000"/>
-          <w:sz w:val="24"/>
-          <w:szCs w:val="24"/>
-          <w:shd w:val="clear" w:color="auto" w:fill="FFFFFF"/>
-          <w:lang w:val="es-ES"/>
-        </w:rPr>
-        <w:tab/>
-        <w:t>Investigador Senior (IS</w:t>
-      </w:r>
-      <w:r>
-        <w:rPr>
-          <w:rStyle w:val="normaltextrun"/>
-          <w:rFonts w:ascii="Arial" w:hAnsi="Arial" w:cs="Arial"/>
-          <w:color w:val="000000"/>
-          <w:sz w:val="24"/>
-          <w:szCs w:val="24"/>
-          <w:shd w:val="clear" w:color="auto" w:fill="FFFFFF"/>
-          <w:lang w:val="es-ES"/>
-        </w:rPr>
-        <w:t>)</w:t>
-      </w:r>
-    </w:p>
-    <w:p>
-      <w:pPr>
-        <w:pStyle w:val="Prrafodelista"/>
-        <w:jc w:val="center"/>
+        <w:t>categoría (</w:t>
+      </w:r>
+      <w:proofErr w:type="spellStart"/>
+      <w:r>
         <w:rPr>
           <w:rStyle w:val="normaltextrun"/>
           <w:rFonts w:ascii="Arial" w:hAnsi="Arial" w:cs="Arial"/>
@@ -564,7 +616,9 @@
           <w:shd w:val="clear" w:color="auto" w:fill="FFFFFF"/>
           <w:lang w:val="es-ES"/>
         </w:rPr>
-      </w:pPr>
+        <w:t>Minciencias</w:t>
+      </w:r>
+      <w:proofErr w:type="spellEnd"/>
       <w:r>
         <w:rPr>
           <w:rStyle w:val="normaltextrun"/>
@@ -577,9 +631,50 @@
           <w:shd w:val="clear" w:color="auto" w:fill="FFFFFF"/>
           <w:lang w:val="es-ES"/>
         </w:rPr>
-        <w:t>categoría (EAFIT)</w:t>
-      </w:r>
-      <w:r>
+        <w:t>)</w:t>
+      </w:r>
+      <w:r>
+        <w:rPr>
+          <w:rStyle w:val="normaltextrun"/>
+          <w:rFonts w:ascii="Arial" w:hAnsi="Arial" w:cs="Arial"/>
+          <w:color w:val="000000"/>
+          <w:sz w:val="24"/>
+          <w:szCs w:val="24"/>
+          <w:shd w:val="clear" w:color="auto" w:fill="FFFFFF"/>
+          <w:lang w:val="es-ES"/>
+        </w:rPr>
+        <w:t xml:space="preserve">: </w:t>
+      </w:r>
+      <w:r>
+        <w:rPr>
+          <w:rStyle w:val="normaltextrun"/>
+          <w:rFonts w:ascii="Arial" w:hAnsi="Arial" w:cs="Arial"/>
+          <w:color w:val="000000"/>
+          <w:sz w:val="24"/>
+          <w:szCs w:val="24"/>
+          <w:shd w:val="clear" w:color="auto" w:fill="FFFFFF"/>
+          <w:lang w:val="es-ES"/>
+        </w:rPr>
+        <w:tab/>
+        <w:t>Investigador Senior (IS</w:t>
+      </w:r>
+      <w:r>
+        <w:rPr>
+          <w:rStyle w:val="normaltextrun"/>
+          <w:rFonts w:ascii="Arial" w:hAnsi="Arial" w:cs="Arial"/>
+          <w:color w:val="000000"/>
+          <w:sz w:val="24"/>
+          <w:szCs w:val="24"/>
+          <w:shd w:val="clear" w:color="auto" w:fill="FFFFFF"/>
+          <w:lang w:val="es-ES"/>
+        </w:rPr>
+        <w:t>)</w:t>
+      </w:r>
+    </w:p>
+    <w:p>
+      <w:pPr>
+        <w:pStyle w:val="Prrafodelista"/>
+        <w:jc w:val="center"/>
         <w:rPr>
           <w:rStyle w:val="normaltextrun"/>
           <w:rFonts w:ascii="Arial" w:hAnsi="Arial" w:cs="Arial"/>
@@ -589,17 +684,63 @@
           <w:sz w:val="24"/>
           <w:szCs w:val="24"/>
           <w:shd w:val="clear" w:color="auto" w:fill="FFFFFF"/>
-          <w:lang w:val="es-ES"/>
-        </w:rPr>
-        <w:t xml:space="preserve">: </w:t>
-      </w:r>
-    </w:p>
-    <w:p>
-      <w:pPr>
-        <w:spacing w:line="480" w:lineRule="auto"/>
+          <w:lang w:val="en-US"/>
+        </w:rPr>
+      </w:pPr>
+      <w:proofErr w:type="spellStart"/>
+      <w:r>
+        <w:rPr>
+          <w:rStyle w:val="normaltextrun"/>
+          <w:rFonts w:ascii="Arial" w:hAnsi="Arial" w:cs="Arial"/>
+          <w:b/>
+          <w:bCs/>
+          <w:color w:val="000000"/>
+          <w:sz w:val="24"/>
+          <w:szCs w:val="24"/>
+          <w:shd w:val="clear" w:color="auto" w:fill="FFFFFF"/>
+          <w:lang w:val="en-US"/>
+        </w:rPr>
+        <w:t>categoría</w:t>
+      </w:r>
+      <w:proofErr w:type="spellEnd"/>
+      <w:r>
+        <w:rPr>
+          <w:rStyle w:val="normaltextrun"/>
+          <w:rFonts w:ascii="Arial" w:hAnsi="Arial" w:cs="Arial"/>
+          <w:b/>
+          <w:bCs/>
+          <w:color w:val="000000"/>
+          <w:sz w:val="24"/>
+          <w:szCs w:val="24"/>
+          <w:shd w:val="clear" w:color="auto" w:fill="FFFFFF"/>
+          <w:lang w:val="en-US"/>
+        </w:rPr>
+        <w:t xml:space="preserve"> (EAFIT): </w:t>
+      </w:r>
+    </w:p>
+    <w:p>
+      <w:pPr>
+        <w:pStyle w:val="Prrafodelista"/>
         <w:jc w:val="center"/>
         <w:rPr>
-          <w:rStyle w:val="eop"/>
+          <w:rStyle w:val="normaltextrun"/>
+          <w:rFonts w:ascii="Arial" w:hAnsi="Arial" w:cs="Arial"/>
+          <w:b/>
+          <w:bCs/>
+          <w:color w:val="000000"/>
+          <w:sz w:val="24"/>
+          <w:szCs w:val="24"/>
+          <w:shd w:val="clear" w:color="auto" w:fill="FFFFFF"/>
+          <w:lang w:val="en-US"/>
+        </w:rPr>
+      </w:pPr>
+    </w:p>
+    <w:p>
+      <w:pPr>
+        <w:pStyle w:val="Prrafodelista"/>
+        <w:jc w:val="center"/>
+        <w:rPr>
+          <w:rStyle w:val="normaltextrun"/>
           <w:rFonts w:ascii="Arial" w:hAnsi="Arial" w:cs="Arial"/>
           <w:color w:val="000000"/>
           <w:sz w:val="24"/>
@@ -608,6 +749,312 @@
           <w:lang w:val="es-ES"/>
         </w:rPr>
       </w:pPr>
+      <w:proofErr w:type="spellStart"/>
+      <w:proofErr w:type="gramStart"/>
+      <w:r>
+        <w:rPr>
+          <w:rStyle w:val="normaltextrun"/>
+          <w:rFonts w:ascii="Arial" w:hAnsi="Arial" w:cs="Arial"/>
+          <w:b/>
+          <w:bCs/>
+          <w:color w:val="000000"/>
+          <w:sz w:val="24"/>
+          <w:szCs w:val="24"/>
+          <w:shd w:val="clear" w:color="auto" w:fill="FFFFFF"/>
+          <w:lang w:val="es-ES"/>
+        </w:rPr>
+        <w:t>Co-director</w:t>
+      </w:r>
+      <w:proofErr w:type="spellEnd"/>
+      <w:proofErr w:type="gramEnd"/>
+      <w:r>
+        <w:rPr>
+          <w:rStyle w:val="normaltextrun"/>
+          <w:rFonts w:ascii="Arial" w:hAnsi="Arial" w:cs="Arial"/>
+          <w:b/>
+          <w:bCs/>
+          <w:color w:val="000000"/>
+          <w:sz w:val="24"/>
+          <w:szCs w:val="24"/>
+          <w:shd w:val="clear" w:color="auto" w:fill="FFFFFF"/>
+          <w:lang w:val="es-ES"/>
+        </w:rPr>
+        <w:t>:</w:t>
+      </w:r>
+      <w:r>
+        <w:rPr>
+          <w:rStyle w:val="normaltextrun"/>
+          <w:rFonts w:ascii="Arial" w:hAnsi="Arial" w:cs="Arial"/>
+          <w:color w:val="000000"/>
+          <w:sz w:val="24"/>
+          <w:szCs w:val="24"/>
+          <w:shd w:val="clear" w:color="auto" w:fill="FFFFFF"/>
+          <w:lang w:val="es-ES"/>
+        </w:rPr>
+        <w:t xml:space="preserve"> </w:t>
+      </w:r>
+      <w:r>
+        <w:rPr>
+          <w:rStyle w:val="normaltextrun"/>
+          <w:rFonts w:ascii="Arial" w:hAnsi="Arial" w:cs="Arial"/>
+          <w:color w:val="000000"/>
+          <w:sz w:val="24"/>
+          <w:szCs w:val="24"/>
+          <w:shd w:val="clear" w:color="auto" w:fill="FFFFFF"/>
+          <w:lang w:val="es-ES"/>
+        </w:rPr>
+        <w:t>Juan</w:t>
+      </w:r>
+      <w:r>
+        <w:rPr>
+          <w:rStyle w:val="normaltextrun"/>
+          <w:rFonts w:ascii="Arial" w:hAnsi="Arial" w:cs="Arial"/>
+          <w:color w:val="000000"/>
+          <w:sz w:val="24"/>
+          <w:szCs w:val="24"/>
+          <w:shd w:val="clear" w:color="auto" w:fill="FFFFFF"/>
+          <w:lang w:val="es-ES"/>
+        </w:rPr>
+        <w:t xml:space="preserve"> </w:t>
+      </w:r>
+      <w:r>
+        <w:rPr>
+          <w:rStyle w:val="normaltextrun"/>
+          <w:rFonts w:ascii="Arial" w:hAnsi="Arial" w:cs="Arial"/>
+          <w:color w:val="000000"/>
+          <w:sz w:val="24"/>
+          <w:szCs w:val="24"/>
+          <w:shd w:val="clear" w:color="auto" w:fill="FFFFFF"/>
+          <w:lang w:val="es-ES"/>
+        </w:rPr>
+        <w:t xml:space="preserve">David </w:t>
+      </w:r>
+      <w:proofErr w:type="spellStart"/>
+      <w:r>
+        <w:rPr>
+          <w:rStyle w:val="normaltextrun"/>
+          <w:rFonts w:ascii="Arial" w:hAnsi="Arial" w:cs="Arial"/>
+          <w:color w:val="000000"/>
+          <w:sz w:val="24"/>
+          <w:szCs w:val="24"/>
+          <w:shd w:val="clear" w:color="auto" w:fill="FFFFFF"/>
+          <w:lang w:val="es-ES"/>
+        </w:rPr>
+        <w:t>Martinez</w:t>
+      </w:r>
+      <w:proofErr w:type="spellEnd"/>
+      <w:r>
+        <w:rPr>
+          <w:rStyle w:val="normaltextrun"/>
+          <w:rFonts w:ascii="Arial" w:hAnsi="Arial" w:cs="Arial"/>
+          <w:color w:val="000000"/>
+          <w:sz w:val="24"/>
+          <w:szCs w:val="24"/>
+          <w:shd w:val="clear" w:color="auto" w:fill="FFFFFF"/>
+          <w:lang w:val="es-ES"/>
+        </w:rPr>
+        <w:t xml:space="preserve"> Vargas</w:t>
+      </w:r>
+    </w:p>
+    <w:p>
+      <w:pPr>
+        <w:pStyle w:val="Prrafodelista"/>
+        <w:jc w:val="center"/>
+        <w:rPr>
+          <w:rStyle w:val="normaltextrun"/>
+          <w:rFonts w:ascii="Arial" w:hAnsi="Arial" w:cs="Arial"/>
+          <w:color w:val="000000"/>
+          <w:sz w:val="24"/>
+          <w:szCs w:val="24"/>
+          <w:shd w:val="clear" w:color="auto" w:fill="FFFFFF"/>
+          <w:lang w:val="es-ES"/>
+        </w:rPr>
+      </w:pPr>
+      <w:r>
+        <w:rPr>
+          <w:rStyle w:val="normaltextrun"/>
+          <w:rFonts w:ascii="Arial" w:hAnsi="Arial" w:cs="Arial"/>
+          <w:b/>
+          <w:bCs/>
+          <w:color w:val="000000"/>
+          <w:sz w:val="24"/>
+          <w:szCs w:val="24"/>
+          <w:shd w:val="clear" w:color="auto" w:fill="FFFFFF"/>
+          <w:lang w:val="es-ES"/>
+        </w:rPr>
+        <w:t>Correo</w:t>
+      </w:r>
+      <w:r>
+        <w:rPr>
+          <w:rStyle w:val="normaltextrun"/>
+          <w:rFonts w:ascii="Arial" w:hAnsi="Arial" w:cs="Arial"/>
+          <w:color w:val="000000"/>
+          <w:sz w:val="24"/>
+          <w:szCs w:val="24"/>
+          <w:shd w:val="clear" w:color="auto" w:fill="FFFFFF"/>
+          <w:lang w:val="es-ES"/>
+        </w:rPr>
+        <w:t xml:space="preserve">: </w:t>
+      </w:r>
+      <w:hyperlink r:id="rId13" w:history="1">
+        <w:r>
+          <w:rPr>
+            <w:rStyle w:val="Hipervnculo"/>
+            <w:rFonts w:ascii="Arial" w:hAnsi="Arial" w:cs="Arial"/>
+            <w:sz w:val="24"/>
+            <w:szCs w:val="24"/>
+            <w:shd w:val="clear" w:color="auto" w:fill="FFFFFF"/>
+            <w:lang w:val="es-ES"/>
+          </w:rPr>
+          <w:t>jdmartinev@eafit.edu.co</w:t>
+        </w:r>
+      </w:hyperlink>
+      <w:r>
+        <w:t xml:space="preserve"> </w:t>
+      </w:r>
+    </w:p>
+    <w:p>
+      <w:pPr>
+        <w:pStyle w:val="Prrafodelista"/>
+        <w:jc w:val="center"/>
+        <w:rPr>
+          <w:rStyle w:val="normaltextrun"/>
+          <w:rFonts w:ascii="Arial" w:hAnsi="Arial" w:cs="Arial"/>
+          <w:color w:val="000000"/>
+          <w:sz w:val="24"/>
+          <w:szCs w:val="24"/>
+          <w:shd w:val="clear" w:color="auto" w:fill="FFFFFF"/>
+          <w:lang w:val="es-ES"/>
+        </w:rPr>
+      </w:pPr>
+      <w:r>
+        <w:rPr>
+          <w:rStyle w:val="normaltextrun"/>
+          <w:rFonts w:ascii="Arial" w:hAnsi="Arial" w:cs="Arial"/>
+          <w:b/>
+          <w:bCs/>
+          <w:color w:val="000000"/>
+          <w:sz w:val="24"/>
+          <w:szCs w:val="24"/>
+          <w:shd w:val="clear" w:color="auto" w:fill="FFFFFF"/>
+          <w:lang w:val="es-ES"/>
+        </w:rPr>
+        <w:t>categoría (</w:t>
+      </w:r>
+      <w:proofErr w:type="spellStart"/>
+      <w:r>
+        <w:rPr>
+          <w:rStyle w:val="normaltextrun"/>
+          <w:rFonts w:ascii="Arial" w:hAnsi="Arial" w:cs="Arial"/>
+          <w:b/>
+          <w:bCs/>
+          <w:color w:val="000000"/>
+          <w:sz w:val="24"/>
+          <w:szCs w:val="24"/>
+          <w:shd w:val="clear" w:color="auto" w:fill="FFFFFF"/>
+          <w:lang w:val="es-ES"/>
+        </w:rPr>
+        <w:t>Minciencias</w:t>
+      </w:r>
+      <w:proofErr w:type="spellEnd"/>
+      <w:r>
+        <w:rPr>
+          <w:rStyle w:val="normaltextrun"/>
+          <w:rFonts w:ascii="Arial" w:hAnsi="Arial" w:cs="Arial"/>
+          <w:b/>
+          <w:bCs/>
+          <w:color w:val="000000"/>
+          <w:sz w:val="24"/>
+          <w:szCs w:val="24"/>
+          <w:shd w:val="clear" w:color="auto" w:fill="FFFFFF"/>
+          <w:lang w:val="es-ES"/>
+        </w:rPr>
+        <w:t>)</w:t>
+      </w:r>
+      <w:r>
+        <w:rPr>
+          <w:rStyle w:val="normaltextrun"/>
+          <w:rFonts w:ascii="Arial" w:hAnsi="Arial" w:cs="Arial"/>
+          <w:color w:val="000000"/>
+          <w:sz w:val="24"/>
+          <w:szCs w:val="24"/>
+          <w:shd w:val="clear" w:color="auto" w:fill="FFFFFF"/>
+          <w:lang w:val="es-ES"/>
+        </w:rPr>
+        <w:t xml:space="preserve">: </w:t>
+      </w:r>
+      <w:r>
+        <w:rPr>
+          <w:rStyle w:val="normaltextrun"/>
+          <w:rFonts w:ascii="Arial" w:hAnsi="Arial" w:cs="Arial"/>
+          <w:color w:val="000000"/>
+          <w:sz w:val="24"/>
+          <w:szCs w:val="24"/>
+          <w:shd w:val="clear" w:color="auto" w:fill="FFFFFF"/>
+          <w:lang w:val="es-ES"/>
+        </w:rPr>
+        <w:tab/>
+        <w:t>Investigador Senior (IS</w:t>
+      </w:r>
+      <w:r>
+        <w:rPr>
+          <w:rStyle w:val="normaltextrun"/>
+          <w:rFonts w:ascii="Arial" w:hAnsi="Arial" w:cs="Arial"/>
+          <w:color w:val="000000"/>
+          <w:sz w:val="24"/>
+          <w:szCs w:val="24"/>
+          <w:shd w:val="clear" w:color="auto" w:fill="FFFFFF"/>
+          <w:lang w:val="es-ES"/>
+        </w:rPr>
+        <w:t>)</w:t>
+      </w:r>
+    </w:p>
+    <w:p>
+      <w:pPr>
+        <w:pStyle w:val="Prrafodelista"/>
+        <w:jc w:val="center"/>
+        <w:rPr>
+          <w:rStyle w:val="normaltextrun"/>
+          <w:rFonts w:ascii="Arial" w:hAnsi="Arial" w:cs="Arial"/>
+          <w:b/>
+          <w:bCs/>
+          <w:color w:val="000000"/>
+          <w:sz w:val="24"/>
+          <w:szCs w:val="24"/>
+          <w:shd w:val="clear" w:color="auto" w:fill="FFFFFF"/>
+          <w:lang w:val="en-US"/>
+        </w:rPr>
+      </w:pPr>
+      <w:proofErr w:type="spellStart"/>
+      <w:r>
+        <w:rPr>
+          <w:rStyle w:val="normaltextrun"/>
+          <w:rFonts w:ascii="Arial" w:hAnsi="Arial" w:cs="Arial"/>
+          <w:b/>
+          <w:bCs/>
+          <w:color w:val="000000"/>
+          <w:sz w:val="24"/>
+          <w:szCs w:val="24"/>
+          <w:shd w:val="clear" w:color="auto" w:fill="FFFFFF"/>
+          <w:lang w:val="en-US"/>
+        </w:rPr>
+        <w:t>categoría</w:t>
+      </w:r>
+      <w:proofErr w:type="spellEnd"/>
+      <w:r>
+        <w:rPr>
+          <w:rStyle w:val="normaltextrun"/>
+          <w:rFonts w:ascii="Arial" w:hAnsi="Arial" w:cs="Arial"/>
+          <w:b/>
+          <w:bCs/>
+          <w:color w:val="000000"/>
+          <w:sz w:val="24"/>
+          <w:szCs w:val="24"/>
+          <w:shd w:val="clear" w:color="auto" w:fill="FFFFFF"/>
+          <w:lang w:val="en-US"/>
+        </w:rPr>
+        <w:t xml:space="preserve"> (EAFIT): </w:t>
+      </w:r>
     </w:p>
     <w:p>
       <w:pPr>
@@ -620,6 +1067,7 @@
           <w:sz w:val="24"/>
           <w:szCs w:val="24"/>
           <w:shd w:val="clear" w:color="auto" w:fill="FFFFFF"/>
+          <w:lang w:val="en-US"/>
         </w:rPr>
       </w:pPr>
     </w:p>
@@ -634,6 +1082,7 @@
           <w:sz w:val="24"/>
           <w:szCs w:val="24"/>
           <w:shd w:val="clear" w:color="auto" w:fill="FFFFFF"/>
+          <w:lang w:val="en-US"/>
         </w:rPr>
       </w:pPr>
     </w:p>
@@ -648,6 +1097,7 @@
           <w:sz w:val="24"/>
           <w:szCs w:val="24"/>
           <w:shd w:val="clear" w:color="auto" w:fill="FFFFFF"/>
+          <w:lang w:val="en-US"/>
         </w:rPr>
       </w:pPr>
     </w:p>
@@ -662,6 +1112,7 @@
           <w:sz w:val="24"/>
           <w:szCs w:val="24"/>
           <w:shd w:val="clear" w:color="auto" w:fill="FFFFFF"/>
+          <w:lang w:val="en-US"/>
         </w:rPr>
       </w:pPr>
     </w:p>
@@ -691,6 +1142,7 @@
         </w:rPr>
         <w:t xml:space="preserve">Palabras Clave: audio processing, streaming, </w:t>
       </w:r>
+      <w:proofErr w:type="spellStart"/>
       <w:r>
         <w:rPr>
           <w:rStyle w:val="eop"/>
@@ -701,8 +1153,9 @@
           <w:shd w:val="clear" w:color="auto" w:fill="FFFFFF"/>
           <w:lang w:val="en-US"/>
         </w:rPr>
-        <w:t>kmeans,</w:t>
-      </w:r>
+        <w:t>kmeans</w:t>
+      </w:r>
+      <w:proofErr w:type="spellEnd"/>
       <w:r>
         <w:rPr>
           <w:rStyle w:val="eop"/>
@@ -713,7 +1166,7 @@
           <w:shd w:val="clear" w:color="auto" w:fill="FFFFFF"/>
           <w:lang w:val="en-US"/>
         </w:rPr>
-        <w:t xml:space="preserve"> knn, </w:t>
+        <w:t>,</w:t>
       </w:r>
       <w:r>
         <w:rPr>
@@ -725,8 +1178,9 @@
           <w:shd w:val="clear" w:color="auto" w:fill="FFFFFF"/>
           <w:lang w:val="en-US"/>
         </w:rPr>
-        <w:t>metrics,</w:t>
-      </w:r>
+        <w:t xml:space="preserve"> </w:t>
+      </w:r>
+      <w:proofErr w:type="spellStart"/>
       <w:r>
         <w:rPr>
           <w:rStyle w:val="eop"/>
@@ -737,8 +1191,9 @@
           <w:shd w:val="clear" w:color="auto" w:fill="FFFFFF"/>
           <w:lang w:val="en-US"/>
         </w:rPr>
-        <w:t xml:space="preserve"> </w:t>
-      </w:r>
+        <w:t>knn</w:t>
+      </w:r>
+      <w:proofErr w:type="spellEnd"/>
       <w:r>
         <w:rPr>
           <w:rStyle w:val="eop"/>
@@ -749,7 +1204,7 @@
           <w:shd w:val="clear" w:color="auto" w:fill="FFFFFF"/>
           <w:lang w:val="en-US"/>
         </w:rPr>
-        <w:t>spectrogram</w:t>
+        <w:t xml:space="preserve">, </w:t>
       </w:r>
       <w:r>
         <w:rPr>
@@ -761,7 +1216,7 @@
           <w:shd w:val="clear" w:color="auto" w:fill="FFFFFF"/>
           <w:lang w:val="en-US"/>
         </w:rPr>
-        <w:t>, audio fingerprint</w:t>
+        <w:t>metrics,</w:t>
       </w:r>
       <w:r>
         <w:rPr>
@@ -773,16 +1228,19 @@
           <w:shd w:val="clear" w:color="auto" w:fill="FFFFFF"/>
           <w:lang w:val="en-US"/>
         </w:rPr>
-        <w:t xml:space="preserve">, </w:t>
-      </w:r>
-      <w:r>
-        <w:rPr>
-          <w:rFonts w:ascii="Arial" w:hAnsi="Arial" w:cs="Arial"/>
-          <w:sz w:val="24"/>
-          <w:szCs w:val="24"/>
+        <w:t xml:space="preserve"> </w:t>
+      </w:r>
+      <w:r>
+        <w:rPr>
+          <w:rStyle w:val="eop"/>
+          <w:rFonts w:ascii="Arial" w:hAnsi="Arial" w:cs="Arial"/>
+          <w:color w:val="000000"/>
+          <w:sz w:val="24"/>
+          <w:szCs w:val="24"/>
+          <w:shd w:val="clear" w:color="auto" w:fill="FFFFFF"/>
           <w:lang w:val="en-US"/>
         </w:rPr>
-        <w:t>fuzzy clustering</w:t>
+        <w:t>spectrogram</w:t>
       </w:r>
     </w:p>
     <w:p>
@@ -841,8 +1299,9 @@
           <w:lang w:val="es-ES"/>
         </w:rPr>
         <w:lastRenderedPageBreak/>
-        <w:t xml:space="preserve">Aplicación de técnicas de clusterización para la clasificación de </w:t>
-      </w:r>
+        <w:t xml:space="preserve">Aplicación de técnicas de </w:t>
+      </w:r>
+      <w:proofErr w:type="spellStart"/>
       <w:r>
         <w:rPr>
           <w:rStyle w:val="normaltextrun"/>
@@ -855,6 +1314,35 @@
           <w:shd w:val="clear" w:color="auto" w:fill="FFFFFF"/>
           <w:lang w:val="es-ES"/>
         </w:rPr>
+        <w:t>clusterización</w:t>
+      </w:r>
+      <w:proofErr w:type="spellEnd"/>
+      <w:r>
+        <w:rPr>
+          <w:rStyle w:val="normaltextrun"/>
+          <w:rFonts w:ascii="Arial" w:hAnsi="Arial" w:cs="Arial"/>
+          <w:b/>
+          <w:bCs/>
+          <w:color w:val="2F5496"/>
+          <w:sz w:val="24"/>
+          <w:szCs w:val="24"/>
+          <w:shd w:val="clear" w:color="auto" w:fill="FFFFFF"/>
+          <w:lang w:val="es-ES"/>
+        </w:rPr>
+        <w:t xml:space="preserve"> para la clasificación de </w:t>
+      </w:r>
+      <w:r>
+        <w:rPr>
+          <w:rStyle w:val="normaltextrun"/>
+          <w:rFonts w:ascii="Arial" w:hAnsi="Arial" w:cs="Arial"/>
+          <w:b/>
+          <w:bCs/>
+          <w:color w:val="2F5496"/>
+          <w:sz w:val="24"/>
+          <w:szCs w:val="24"/>
+          <w:shd w:val="clear" w:color="auto" w:fill="FFFFFF"/>
+          <w:lang w:val="es-ES"/>
+        </w:rPr>
         <w:t>música Dance Electrónica.</w:t>
       </w:r>
     </w:p>
@@ -1010,21 +1498,147 @@
         </w:rPr>
         <w:t xml:space="preserve"> </w:t>
       </w:r>
-      <w:r>
-        <w:rPr>
-          <w:rFonts w:ascii="Arial" w:hAnsi="Arial" w:cs="Arial"/>
-          <w:sz w:val="24"/>
-          <w:szCs w:val="24"/>
-        </w:rPr>
-        <w:t xml:space="preserve">hard(kmeans, knn, etc.) y soft (fuzzy clustering) </w:t>
-      </w:r>
-      <w:r>
-        <w:rPr>
-          <w:rFonts w:ascii="Arial" w:hAnsi="Arial" w:cs="Arial"/>
-          <w:sz w:val="24"/>
-          <w:szCs w:val="24"/>
-        </w:rPr>
-        <w:t>para clasificar un audio de entrada</w:t>
+      <w:proofErr w:type="spellStart"/>
+      <w:proofErr w:type="gramStart"/>
+      <w:r>
+        <w:rPr>
+          <w:rFonts w:ascii="Arial" w:hAnsi="Arial" w:cs="Arial"/>
+          <w:sz w:val="24"/>
+          <w:szCs w:val="24"/>
+        </w:rPr>
+        <w:t>hard</w:t>
+      </w:r>
+      <w:proofErr w:type="spellEnd"/>
+      <w:r>
+        <w:rPr>
+          <w:rFonts w:ascii="Arial" w:hAnsi="Arial" w:cs="Arial"/>
+          <w:sz w:val="24"/>
+          <w:szCs w:val="24"/>
+        </w:rPr>
+        <w:t>(</w:t>
+      </w:r>
+      <w:proofErr w:type="spellStart"/>
+      <w:proofErr w:type="gramEnd"/>
+      <w:r>
+        <w:rPr>
+          <w:rFonts w:ascii="Arial" w:hAnsi="Arial" w:cs="Arial"/>
+          <w:sz w:val="24"/>
+          <w:szCs w:val="24"/>
+        </w:rPr>
+        <w:t>kmeans</w:t>
+      </w:r>
+      <w:proofErr w:type="spellEnd"/>
+      <w:r>
+        <w:rPr>
+          <w:rFonts w:ascii="Arial" w:hAnsi="Arial" w:cs="Arial"/>
+          <w:sz w:val="24"/>
+          <w:szCs w:val="24"/>
+        </w:rPr>
+        <w:t xml:space="preserve"> o</w:t>
+      </w:r>
+      <w:r>
+        <w:rPr>
+          <w:rFonts w:ascii="Arial" w:hAnsi="Arial" w:cs="Arial"/>
+          <w:sz w:val="24"/>
+          <w:szCs w:val="24"/>
+        </w:rPr>
+        <w:t xml:space="preserve"> </w:t>
+      </w:r>
+      <w:proofErr w:type="spellStart"/>
+      <w:r>
+        <w:rPr>
+          <w:rFonts w:ascii="Arial" w:hAnsi="Arial" w:cs="Arial"/>
+          <w:sz w:val="24"/>
+          <w:szCs w:val="24"/>
+        </w:rPr>
+        <w:t>knn</w:t>
+      </w:r>
+      <w:proofErr w:type="spellEnd"/>
+      <w:r>
+        <w:rPr>
+          <w:rFonts w:ascii="Arial" w:hAnsi="Arial" w:cs="Arial"/>
+          <w:sz w:val="24"/>
+          <w:szCs w:val="24"/>
+        </w:rPr>
+        <w:t xml:space="preserve">) y </w:t>
+      </w:r>
+      <w:proofErr w:type="spellStart"/>
+      <w:r>
+        <w:rPr>
+          <w:rFonts w:ascii="Arial" w:hAnsi="Arial" w:cs="Arial"/>
+          <w:sz w:val="24"/>
+          <w:szCs w:val="24"/>
+        </w:rPr>
+        <w:t>soft</w:t>
+      </w:r>
+      <w:proofErr w:type="spellEnd"/>
+      <w:r>
+        <w:rPr>
+          <w:rFonts w:ascii="Arial" w:hAnsi="Arial" w:cs="Arial"/>
+          <w:sz w:val="24"/>
+          <w:szCs w:val="24"/>
+        </w:rPr>
+        <w:t xml:space="preserve"> (</w:t>
+      </w:r>
+      <w:proofErr w:type="spellStart"/>
+      <w:r>
+        <w:rPr>
+          <w:rFonts w:ascii="Arial" w:hAnsi="Arial" w:cs="Arial"/>
+          <w:sz w:val="24"/>
+          <w:szCs w:val="24"/>
+        </w:rPr>
+        <w:t>fuzzy</w:t>
+      </w:r>
+      <w:proofErr w:type="spellEnd"/>
+      <w:r>
+        <w:rPr>
+          <w:rFonts w:ascii="Arial" w:hAnsi="Arial" w:cs="Arial"/>
+          <w:sz w:val="24"/>
+          <w:szCs w:val="24"/>
+        </w:rPr>
+        <w:t xml:space="preserve"> </w:t>
+      </w:r>
+      <w:proofErr w:type="spellStart"/>
+      <w:r>
+        <w:rPr>
+          <w:rFonts w:ascii="Arial" w:hAnsi="Arial" w:cs="Arial"/>
+          <w:sz w:val="24"/>
+          <w:szCs w:val="24"/>
+        </w:rPr>
+        <w:t>clustering</w:t>
+      </w:r>
+      <w:proofErr w:type="spellEnd"/>
+      <w:r>
+        <w:rPr>
+          <w:rFonts w:ascii="Arial" w:hAnsi="Arial" w:cs="Arial"/>
+          <w:sz w:val="24"/>
+          <w:szCs w:val="24"/>
+        </w:rPr>
+        <w:t xml:space="preserve">) </w:t>
+      </w:r>
+      <w:r>
+        <w:rPr>
+          <w:rFonts w:ascii="Arial" w:hAnsi="Arial" w:cs="Arial"/>
+          <w:sz w:val="24"/>
+          <w:szCs w:val="24"/>
+        </w:rPr>
+        <w:t xml:space="preserve">para clasificar </w:t>
+      </w:r>
+      <w:r>
+        <w:rPr>
+          <w:rFonts w:ascii="Arial" w:hAnsi="Arial" w:cs="Arial"/>
+          <w:sz w:val="24"/>
+          <w:szCs w:val="24"/>
+        </w:rPr>
+        <w:t>canciones</w:t>
+      </w:r>
+      <w:r>
+        <w:rPr>
+          <w:rFonts w:ascii="Arial" w:hAnsi="Arial" w:cs="Arial"/>
+          <w:sz w:val="24"/>
+          <w:szCs w:val="24"/>
+        </w:rPr>
+        <w:t xml:space="preserve"> de entrada</w:t>
       </w:r>
       <w:r>
         <w:rPr>
@@ -1112,109 +1726,15 @@
           <w:sz w:val="24"/>
           <w:szCs w:val="24"/>
         </w:rPr>
-        <w:t xml:space="preserve">obtener una muestra de </w:t>
-      </w:r>
-      <w:r>
-        <w:rPr>
-          <w:rFonts w:ascii="Arial" w:hAnsi="Arial" w:cs="Arial"/>
-          <w:i/>
-          <w:iCs/>
-          <w:sz w:val="24"/>
-          <w:szCs w:val="24"/>
-        </w:rPr>
-        <w:t>huellas de audio</w:t>
-      </w:r>
-      <w:r>
-        <w:rPr>
-          <w:rFonts w:ascii="Arial" w:hAnsi="Arial" w:cs="Arial"/>
-          <w:i/>
-          <w:iCs/>
-          <w:sz w:val="24"/>
-          <w:szCs w:val="24"/>
-        </w:rPr>
-        <w:t xml:space="preserve"> </w:t>
-      </w:r>
-      <w:r>
-        <w:rPr>
-          <w:rFonts w:ascii="Arial" w:hAnsi="Arial" w:cs="Arial"/>
-          <w:i/>
-          <w:iCs/>
-          <w:sz w:val="24"/>
-          <w:szCs w:val="24"/>
-        </w:rPr>
-        <w:t>(audio fin</w:t>
-      </w:r>
-      <w:r>
-        <w:rPr>
-          <w:rFonts w:ascii="Arial" w:hAnsi="Arial" w:cs="Arial"/>
-          <w:i/>
-          <w:iCs/>
-          <w:sz w:val="24"/>
-          <w:szCs w:val="24"/>
-        </w:rPr>
-        <w:t>g</w:t>
-      </w:r>
-      <w:r>
-        <w:rPr>
-          <w:rFonts w:ascii="Arial" w:hAnsi="Arial" w:cs="Arial"/>
-          <w:i/>
-          <w:iCs/>
-          <w:sz w:val="24"/>
-          <w:szCs w:val="24"/>
-        </w:rPr>
-        <w:t>erprint</w:t>
-      </w:r>
-      <w:r>
-        <w:rPr>
-          <w:rFonts w:ascii="Arial" w:hAnsi="Arial" w:cs="Arial"/>
-          <w:i/>
-          <w:iCs/>
-          <w:sz w:val="24"/>
-          <w:szCs w:val="24"/>
-        </w:rPr>
-        <w:t>s</w:t>
-      </w:r>
-      <w:r>
-        <w:rPr>
-          <w:rFonts w:ascii="Arial" w:hAnsi="Arial" w:cs="Arial"/>
-          <w:i/>
-          <w:iCs/>
-          <w:sz w:val="24"/>
-          <w:szCs w:val="24"/>
-        </w:rPr>
-        <w:t xml:space="preserve">) </w:t>
-      </w:r>
-      <w:r>
-        <w:rPr>
-          <w:rFonts w:ascii="Arial" w:hAnsi="Arial" w:cs="Arial"/>
-          <w:sz w:val="24"/>
-          <w:szCs w:val="24"/>
-        </w:rPr>
-        <w:t>para compararla</w:t>
-      </w:r>
-      <w:r>
-        <w:rPr>
-          <w:rFonts w:ascii="Arial" w:hAnsi="Arial" w:cs="Arial"/>
-          <w:sz w:val="24"/>
-          <w:szCs w:val="24"/>
-        </w:rPr>
-        <w:t>s</w:t>
-      </w:r>
-      <w:r>
-        <w:rPr>
-          <w:rFonts w:ascii="Arial" w:hAnsi="Arial" w:cs="Arial"/>
-          <w:sz w:val="24"/>
-          <w:szCs w:val="24"/>
-        </w:rPr>
-        <w:t xml:space="preserve"> con una base de audios</w:t>
-      </w:r>
-      <w:r>
-        <w:rPr>
-          <w:rFonts w:ascii="Arial" w:hAnsi="Arial" w:cs="Arial"/>
-          <w:sz w:val="24"/>
-          <w:szCs w:val="24"/>
-        </w:rPr>
-        <w:t xml:space="preserve"> propios</w:t>
+        <w:t xml:space="preserve">obtener una muestra </w:t>
+      </w:r>
+      <w:r>
+        <w:rPr>
+          <w:rFonts w:ascii="Arial" w:hAnsi="Arial" w:cs="Arial"/>
+          <w:sz w:val="24"/>
+          <w:szCs w:val="24"/>
+        </w:rPr>
+        <w:t>de segmentos representativos de las canciones y de esta manera determinar su similaridad con otras canciones del mismo género</w:t>
       </w:r>
       <w:r>
         <w:rPr>
@@ -1464,7 +1984,39 @@
           <w:sz w:val="24"/>
           <w:szCs w:val="24"/>
         </w:rPr>
-        <w:t xml:space="preserve">Debido en muchos casos al ruido generado en el </w:t>
+        <w:t>Debido</w:t>
+      </w:r>
+      <w:r>
+        <w:rPr>
+          <w:rFonts w:ascii="Arial" w:hAnsi="Arial" w:cs="Arial"/>
+          <w:sz w:val="24"/>
+          <w:szCs w:val="24"/>
+        </w:rPr>
+        <w:t xml:space="preserve"> a que</w:t>
+      </w:r>
+      <w:r>
+        <w:rPr>
+          <w:rFonts w:ascii="Arial" w:hAnsi="Arial" w:cs="Arial"/>
+          <w:sz w:val="24"/>
+          <w:szCs w:val="24"/>
+        </w:rPr>
+        <w:t xml:space="preserve"> en muchos casos</w:t>
+      </w:r>
+      <w:r>
+        <w:rPr>
+          <w:rFonts w:ascii="Arial" w:hAnsi="Arial" w:cs="Arial"/>
+          <w:sz w:val="24"/>
+          <w:szCs w:val="24"/>
+        </w:rPr>
+        <w:t>;</w:t>
+      </w:r>
+      <w:r>
+        <w:rPr>
+          <w:rFonts w:ascii="Arial" w:hAnsi="Arial" w:cs="Arial"/>
+          <w:sz w:val="24"/>
+          <w:szCs w:val="24"/>
+        </w:rPr>
+        <w:t xml:space="preserve"> al ruido generado en el </w:t>
       </w:r>
       <w:r>
         <w:rPr>
@@ -1480,7 +2032,39 @@
           <w:sz w:val="24"/>
           <w:szCs w:val="24"/>
         </w:rPr>
-        <w:t xml:space="preserve"> pero también a la técnica que se utiliza para capturar el audio este puede mostrar muchas variaciones</w:t>
+        <w:t xml:space="preserve"> pero también a la técnica que se utiliza para capturar el audio</w:t>
+      </w:r>
+      <w:r>
+        <w:rPr>
+          <w:rFonts w:ascii="Arial" w:hAnsi="Arial" w:cs="Arial"/>
+          <w:sz w:val="24"/>
+          <w:szCs w:val="24"/>
+        </w:rPr>
+        <w:t>.</w:t>
+      </w:r>
+      <w:r>
+        <w:rPr>
+          <w:rFonts w:ascii="Arial" w:hAnsi="Arial" w:cs="Arial"/>
+          <w:sz w:val="24"/>
+          <w:szCs w:val="24"/>
+        </w:rPr>
+        <w:t xml:space="preserve"> </w:t>
+      </w:r>
+      <w:r>
+        <w:rPr>
+          <w:rFonts w:ascii="Arial" w:hAnsi="Arial" w:cs="Arial"/>
+          <w:sz w:val="24"/>
+          <w:szCs w:val="24"/>
+        </w:rPr>
+        <w:t>E</w:t>
+      </w:r>
+      <w:r>
+        <w:rPr>
+          <w:rFonts w:ascii="Arial" w:hAnsi="Arial" w:cs="Arial"/>
+          <w:sz w:val="24"/>
+          <w:szCs w:val="24"/>
+        </w:rPr>
+        <w:t>ste puede mostrar muchas variaciones</w:t>
       </w:r>
       <w:r>
         <w:rPr>
@@ -1520,7 +2104,7 @@
           <w:sz w:val="24"/>
           <w:szCs w:val="24"/>
         </w:rPr>
-        <w:t xml:space="preserve">. </w:t>
+        <w:t>.</w:t>
       </w:r>
     </w:p>
     <w:p>
@@ -1744,15 +2328,15 @@
           <w:sz w:val="24"/>
           <w:szCs w:val="24"/>
         </w:rPr>
-        <w:t>de clasificación tomando métricas de distancia distintas</w:t>
-      </w:r>
-      <w:r>
-        <w:rPr>
-          <w:rFonts w:ascii="Arial" w:hAnsi="Arial" w:cs="Arial"/>
-          <w:sz w:val="24"/>
-          <w:szCs w:val="24"/>
-        </w:rPr>
-        <w:t xml:space="preserve"> a la euclídea</w:t>
+        <w:t xml:space="preserve">de clasificación tomando métricas de distancia </w:t>
+      </w:r>
+      <w:r>
+        <w:rPr>
+          <w:rFonts w:ascii="Arial" w:hAnsi="Arial" w:cs="Arial"/>
+          <w:sz w:val="24"/>
+          <w:szCs w:val="24"/>
+        </w:rPr>
+        <w:t>alternativas</w:t>
       </w:r>
       <w:r>
         <w:rPr>
@@ -1810,6 +2394,17 @@
         </w:rPr>
         <w:t>.</w:t>
       </w:r>
+    </w:p>
+    <w:p>
+      <w:pPr>
+        <w:spacing w:line="480" w:lineRule="auto"/>
+        <w:jc w:val="both"/>
+        <w:rPr>
+          <w:rFonts w:ascii="Arial" w:hAnsi="Arial" w:cs="Arial"/>
+          <w:sz w:val="24"/>
+          <w:szCs w:val="24"/>
+        </w:rPr>
+      </w:pPr>
     </w:p>
     <w:p>
       <w:pPr>
@@ -1839,6 +2434,7 @@
           <w:sz w:val="24"/>
           <w:szCs w:val="24"/>
         </w:rPr>
+        <w:lastRenderedPageBreak/>
         <w:t>Objetivos</w:t>
       </w:r>
     </w:p>
@@ -1867,15 +2463,87 @@
           <w:sz w:val="24"/>
           <w:szCs w:val="24"/>
         </w:rPr>
-        <w:t xml:space="preserve">écnicas de clusterización </w:t>
-      </w:r>
-      <w:r>
-        <w:rPr>
-          <w:rFonts w:ascii="Arial" w:hAnsi="Arial" w:cs="Arial"/>
-          <w:sz w:val="24"/>
-          <w:szCs w:val="24"/>
-        </w:rPr>
-        <w:t>duras y suaves (hard clustering y soft-clustering)</w:t>
+        <w:t xml:space="preserve">écnicas de </w:t>
+      </w:r>
+      <w:proofErr w:type="spellStart"/>
+      <w:r>
+        <w:rPr>
+          <w:rFonts w:ascii="Arial" w:hAnsi="Arial" w:cs="Arial"/>
+          <w:sz w:val="24"/>
+          <w:szCs w:val="24"/>
+        </w:rPr>
+        <w:t>clusterización</w:t>
+      </w:r>
+      <w:proofErr w:type="spellEnd"/>
+      <w:r>
+        <w:rPr>
+          <w:rFonts w:ascii="Arial" w:hAnsi="Arial" w:cs="Arial"/>
+          <w:sz w:val="24"/>
+          <w:szCs w:val="24"/>
+        </w:rPr>
+        <w:t xml:space="preserve"> </w:t>
+      </w:r>
+      <w:r>
+        <w:rPr>
+          <w:rFonts w:ascii="Arial" w:hAnsi="Arial" w:cs="Arial"/>
+          <w:sz w:val="24"/>
+          <w:szCs w:val="24"/>
+        </w:rPr>
+        <w:t>duras y suaves (</w:t>
+      </w:r>
+      <w:proofErr w:type="spellStart"/>
+      <w:r>
+        <w:rPr>
+          <w:rFonts w:ascii="Arial" w:hAnsi="Arial" w:cs="Arial"/>
+          <w:sz w:val="24"/>
+          <w:szCs w:val="24"/>
+        </w:rPr>
+        <w:t>hard</w:t>
+      </w:r>
+      <w:proofErr w:type="spellEnd"/>
+      <w:r>
+        <w:rPr>
+          <w:rFonts w:ascii="Arial" w:hAnsi="Arial" w:cs="Arial"/>
+          <w:sz w:val="24"/>
+          <w:szCs w:val="24"/>
+        </w:rPr>
+        <w:t xml:space="preserve"> </w:t>
+      </w:r>
+      <w:proofErr w:type="spellStart"/>
+      <w:r>
+        <w:rPr>
+          <w:rFonts w:ascii="Arial" w:hAnsi="Arial" w:cs="Arial"/>
+          <w:sz w:val="24"/>
+          <w:szCs w:val="24"/>
+        </w:rPr>
+        <w:t>clustering</w:t>
+      </w:r>
+      <w:proofErr w:type="spellEnd"/>
+      <w:r>
+        <w:rPr>
+          <w:rFonts w:ascii="Arial" w:hAnsi="Arial" w:cs="Arial"/>
+          <w:sz w:val="24"/>
+          <w:szCs w:val="24"/>
+        </w:rPr>
+        <w:t xml:space="preserve"> y </w:t>
+      </w:r>
+      <w:proofErr w:type="spellStart"/>
+      <w:r>
+        <w:rPr>
+          <w:rFonts w:ascii="Arial" w:hAnsi="Arial" w:cs="Arial"/>
+          <w:sz w:val="24"/>
+          <w:szCs w:val="24"/>
+        </w:rPr>
+        <w:t>soft-clustering</w:t>
+      </w:r>
+      <w:proofErr w:type="spellEnd"/>
+      <w:r>
+        <w:rPr>
+          <w:rFonts w:ascii="Arial" w:hAnsi="Arial" w:cs="Arial"/>
+          <w:sz w:val="24"/>
+          <w:szCs w:val="24"/>
+        </w:rPr>
+        <w:t>)</w:t>
       </w:r>
       <w:r>
         <w:rPr>
@@ -2027,7 +2695,6 @@
           <w:sz w:val="24"/>
           <w:szCs w:val="24"/>
         </w:rPr>
-        <w:lastRenderedPageBreak/>
         <w:t xml:space="preserve">Calcular </w:t>
       </w:r>
       <w:r>
@@ -2129,6 +2796,17 @@
     </w:p>
     <w:p>
       <w:pPr>
+        <w:spacing w:line="480" w:lineRule="auto"/>
+        <w:jc w:val="both"/>
+        <w:rPr>
+          <w:rFonts w:ascii="Arial" w:hAnsi="Arial" w:cs="Arial"/>
+          <w:sz w:val="24"/>
+          <w:szCs w:val="24"/>
+        </w:rPr>
+      </w:pPr>
+    </w:p>
+    <w:p>
+      <w:pPr>
         <w:pStyle w:val="Ttulo2"/>
         <w:spacing w:line="480" w:lineRule="auto"/>
         <w:jc w:val="both"/>
@@ -2438,7 +3116,16 @@
           <w:sz w:val="24"/>
           <w:szCs w:val="24"/>
         </w:rPr>
-        <w:t xml:space="preserve"> en intervalos regulares por lo que cada onda </w:t>
+        <w:t xml:space="preserve"> en </w:t>
+      </w:r>
+      <w:r>
+        <w:rPr>
+          <w:rFonts w:ascii="Arial" w:hAnsi="Arial" w:cs="Arial"/>
+          <w:sz w:val="24"/>
+          <w:szCs w:val="24"/>
+        </w:rPr>
+        <w:lastRenderedPageBreak/>
+        <w:t xml:space="preserve">intervalos regulares por lo que cada onda </w:t>
       </w:r>
       <w:r>
         <w:rPr>
@@ -2505,24 +3192,31 @@
           <w:sz w:val="24"/>
           <w:szCs w:val="24"/>
         </w:rPr>
-        <w:t xml:space="preserve"> una onda completa se conoce como periodo. El numero de </w:t>
-      </w:r>
-      <w:r>
-        <w:rPr>
-          <w:rFonts w:ascii="Arial" w:hAnsi="Arial" w:cs="Arial"/>
-          <w:sz w:val="24"/>
-          <w:szCs w:val="24"/>
-        </w:rPr>
-        <w:t xml:space="preserve">periodos en un segundo se le </w:t>
-      </w:r>
-      <w:r>
-        <w:rPr>
-          <w:rFonts w:ascii="Arial" w:hAnsi="Arial" w:cs="Arial"/>
-          <w:sz w:val="24"/>
-          <w:szCs w:val="24"/>
-        </w:rPr>
-        <w:lastRenderedPageBreak/>
-        <w:t xml:space="preserve">conoce como </w:t>
+        <w:t xml:space="preserve"> una onda completa se conoce como periodo. El </w:t>
+      </w:r>
+      <w:r>
+        <w:rPr>
+          <w:rFonts w:ascii="Arial" w:hAnsi="Arial" w:cs="Arial"/>
+          <w:sz w:val="24"/>
+          <w:szCs w:val="24"/>
+        </w:rPr>
+        <w:t>número</w:t>
+      </w:r>
+      <w:r>
+        <w:rPr>
+          <w:rFonts w:ascii="Arial" w:hAnsi="Arial" w:cs="Arial"/>
+          <w:sz w:val="24"/>
+          <w:szCs w:val="24"/>
+        </w:rPr>
+        <w:t xml:space="preserve"> de </w:t>
+      </w:r>
+      <w:r>
+        <w:rPr>
+          <w:rFonts w:ascii="Arial" w:hAnsi="Arial" w:cs="Arial"/>
+          <w:sz w:val="24"/>
+          <w:szCs w:val="24"/>
+        </w:rPr>
+        <w:t xml:space="preserve">periodos en un segundo se le conoce como </w:t>
       </w:r>
       <w:r>
         <w:rPr>
@@ -2640,15 +3334,41 @@
           <w:sz w:val="24"/>
           <w:szCs w:val="24"/>
         </w:rPr>
-        <w:t xml:space="preserve">Mientras que el oído humano es capaz de diferenciar sonidos de acuerdo </w:t>
-      </w:r>
-      <w:r>
-        <w:rPr>
-          <w:rFonts w:ascii="Arial" w:hAnsi="Arial" w:cs="Arial"/>
-          <w:sz w:val="24"/>
-          <w:szCs w:val="24"/>
-        </w:rPr>
-        <w:t>a su “calidad”</w:t>
+        <w:t>E</w:t>
+      </w:r>
+      <w:r>
+        <w:rPr>
+          <w:rFonts w:ascii="Arial" w:hAnsi="Arial" w:cs="Arial"/>
+          <w:sz w:val="24"/>
+          <w:szCs w:val="24"/>
+        </w:rPr>
+        <w:t xml:space="preserve">l oído humano es capaz de diferenciar sonidos </w:t>
+      </w:r>
+      <w:proofErr w:type="gramStart"/>
+      <w:r>
+        <w:rPr>
+          <w:rFonts w:ascii="Arial" w:hAnsi="Arial" w:cs="Arial"/>
+          <w:sz w:val="24"/>
+          <w:szCs w:val="24"/>
+        </w:rPr>
+        <w:t xml:space="preserve">de acuerdo </w:t>
+      </w:r>
+      <w:r>
+        <w:rPr>
+          <w:rFonts w:ascii="Arial" w:hAnsi="Arial" w:cs="Arial"/>
+          <w:sz w:val="24"/>
+          <w:szCs w:val="24"/>
+        </w:rPr>
+        <w:t>a</w:t>
+      </w:r>
+      <w:proofErr w:type="gramEnd"/>
+      <w:r>
+        <w:rPr>
+          <w:rFonts w:ascii="Arial" w:hAnsi="Arial" w:cs="Arial"/>
+          <w:sz w:val="24"/>
+          <w:szCs w:val="24"/>
+        </w:rPr>
+        <w:t xml:space="preserve"> su “calidad”</w:t>
       </w:r>
       <w:r>
         <w:rPr>
@@ -2782,6 +3502,7 @@
         </w:rPr>
         <w:t xml:space="preserve">a este proceso se le conoce como </w:t>
       </w:r>
+      <w:proofErr w:type="spellStart"/>
       <w:r>
         <w:rPr>
           <w:rFonts w:ascii="Arial" w:hAnsi="Arial" w:cs="Arial"/>
@@ -2790,8 +3511,31 @@
           <w:sz w:val="24"/>
           <w:szCs w:val="24"/>
         </w:rPr>
-        <w:t>sampling rate</w:t>
-      </w:r>
+        <w:t>sampling</w:t>
+      </w:r>
+      <w:proofErr w:type="spellEnd"/>
+      <w:r>
+        <w:rPr>
+          <w:rFonts w:ascii="Arial" w:hAnsi="Arial" w:cs="Arial"/>
+          <w:i/>
+          <w:iCs/>
+          <w:sz w:val="24"/>
+          <w:szCs w:val="24"/>
+        </w:rPr>
+        <w:t xml:space="preserve"> </w:t>
+      </w:r>
+      <w:proofErr w:type="spellStart"/>
+      <w:r>
+        <w:rPr>
+          <w:rFonts w:ascii="Arial" w:hAnsi="Arial" w:cs="Arial"/>
+          <w:i/>
+          <w:iCs/>
+          <w:sz w:val="24"/>
+          <w:szCs w:val="24"/>
+        </w:rPr>
+        <w:t>rate</w:t>
+      </w:r>
+      <w:proofErr w:type="spellEnd"/>
       <w:r>
         <w:rPr>
           <w:rFonts w:ascii="Arial" w:hAnsi="Arial" w:cs="Arial"/>
@@ -2833,15 +3577,61 @@
           <w:sz w:val="24"/>
           <w:szCs w:val="24"/>
         </w:rPr>
-        <w:t xml:space="preserve">El estándar de muestreo para el audio en CD’s es 44.1 </w:t>
-      </w:r>
-      <w:r>
-        <w:rPr>
-          <w:rFonts w:ascii="Arial" w:hAnsi="Arial" w:cs="Arial"/>
-          <w:sz w:val="24"/>
-          <w:szCs w:val="24"/>
-        </w:rPr>
-        <w:t>kilohertz (44100 hertz) por segundo</w:t>
+        <w:t xml:space="preserve">El estándar de muestreo para el audio en </w:t>
+      </w:r>
+      <w:proofErr w:type="spellStart"/>
+      <w:r>
+        <w:rPr>
+          <w:rFonts w:ascii="Arial" w:hAnsi="Arial" w:cs="Arial"/>
+          <w:sz w:val="24"/>
+          <w:szCs w:val="24"/>
+        </w:rPr>
+        <w:t>CD’s</w:t>
+      </w:r>
+      <w:proofErr w:type="spellEnd"/>
+      <w:r>
+        <w:rPr>
+          <w:rFonts w:ascii="Arial" w:hAnsi="Arial" w:cs="Arial"/>
+          <w:sz w:val="24"/>
+          <w:szCs w:val="24"/>
+        </w:rPr>
+        <w:t xml:space="preserve"> es 44.1 </w:t>
+      </w:r>
+      <w:proofErr w:type="spellStart"/>
+      <w:r>
+        <w:rPr>
+          <w:rFonts w:ascii="Arial" w:hAnsi="Arial" w:cs="Arial"/>
+          <w:sz w:val="24"/>
+          <w:szCs w:val="24"/>
+        </w:rPr>
+        <w:t>kilohertz</w:t>
+      </w:r>
+      <w:proofErr w:type="spellEnd"/>
+      <w:r>
+        <w:rPr>
+          <w:rFonts w:ascii="Arial" w:hAnsi="Arial" w:cs="Arial"/>
+          <w:sz w:val="24"/>
+          <w:szCs w:val="24"/>
+        </w:rPr>
+        <w:t xml:space="preserve"> (44100 </w:t>
+      </w:r>
+      <w:proofErr w:type="spellStart"/>
+      <w:r>
+        <w:rPr>
+          <w:rFonts w:ascii="Arial" w:hAnsi="Arial" w:cs="Arial"/>
+          <w:sz w:val="24"/>
+          <w:szCs w:val="24"/>
+        </w:rPr>
+        <w:t>hertz</w:t>
+      </w:r>
+      <w:proofErr w:type="spellEnd"/>
+      <w:r>
+        <w:rPr>
+          <w:rFonts w:ascii="Arial" w:hAnsi="Arial" w:cs="Arial"/>
+          <w:sz w:val="24"/>
+          <w:szCs w:val="24"/>
+        </w:rPr>
+        <w:t>) por segundo</w:t>
       </w:r>
       <w:sdt>
         <w:sdtPr>
@@ -2964,7 +3754,25 @@
           <w:sz w:val="24"/>
           <w:szCs w:val="24"/>
         </w:rPr>
-        <w:t>este puede llegar a convertirse rápidamente en un problema de big data.</w:t>
+        <w:t xml:space="preserve">este puede llegar a convertirse rápidamente en un problema de </w:t>
+      </w:r>
+      <w:proofErr w:type="spellStart"/>
+      <w:r>
+        <w:rPr>
+          <w:rFonts w:ascii="Arial" w:hAnsi="Arial" w:cs="Arial"/>
+          <w:sz w:val="24"/>
+          <w:szCs w:val="24"/>
+        </w:rPr>
+        <w:t>big</w:t>
+      </w:r>
+      <w:proofErr w:type="spellEnd"/>
+      <w:r>
+        <w:rPr>
+          <w:rFonts w:ascii="Arial" w:hAnsi="Arial" w:cs="Arial"/>
+          <w:sz w:val="24"/>
+          <w:szCs w:val="24"/>
+        </w:rPr>
+        <w:t xml:space="preserve"> data.</w:t>
       </w:r>
       <w:r>
         <w:rPr>
@@ -2980,7 +3788,44 @@
           <w:sz w:val="24"/>
           <w:szCs w:val="24"/>
         </w:rPr>
-        <w:t>la muestra para calcular los centroides en el algoritmo de knn o kmeans es crucial</w:t>
+        <w:t xml:space="preserve">la muestra para calcular los centroides en el algoritmo de </w:t>
+      </w:r>
+      <w:proofErr w:type="spellStart"/>
+      <w:r>
+        <w:rPr>
+          <w:rFonts w:ascii="Arial" w:hAnsi="Arial" w:cs="Arial"/>
+          <w:sz w:val="24"/>
+          <w:szCs w:val="24"/>
+        </w:rPr>
+        <w:t>knn</w:t>
+      </w:r>
+      <w:proofErr w:type="spellEnd"/>
+      <w:r>
+        <w:rPr>
+          <w:rFonts w:ascii="Arial" w:hAnsi="Arial" w:cs="Arial"/>
+          <w:sz w:val="24"/>
+          <w:szCs w:val="24"/>
+        </w:rPr>
+        <w:t xml:space="preserve"> o </w:t>
+      </w:r>
+      <w:proofErr w:type="spellStart"/>
+      <w:r>
+        <w:rPr>
+          <w:rFonts w:ascii="Arial" w:hAnsi="Arial" w:cs="Arial"/>
+          <w:sz w:val="24"/>
+          <w:szCs w:val="24"/>
+        </w:rPr>
+        <w:lastRenderedPageBreak/>
+        <w:t>kmeans</w:t>
+      </w:r>
+      <w:proofErr w:type="spellEnd"/>
+      <w:r>
+        <w:rPr>
+          <w:rFonts w:ascii="Arial" w:hAnsi="Arial" w:cs="Arial"/>
+          <w:sz w:val="24"/>
+          <w:szCs w:val="24"/>
+        </w:rPr>
+        <w:t xml:space="preserve"> es crucial</w:t>
       </w:r>
       <w:sdt>
         <w:sdtPr>
@@ -3114,6 +3959,447 @@
           <w:sz w:val="24"/>
           <w:szCs w:val="24"/>
         </w:rPr>
+        <w:t xml:space="preserve">Entre las variables que podemos utilizar para entender el sonido </w:t>
+      </w:r>
+      <w:r>
+        <w:rPr>
+          <w:rFonts w:ascii="Arial" w:hAnsi="Arial" w:cs="Arial"/>
+          <w:sz w:val="24"/>
+          <w:szCs w:val="24"/>
+        </w:rPr>
+        <w:t>según su nivel de abstracción tenemos las</w:t>
+      </w:r>
+      <w:r>
+        <w:rPr>
+          <w:rFonts w:ascii="Arial" w:hAnsi="Arial" w:cs="Arial"/>
+          <w:sz w:val="24"/>
+          <w:szCs w:val="24"/>
+        </w:rPr>
+        <w:t xml:space="preserve"> siguientes</w:t>
+      </w:r>
+      <w:sdt>
+        <w:sdtPr>
+          <w:rPr>
+            <w:rFonts w:ascii="Arial" w:hAnsi="Arial" w:cs="Arial"/>
+            <w:sz w:val="24"/>
+            <w:szCs w:val="24"/>
+          </w:rPr>
+          <w:id w:val="-1302465210"/>
+          <w:citation/>
+        </w:sdtPr>
+        <w:sdtContent>
+          <w:r>
+            <w:rPr>
+              <w:rFonts w:ascii="Arial" w:hAnsi="Arial" w:cs="Arial"/>
+              <w:sz w:val="24"/>
+              <w:szCs w:val="24"/>
+            </w:rPr>
+            <w:fldChar w:fldCharType="begin"/>
+          </w:r>
+          <w:r>
+            <w:rPr>
+              <w:rFonts w:ascii="Arial" w:hAnsi="Arial" w:cs="Arial"/>
+              <w:sz w:val="24"/>
+              <w:szCs w:val="24"/>
+              <w:lang w:val="es-MX"/>
+            </w:rPr>
+            <w:instrText xml:space="preserve"> CITATION Kne16 \l 2058 </w:instrText>
+          </w:r>
+          <w:r>
+            <w:rPr>
+              <w:rFonts w:ascii="Arial" w:hAnsi="Arial" w:cs="Arial"/>
+              <w:sz w:val="24"/>
+              <w:szCs w:val="24"/>
+            </w:rPr>
+            <w:fldChar w:fldCharType="separate"/>
+          </w:r>
+          <w:r>
+            <w:rPr>
+              <w:rFonts w:ascii="Arial" w:hAnsi="Arial" w:cs="Arial"/>
+              <w:noProof/>
+              <w:sz w:val="24"/>
+              <w:szCs w:val="24"/>
+              <w:lang w:val="es-MX"/>
+            </w:rPr>
+            <w:t xml:space="preserve"> </w:t>
+          </w:r>
+          <w:r>
+            <w:rPr>
+              <w:rFonts w:ascii="Arial" w:hAnsi="Arial" w:cs="Arial"/>
+              <w:noProof/>
+              <w:sz w:val="24"/>
+              <w:szCs w:val="24"/>
+              <w:lang w:val="es-MX"/>
+            </w:rPr>
+            <w:t>(Knees &amp; Schedl, 2016)</w:t>
+          </w:r>
+          <w:r>
+            <w:rPr>
+              <w:rFonts w:ascii="Arial" w:hAnsi="Arial" w:cs="Arial"/>
+              <w:sz w:val="24"/>
+              <w:szCs w:val="24"/>
+            </w:rPr>
+            <w:fldChar w:fldCharType="end"/>
+          </w:r>
+        </w:sdtContent>
+      </w:sdt>
+      <w:r>
+        <w:rPr>
+          <w:rFonts w:ascii="Arial" w:hAnsi="Arial" w:cs="Arial"/>
+          <w:sz w:val="24"/>
+          <w:szCs w:val="24"/>
+        </w:rPr>
+        <w:t>:</w:t>
+      </w:r>
+    </w:p>
+    <w:tbl>
+      <w:tblPr>
+        <w:tblStyle w:val="Tablaconcuadrcula"/>
+        <w:tblW w:w="0" w:type="auto"/>
+        <w:tblLook w:val="04A0" w:firstRow="1" w:lastRow="0" w:firstColumn="1" w:lastColumn="0" w:noHBand="0" w:noVBand="1"/>
+      </w:tblPr>
+      <w:tblGrid>
+        <w:gridCol w:w="1696"/>
+        <w:gridCol w:w="4189"/>
+        <w:gridCol w:w="2943"/>
+      </w:tblGrid>
+      <w:tr>
+        <w:tc>
+          <w:tcPr>
+            <w:tcW w:w="1696" w:type="dxa"/>
+          </w:tcPr>
+          <w:p>
+            <w:pPr>
+              <w:spacing w:line="480" w:lineRule="auto"/>
+              <w:rPr>
+                <w:rFonts w:ascii="Arial" w:hAnsi="Arial" w:cs="Arial"/>
+                <w:b/>
+                <w:bCs/>
+                <w:sz w:val="24"/>
+                <w:szCs w:val="24"/>
+              </w:rPr>
+            </w:pPr>
+            <w:r>
+              <w:rPr>
+                <w:rFonts w:ascii="Arial" w:hAnsi="Arial" w:cs="Arial"/>
+                <w:b/>
+                <w:bCs/>
+                <w:sz w:val="24"/>
+                <w:szCs w:val="24"/>
+              </w:rPr>
+              <w:t>Abstracción</w:t>
+            </w:r>
+          </w:p>
+        </w:tc>
+        <w:tc>
+          <w:tcPr>
+            <w:tcW w:w="4189" w:type="dxa"/>
+          </w:tcPr>
+          <w:p>
+            <w:pPr>
+              <w:spacing w:line="480" w:lineRule="auto"/>
+              <w:rPr>
+                <w:rFonts w:ascii="Arial" w:hAnsi="Arial" w:cs="Arial"/>
+                <w:b/>
+                <w:bCs/>
+                <w:sz w:val="24"/>
+                <w:szCs w:val="24"/>
+              </w:rPr>
+            </w:pPr>
+            <w:r>
+              <w:rPr>
+                <w:rFonts w:ascii="Arial" w:hAnsi="Arial" w:cs="Arial"/>
+                <w:b/>
+                <w:bCs/>
+                <w:sz w:val="24"/>
+                <w:szCs w:val="24"/>
+              </w:rPr>
+              <w:t>Características</w:t>
+            </w:r>
+          </w:p>
+        </w:tc>
+        <w:tc>
+          <w:tcPr>
+            <w:tcW w:w="2943" w:type="dxa"/>
+          </w:tcPr>
+          <w:p>
+            <w:pPr>
+              <w:spacing w:line="480" w:lineRule="auto"/>
+              <w:rPr>
+                <w:rFonts w:ascii="Arial" w:hAnsi="Arial" w:cs="Arial"/>
+                <w:b/>
+                <w:bCs/>
+                <w:sz w:val="24"/>
+                <w:szCs w:val="24"/>
+              </w:rPr>
+            </w:pPr>
+            <w:r>
+              <w:rPr>
+                <w:rFonts w:ascii="Arial" w:hAnsi="Arial" w:cs="Arial"/>
+                <w:b/>
+                <w:bCs/>
+                <w:sz w:val="24"/>
+                <w:szCs w:val="24"/>
+              </w:rPr>
+              <w:t>Descripción</w:t>
+            </w:r>
+          </w:p>
+        </w:tc>
+      </w:tr>
+      <w:tr>
+        <w:tc>
+          <w:tcPr>
+            <w:tcW w:w="1696" w:type="dxa"/>
+          </w:tcPr>
+          <w:p>
+            <w:pPr>
+              <w:spacing w:line="480" w:lineRule="auto"/>
+              <w:rPr>
+                <w:rFonts w:ascii="Times New Roman" w:hAnsi="Times New Roman" w:cs="Times New Roman"/>
+                <w:sz w:val="20"/>
+                <w:szCs w:val="20"/>
+              </w:rPr>
+            </w:pPr>
+            <w:r>
+              <w:rPr>
+                <w:rFonts w:ascii="Times New Roman" w:hAnsi="Times New Roman" w:cs="Times New Roman"/>
+                <w:sz w:val="20"/>
+                <w:szCs w:val="20"/>
+              </w:rPr>
+              <w:t>Alto</w:t>
+            </w:r>
+          </w:p>
+        </w:tc>
+        <w:tc>
+          <w:tcPr>
+            <w:tcW w:w="4189" w:type="dxa"/>
+          </w:tcPr>
+          <w:p>
+            <w:pPr>
+              <w:spacing w:line="480" w:lineRule="auto"/>
+              <w:rPr>
+                <w:rFonts w:ascii="Times New Roman" w:hAnsi="Times New Roman" w:cs="Times New Roman"/>
+                <w:sz w:val="20"/>
+                <w:szCs w:val="20"/>
+              </w:rPr>
+            </w:pPr>
+            <w:r>
+              <w:rPr>
+                <w:rFonts w:ascii="Times New Roman" w:hAnsi="Times New Roman" w:cs="Times New Roman"/>
+                <w:sz w:val="20"/>
+                <w:szCs w:val="20"/>
+              </w:rPr>
+              <w:t>Instrumentación, llave, acordes, melodía ritmo, tempo, género</w:t>
+            </w:r>
+          </w:p>
+        </w:tc>
+        <w:tc>
+          <w:tcPr>
+            <w:tcW w:w="2943" w:type="dxa"/>
+          </w:tcPr>
+          <w:p>
+            <w:pPr>
+              <w:spacing w:line="480" w:lineRule="auto"/>
+              <w:rPr>
+                <w:rFonts w:ascii="Times New Roman" w:hAnsi="Times New Roman" w:cs="Times New Roman"/>
+                <w:sz w:val="20"/>
+                <w:szCs w:val="20"/>
+              </w:rPr>
+            </w:pPr>
+            <w:r>
+              <w:rPr>
+                <w:rFonts w:ascii="Times New Roman" w:hAnsi="Times New Roman" w:cs="Times New Roman"/>
+                <w:sz w:val="20"/>
+                <w:szCs w:val="20"/>
+              </w:rPr>
+              <w:t>Características abstractas que el humano es capaz de definir</w:t>
+            </w:r>
+          </w:p>
+        </w:tc>
+      </w:tr>
+      <w:tr>
+        <w:tc>
+          <w:tcPr>
+            <w:tcW w:w="1696" w:type="dxa"/>
+          </w:tcPr>
+          <w:p>
+            <w:pPr>
+              <w:spacing w:line="480" w:lineRule="auto"/>
+              <w:rPr>
+                <w:rFonts w:ascii="Times New Roman" w:hAnsi="Times New Roman" w:cs="Times New Roman"/>
+                <w:sz w:val="20"/>
+                <w:szCs w:val="20"/>
+              </w:rPr>
+            </w:pPr>
+            <w:r>
+              <w:rPr>
+                <w:rFonts w:ascii="Times New Roman" w:hAnsi="Times New Roman" w:cs="Times New Roman"/>
+                <w:sz w:val="20"/>
+                <w:szCs w:val="20"/>
+              </w:rPr>
+              <w:t>Medio</w:t>
+            </w:r>
+          </w:p>
+        </w:tc>
+        <w:tc>
+          <w:tcPr>
+            <w:tcW w:w="4189" w:type="dxa"/>
+          </w:tcPr>
+          <w:p>
+            <w:pPr>
+              <w:spacing w:line="480" w:lineRule="auto"/>
+              <w:rPr>
+                <w:rFonts w:ascii="Times New Roman" w:hAnsi="Times New Roman" w:cs="Times New Roman"/>
+                <w:sz w:val="20"/>
+                <w:szCs w:val="20"/>
+                <w:lang w:val="en-US"/>
+              </w:rPr>
+            </w:pPr>
+            <w:r>
+              <w:rPr>
+                <w:rFonts w:ascii="Times New Roman" w:hAnsi="Times New Roman" w:cs="Times New Roman"/>
+                <w:sz w:val="20"/>
+                <w:szCs w:val="20"/>
+                <w:lang w:val="en-US"/>
+              </w:rPr>
+              <w:t>Pitch and beat-related descriptors, MFCC’s, fluctuation patterns</w:t>
+            </w:r>
+          </w:p>
+        </w:tc>
+        <w:tc>
+          <w:tcPr>
+            <w:tcW w:w="2943" w:type="dxa"/>
+          </w:tcPr>
+          <w:p>
+            <w:pPr>
+              <w:spacing w:line="480" w:lineRule="auto"/>
+              <w:rPr>
+                <w:rFonts w:ascii="Times New Roman" w:hAnsi="Times New Roman" w:cs="Times New Roman"/>
+                <w:sz w:val="20"/>
+                <w:szCs w:val="20"/>
+              </w:rPr>
+            </w:pPr>
+            <w:proofErr w:type="spellStart"/>
+            <w:r>
+              <w:rPr>
+                <w:rFonts w:ascii="Times New Roman" w:hAnsi="Times New Roman" w:cs="Times New Roman"/>
+                <w:sz w:val="20"/>
+                <w:szCs w:val="20"/>
+              </w:rPr>
+              <w:t>Caracteristicas</w:t>
+            </w:r>
+            <w:proofErr w:type="spellEnd"/>
+            <w:r>
+              <w:rPr>
+                <w:rFonts w:ascii="Times New Roman" w:hAnsi="Times New Roman" w:cs="Times New Roman"/>
+                <w:sz w:val="20"/>
+                <w:szCs w:val="20"/>
+              </w:rPr>
+              <w:t xml:space="preserve"> que tienen sentido desde un punto de vista perceptual, pero no son realmente entendibles por las personas</w:t>
+            </w:r>
+          </w:p>
+        </w:tc>
+      </w:tr>
+      <w:tr>
+        <w:tc>
+          <w:tcPr>
+            <w:tcW w:w="1696" w:type="dxa"/>
+          </w:tcPr>
+          <w:p>
+            <w:pPr>
+              <w:spacing w:line="480" w:lineRule="auto"/>
+              <w:rPr>
+                <w:rFonts w:ascii="Times New Roman" w:hAnsi="Times New Roman" w:cs="Times New Roman"/>
+                <w:sz w:val="20"/>
+                <w:szCs w:val="20"/>
+              </w:rPr>
+            </w:pPr>
+            <w:r>
+              <w:rPr>
+                <w:rFonts w:ascii="Times New Roman" w:hAnsi="Times New Roman" w:cs="Times New Roman"/>
+                <w:sz w:val="20"/>
+                <w:szCs w:val="20"/>
+              </w:rPr>
+              <w:t>Bajo</w:t>
+            </w:r>
+          </w:p>
+        </w:tc>
+        <w:tc>
+          <w:tcPr>
+            <w:tcW w:w="4189" w:type="dxa"/>
+          </w:tcPr>
+          <w:p>
+            <w:pPr>
+              <w:spacing w:line="480" w:lineRule="auto"/>
+              <w:rPr>
+                <w:rFonts w:ascii="Times New Roman" w:hAnsi="Times New Roman" w:cs="Times New Roman"/>
+                <w:sz w:val="20"/>
+                <w:szCs w:val="20"/>
+                <w:lang w:val="en-US"/>
+              </w:rPr>
+            </w:pPr>
+            <w:r>
+              <w:rPr>
+                <w:rFonts w:ascii="Times New Roman" w:hAnsi="Times New Roman" w:cs="Times New Roman"/>
+                <w:sz w:val="20"/>
+                <w:szCs w:val="20"/>
+                <w:lang w:val="en-US"/>
+              </w:rPr>
+              <w:t>Amplitude envelope, energy, spectral centroid, spectral flux, zero-crossing-rate</w:t>
+            </w:r>
+          </w:p>
+        </w:tc>
+        <w:tc>
+          <w:tcPr>
+            <w:tcW w:w="2943" w:type="dxa"/>
+          </w:tcPr>
+          <w:p>
+            <w:pPr>
+              <w:spacing w:line="480" w:lineRule="auto"/>
+              <w:rPr>
+                <w:rFonts w:ascii="Times New Roman" w:hAnsi="Times New Roman" w:cs="Times New Roman"/>
+                <w:sz w:val="20"/>
+                <w:szCs w:val="20"/>
+              </w:rPr>
+            </w:pPr>
+            <w:r>
+              <w:rPr>
+                <w:rFonts w:ascii="Times New Roman" w:hAnsi="Times New Roman" w:cs="Times New Roman"/>
+                <w:sz w:val="20"/>
+                <w:szCs w:val="20"/>
+              </w:rPr>
+              <w:t>Las puede entender un computador</w:t>
+            </w:r>
+          </w:p>
+        </w:tc>
+      </w:tr>
+    </w:tbl>
+    <w:p>
+      <w:pPr>
+        <w:spacing w:line="480" w:lineRule="auto"/>
+        <w:rPr>
+          <w:rFonts w:ascii="Arial" w:hAnsi="Arial" w:cs="Arial"/>
+          <w:sz w:val="24"/>
+          <w:szCs w:val="24"/>
+        </w:rPr>
+      </w:pPr>
+    </w:p>
+    <w:p>
+      <w:pPr>
+        <w:spacing w:line="480" w:lineRule="auto"/>
+        <w:ind w:firstLine="1418"/>
+        <w:rPr>
+          <w:rFonts w:ascii="Arial" w:hAnsi="Arial" w:cs="Arial"/>
+          <w:sz w:val="24"/>
+          <w:szCs w:val="24"/>
+        </w:rPr>
+      </w:pPr>
+      <w:r>
+        <w:rPr>
+          <w:rFonts w:ascii="Arial" w:hAnsi="Arial" w:cs="Arial"/>
+          <w:sz w:val="24"/>
+          <w:szCs w:val="24"/>
+        </w:rPr>
         <w:t xml:space="preserve">Para la identificación de audio es necesario tomar </w:t>
       </w:r>
       <w:r>
@@ -3172,7 +4458,6 @@
           <w:sz w:val="24"/>
           <w:szCs w:val="24"/>
         </w:rPr>
-        <w:lastRenderedPageBreak/>
         <w:t>espectograma</w:t>
       </w:r>
       <w:r>
@@ -3191,7 +4476,51 @@
           <w:sz w:val="24"/>
           <w:szCs w:val="24"/>
         </w:rPr>
-        <w:t>Redes Neuronales Convolucionadas (CNN or ConvNet)</w:t>
+        <w:t xml:space="preserve">Redes Neuronales Convolucionadas (CNN </w:t>
+      </w:r>
+      <w:proofErr w:type="spellStart"/>
+      <w:r>
+        <w:rPr>
+          <w:rFonts w:ascii="Arial" w:hAnsi="Arial" w:cs="Arial"/>
+          <w:i/>
+          <w:iCs/>
+          <w:sz w:val="24"/>
+          <w:szCs w:val="24"/>
+        </w:rPr>
+        <w:t>or</w:t>
+      </w:r>
+      <w:proofErr w:type="spellEnd"/>
+      <w:r>
+        <w:rPr>
+          <w:rFonts w:ascii="Arial" w:hAnsi="Arial" w:cs="Arial"/>
+          <w:i/>
+          <w:iCs/>
+          <w:sz w:val="24"/>
+          <w:szCs w:val="24"/>
+        </w:rPr>
+        <w:t xml:space="preserve"> </w:t>
+      </w:r>
+      <w:proofErr w:type="spellStart"/>
+      <w:r>
+        <w:rPr>
+          <w:rFonts w:ascii="Arial" w:hAnsi="Arial" w:cs="Arial"/>
+          <w:i/>
+          <w:iCs/>
+          <w:sz w:val="24"/>
+          <w:szCs w:val="24"/>
+        </w:rPr>
+        <w:t>ConvNet</w:t>
+      </w:r>
+      <w:proofErr w:type="spellEnd"/>
+      <w:r>
+        <w:rPr>
+          <w:rFonts w:ascii="Arial" w:hAnsi="Arial" w:cs="Arial"/>
+          <w:i/>
+          <w:iCs/>
+          <w:sz w:val="24"/>
+          <w:szCs w:val="24"/>
+        </w:rPr>
+        <w:t>)</w:t>
       </w:r>
       <w:r>
         <w:rPr>
@@ -3353,7 +4682,16 @@
           <w:sz w:val="24"/>
           <w:szCs w:val="24"/>
         </w:rPr>
-        <w:t>, recordando que un sonido puede representarse como la suma de diferentes frecuencias</w:t>
+        <w:t xml:space="preserve">, recordando que un sonido puede representarse como la suma </w:t>
+      </w:r>
+      <w:r>
+        <w:rPr>
+          <w:rFonts w:ascii="Arial" w:hAnsi="Arial" w:cs="Arial"/>
+          <w:sz w:val="24"/>
+          <w:szCs w:val="24"/>
+        </w:rPr>
+        <w:lastRenderedPageBreak/>
+        <w:t>de diferentes frecuencias</w:t>
       </w:r>
       <w:r>
         <w:rPr>
@@ -3549,7 +4887,7 @@
                     </pic:cNvPicPr>
                   </pic:nvPicPr>
                   <pic:blipFill>
-                    <a:blip r:embed="rId13" cstate="print">
+                    <a:blip r:embed="rId14" cstate="print">
                       <a:extLst>
                         <a:ext uri="{28A0092B-C50C-407E-A947-70E740481C1C}">
                           <a14:useLocalDpi xmlns:a14="http://schemas.microsoft.com/office/drawing/2010/main" val="0"/>
@@ -3760,7 +5098,6 @@
           <w:sz w:val="24"/>
           <w:szCs w:val="24"/>
         </w:rPr>
-        <w:lastRenderedPageBreak/>
         <w:drawing>
           <wp:inline distT="0" distB="0" distL="0" distR="0" wp14:anchorId="302CB08C" wp14:editId="08C1CC47">
             <wp:extent cx="2263996" cy="1270327"/>
@@ -3779,7 +5116,7 @@
                     </pic:cNvPicPr>
                   </pic:nvPicPr>
                   <pic:blipFill>
-                    <a:blip r:embed="rId14" cstate="print">
+                    <a:blip r:embed="rId15" cstate="print">
                       <a:extLst>
                         <a:ext uri="{28A0092B-C50C-407E-A947-70E740481C1C}">
                           <a14:useLocalDpi xmlns:a14="http://schemas.microsoft.com/office/drawing/2010/main" val="0"/>
@@ -3971,7 +5308,16 @@
           <w:sz w:val="24"/>
           <w:szCs w:val="24"/>
         </w:rPr>
-        <w:t>podemos obtener una frecuencia media o una frecuencia mediana para obtener un patrón de un audio,</w:t>
+        <w:t xml:space="preserve">podemos obtener una frecuencia media o una frecuencia </w:t>
+      </w:r>
+      <w:r>
+        <w:rPr>
+          <w:rFonts w:ascii="Arial" w:hAnsi="Arial" w:cs="Arial"/>
+          <w:sz w:val="24"/>
+          <w:szCs w:val="24"/>
+        </w:rPr>
+        <w:lastRenderedPageBreak/>
+        <w:t>mediana para obtener un patrón de un audio,</w:t>
       </w:r>
       <w:r>
         <w:rPr>
@@ -4038,8 +5384,26 @@
           <w:sz w:val="24"/>
           <w:szCs w:val="24"/>
         </w:rPr>
-        <w:t>de clasificación dura como Knn</w:t>
-      </w:r>
+        <w:t xml:space="preserve">de clasificación dura como </w:t>
+      </w:r>
+      <w:r>
+        <w:rPr>
+          <w:rFonts w:ascii="Arial" w:hAnsi="Arial" w:cs="Arial"/>
+          <w:sz w:val="24"/>
+          <w:szCs w:val="24"/>
+        </w:rPr>
+        <w:t>K-</w:t>
+      </w:r>
+      <w:proofErr w:type="spellStart"/>
+      <w:r>
+        <w:rPr>
+          <w:rFonts w:ascii="Arial" w:hAnsi="Arial" w:cs="Arial"/>
+          <w:sz w:val="24"/>
+          <w:szCs w:val="24"/>
+        </w:rPr>
+        <w:t>means</w:t>
+      </w:r>
+      <w:proofErr w:type="spellEnd"/>
       <w:r>
         <w:rPr>
           <w:rFonts w:ascii="Arial" w:hAnsi="Arial" w:cs="Arial"/>
@@ -4166,7 +5530,25 @@
           <w:sz w:val="24"/>
           <w:szCs w:val="24"/>
         </w:rPr>
-        <w:t>poca relevancia y por último determinar cuales son los centroides con los que se debería trabajar.</w:t>
+        <w:t xml:space="preserve">poca relevancia y por último determinar </w:t>
+      </w:r>
+      <w:proofErr w:type="spellStart"/>
+      <w:r>
+        <w:rPr>
+          <w:rFonts w:ascii="Arial" w:hAnsi="Arial" w:cs="Arial"/>
+          <w:sz w:val="24"/>
+          <w:szCs w:val="24"/>
+        </w:rPr>
+        <w:t>cuales</w:t>
+      </w:r>
+      <w:proofErr w:type="spellEnd"/>
+      <w:r>
+        <w:rPr>
+          <w:rFonts w:ascii="Arial" w:hAnsi="Arial" w:cs="Arial"/>
+          <w:sz w:val="24"/>
+          <w:szCs w:val="24"/>
+        </w:rPr>
+        <w:t xml:space="preserve"> son los centroides con los que se debería trabajar.</w:t>
       </w:r>
     </w:p>
     <w:p>
@@ -4284,7 +5666,61 @@
           <w:sz w:val="24"/>
           <w:szCs w:val="24"/>
         </w:rPr>
-        <w:t>su MFCC (Mel-Frequency cepstral coefficients)</w:t>
+        <w:t>su MFCC (Mel-</w:t>
+      </w:r>
+      <w:proofErr w:type="spellStart"/>
+      <w:r>
+        <w:rPr>
+          <w:rFonts w:ascii="Arial" w:hAnsi="Arial" w:cs="Arial"/>
+          <w:sz w:val="24"/>
+          <w:szCs w:val="24"/>
+        </w:rPr>
+        <w:t>Frequency</w:t>
+      </w:r>
+      <w:proofErr w:type="spellEnd"/>
+      <w:r>
+        <w:rPr>
+          <w:rFonts w:ascii="Arial" w:hAnsi="Arial" w:cs="Arial"/>
+          <w:sz w:val="24"/>
+          <w:szCs w:val="24"/>
+        </w:rPr>
+        <w:t xml:space="preserve"> </w:t>
+      </w:r>
+      <w:proofErr w:type="spellStart"/>
+      <w:r>
+        <w:rPr>
+          <w:rFonts w:ascii="Arial" w:hAnsi="Arial" w:cs="Arial"/>
+          <w:sz w:val="24"/>
+          <w:szCs w:val="24"/>
+        </w:rPr>
+        <w:t>cepstral</w:t>
+      </w:r>
+      <w:proofErr w:type="spellEnd"/>
+      <w:r>
+        <w:rPr>
+          <w:rFonts w:ascii="Arial" w:hAnsi="Arial" w:cs="Arial"/>
+          <w:sz w:val="24"/>
+          <w:szCs w:val="24"/>
+        </w:rPr>
+        <w:t xml:space="preserve"> </w:t>
+      </w:r>
+      <w:proofErr w:type="spellStart"/>
+      <w:r>
+        <w:rPr>
+          <w:rFonts w:ascii="Arial" w:hAnsi="Arial" w:cs="Arial"/>
+          <w:sz w:val="24"/>
+          <w:szCs w:val="24"/>
+        </w:rPr>
+        <w:t>coefficients</w:t>
+      </w:r>
+      <w:proofErr w:type="spellEnd"/>
+      <w:r>
+        <w:rPr>
+          <w:rFonts w:ascii="Arial" w:hAnsi="Arial" w:cs="Arial"/>
+          <w:sz w:val="24"/>
+          <w:szCs w:val="24"/>
+        </w:rPr>
+        <w:t>)</w:t>
       </w:r>
       <w:r>
         <w:rPr>
@@ -4300,16 +5736,7 @@
           <w:sz w:val="24"/>
           <w:szCs w:val="24"/>
         </w:rPr>
-        <w:t xml:space="preserve">como nos </w:t>
-      </w:r>
-      <w:r>
-        <w:rPr>
-          <w:rFonts w:ascii="Arial" w:hAnsi="Arial" w:cs="Arial"/>
-          <w:sz w:val="24"/>
-          <w:szCs w:val="24"/>
-        </w:rPr>
-        <w:lastRenderedPageBreak/>
-        <w:t xml:space="preserve">menciona </w:t>
+        <w:t xml:space="preserve">como nos menciona </w:t>
       </w:r>
       <w:sdt>
         <w:sdtPr>
@@ -4374,7 +5801,25 @@
           <w:sz w:val="24"/>
           <w:szCs w:val="24"/>
         </w:rPr>
-        <w:t xml:space="preserve"> en su artículo de uso de knn para clasificación de audio, </w:t>
+        <w:t xml:space="preserve"> en su artículo de uso de </w:t>
+      </w:r>
+      <w:proofErr w:type="spellStart"/>
+      <w:r>
+        <w:rPr>
+          <w:rFonts w:ascii="Arial" w:hAnsi="Arial" w:cs="Arial"/>
+          <w:sz w:val="24"/>
+          <w:szCs w:val="24"/>
+        </w:rPr>
+        <w:t>knn</w:t>
+      </w:r>
+      <w:proofErr w:type="spellEnd"/>
+      <w:r>
+        <w:rPr>
+          <w:rFonts w:ascii="Arial" w:hAnsi="Arial" w:cs="Arial"/>
+          <w:sz w:val="24"/>
+          <w:szCs w:val="24"/>
+        </w:rPr>
+        <w:t xml:space="preserve"> para clasificación de audio, </w:t>
       </w:r>
       <w:r>
         <w:rPr>
@@ -4384,7 +5829,51 @@
           <w:sz w:val="24"/>
           <w:szCs w:val="24"/>
         </w:rPr>
-        <w:t>“El cepstrum de frecuencia mel ha demostrado ser muy eficaz en el reconocimiento de la estructura de las señales musicales y en el modelado del tono subjetivo contenido de frecuencia de las señales de audio”</w:t>
+        <w:t xml:space="preserve">“El </w:t>
+      </w:r>
+      <w:proofErr w:type="spellStart"/>
+      <w:r>
+        <w:rPr>
+          <w:rFonts w:ascii="Arial" w:hAnsi="Arial" w:cs="Arial"/>
+          <w:i/>
+          <w:iCs/>
+          <w:sz w:val="24"/>
+          <w:szCs w:val="24"/>
+        </w:rPr>
+        <w:t>cepstrum</w:t>
+      </w:r>
+      <w:proofErr w:type="spellEnd"/>
+      <w:r>
+        <w:rPr>
+          <w:rFonts w:ascii="Arial" w:hAnsi="Arial" w:cs="Arial"/>
+          <w:i/>
+          <w:iCs/>
+          <w:sz w:val="24"/>
+          <w:szCs w:val="24"/>
+        </w:rPr>
+        <w:t xml:space="preserve"> de frecuencia </w:t>
+      </w:r>
+      <w:proofErr w:type="spellStart"/>
+      <w:r>
+        <w:rPr>
+          <w:rFonts w:ascii="Arial" w:hAnsi="Arial" w:cs="Arial"/>
+          <w:i/>
+          <w:iCs/>
+          <w:sz w:val="24"/>
+          <w:szCs w:val="24"/>
+        </w:rPr>
+        <w:t>mel</w:t>
+      </w:r>
+      <w:proofErr w:type="spellEnd"/>
+      <w:r>
+        <w:rPr>
+          <w:rFonts w:ascii="Arial" w:hAnsi="Arial" w:cs="Arial"/>
+          <w:i/>
+          <w:iCs/>
+          <w:sz w:val="24"/>
+          <w:szCs w:val="24"/>
+        </w:rPr>
+        <w:t xml:space="preserve"> ha demostrado ser muy eficaz en el reconocimiento de la estructura de las señales musicales y en el modelado del tono subjetivo contenido de frecuencia de las señales de audio”</w:t>
       </w:r>
       <w:r>
         <w:rPr>
@@ -4422,6 +5911,7 @@
           <w:sz w:val="24"/>
           <w:szCs w:val="24"/>
         </w:rPr>
+        <w:lastRenderedPageBreak/>
         <w:t xml:space="preserve">Al aplicar esta técnica lo que se propone es realizar una serie de pasos </w:t>
       </w:r>
       <w:r>
@@ -4585,7 +6075,7 @@
         </w:rPr>
         <w:t>A cada tramo aplicarle la </w:t>
       </w:r>
-      <w:hyperlink r:id="rId15" w:tooltip="Transformada de Fourier discreta" w:history="1">
+      <w:hyperlink r:id="rId16" w:tooltip="Transformada de Fourier discreta" w:history="1">
         <w:r>
           <w:rPr>
             <w:rFonts w:ascii="Arial" w:hAnsi="Arial" w:cs="Arial"/>
@@ -4626,7 +6116,7 @@
         </w:rPr>
         <w:t>Aplicar el banco de filtros correspondientes a la </w:t>
       </w:r>
-      <w:hyperlink r:id="rId16" w:tooltip="Escala Mel" w:history="1">
+      <w:hyperlink r:id="rId17" w:tooltip="Escala Mel" w:history="1">
         <w:r>
           <w:rPr>
             <w:rFonts w:ascii="Arial" w:hAnsi="Arial" w:cs="Arial"/>
@@ -4665,8 +6155,18 @@
           <w:sz w:val="24"/>
           <w:szCs w:val="24"/>
         </w:rPr>
-        <w:t>Tomar el logaritmo de todas las energías de cada frecuencia mel</w:t>
-      </w:r>
+        <w:t xml:space="preserve">Tomar el logaritmo de todas las energías de cada frecuencia </w:t>
+      </w:r>
+      <w:proofErr w:type="spellStart"/>
+      <w:r>
+        <w:rPr>
+          <w:rFonts w:ascii="Arial" w:hAnsi="Arial" w:cs="Arial"/>
+          <w:sz w:val="24"/>
+          <w:szCs w:val="24"/>
+        </w:rPr>
+        <w:t>mel</w:t>
+      </w:r>
+      <w:proofErr w:type="spellEnd"/>
     </w:p>
     <w:p>
       <w:pPr>
@@ -4690,7 +6190,7 @@
         </w:rPr>
         <w:t>Aplicarle la </w:t>
       </w:r>
-      <w:hyperlink r:id="rId17" w:tooltip="Transformada de coseno discreta" w:history="1">
+      <w:hyperlink r:id="rId18" w:tooltip="Transformada de coseno discreta" w:history="1">
         <w:r>
           <w:rPr>
             <w:rFonts w:ascii="Arial" w:hAnsi="Arial" w:cs="Arial"/>
@@ -4793,7 +6293,6 @@
           <w:sz w:val="24"/>
           <w:szCs w:val="24"/>
         </w:rPr>
-        <w:lastRenderedPageBreak/>
         <w:t xml:space="preserve">También podemos aplicar diferentes medidas de distancia, como: </w:t>
       </w:r>
       <w:r>
@@ -4810,7 +6309,25 @@
           <w:sz w:val="24"/>
           <w:szCs w:val="24"/>
         </w:rPr>
-        <w:t xml:space="preserve">euclídea ponderada, mediana, Mahalannobis, </w:t>
+        <w:t xml:space="preserve">euclídea ponderada, mediana, </w:t>
+      </w:r>
+      <w:proofErr w:type="spellStart"/>
+      <w:r>
+        <w:rPr>
+          <w:rFonts w:ascii="Arial" w:hAnsi="Arial" w:cs="Arial"/>
+          <w:sz w:val="24"/>
+          <w:szCs w:val="24"/>
+        </w:rPr>
+        <w:t>Mahalannobis</w:t>
+      </w:r>
+      <w:proofErr w:type="spellEnd"/>
+      <w:r>
+        <w:rPr>
+          <w:rFonts w:ascii="Arial" w:hAnsi="Arial" w:cs="Arial"/>
+          <w:sz w:val="24"/>
+          <w:szCs w:val="24"/>
+        </w:rPr>
+        <w:t xml:space="preserve">, </w:t>
       </w:r>
       <w:r>
         <w:rPr>
@@ -4844,6 +6361,28 @@
         </w:rPr>
         <w:t>.</w:t>
       </w:r>
+    </w:p>
+    <w:p>
+      <w:pPr>
+        <w:spacing w:line="480" w:lineRule="auto"/>
+        <w:jc w:val="both"/>
+        <w:rPr>
+          <w:rFonts w:ascii="Arial" w:hAnsi="Arial" w:cs="Arial"/>
+          <w:sz w:val="24"/>
+          <w:szCs w:val="24"/>
+        </w:rPr>
+      </w:pPr>
+    </w:p>
+    <w:p>
+      <w:pPr>
+        <w:spacing w:line="480" w:lineRule="auto"/>
+        <w:jc w:val="both"/>
+        <w:rPr>
+          <w:rFonts w:ascii="Arial" w:hAnsi="Arial" w:cs="Arial"/>
+          <w:sz w:val="24"/>
+          <w:szCs w:val="24"/>
+        </w:rPr>
+      </w:pPr>
     </w:p>
     <w:p>
       <w:pPr>
@@ -4873,6 +6412,7 @@
           <w:sz w:val="24"/>
           <w:szCs w:val="24"/>
         </w:rPr>
+        <w:lastRenderedPageBreak/>
         <w:t>Metodología</w:t>
       </w:r>
     </w:p>
@@ -4935,7 +6475,7 @@
                     </pic:cNvPicPr>
                   </pic:nvPicPr>
                   <pic:blipFill>
-                    <a:blip r:embed="rId18">
+                    <a:blip r:embed="rId19">
                       <a:extLst>
                         <a:ext uri="{28A0092B-C50C-407E-A947-70E740481C1C}">
                           <a14:useLocalDpi xmlns:a14="http://schemas.microsoft.com/office/drawing/2010/main" val="0"/>
@@ -4988,7 +6528,95 @@
           <w:iCs/>
           <w:color w:val="404040"/>
         </w:rPr>
-        <w:t>“CRISP-DM son las siglas de Cross-Industry Standard Process for Data Mining, es un método probado para orientar sus trabajos de minería de datos.</w:t>
+        <w:t>“CRISP-DM son las siglas de Cross-</w:t>
+      </w:r>
+      <w:proofErr w:type="spellStart"/>
+      <w:r>
+        <w:rPr>
+          <w:rStyle w:val="normaltextrun"/>
+          <w:rFonts w:ascii="Arial" w:hAnsi="Arial" w:cs="Arial"/>
+          <w:i/>
+          <w:iCs/>
+          <w:color w:val="404040"/>
+        </w:rPr>
+        <w:t>Industry</w:t>
+      </w:r>
+      <w:proofErr w:type="spellEnd"/>
+      <w:r>
+        <w:rPr>
+          <w:rStyle w:val="normaltextrun"/>
+          <w:rFonts w:ascii="Arial" w:hAnsi="Arial" w:cs="Arial"/>
+          <w:i/>
+          <w:iCs/>
+          <w:color w:val="404040"/>
+        </w:rPr>
+        <w:t> Standard </w:t>
+      </w:r>
+      <w:proofErr w:type="spellStart"/>
+      <w:r>
+        <w:rPr>
+          <w:rStyle w:val="normaltextrun"/>
+          <w:rFonts w:ascii="Arial" w:hAnsi="Arial" w:cs="Arial"/>
+          <w:i/>
+          <w:iCs/>
+          <w:color w:val="404040"/>
+        </w:rPr>
+        <w:t>Process</w:t>
+      </w:r>
+      <w:proofErr w:type="spellEnd"/>
+      <w:r>
+        <w:rPr>
+          <w:rStyle w:val="normaltextrun"/>
+          <w:rFonts w:ascii="Arial" w:hAnsi="Arial" w:cs="Arial"/>
+          <w:i/>
+          <w:iCs/>
+          <w:color w:val="404040"/>
+        </w:rPr>
+        <w:t> </w:t>
+      </w:r>
+      <w:proofErr w:type="spellStart"/>
+      <w:r>
+        <w:rPr>
+          <w:rStyle w:val="normaltextrun"/>
+          <w:rFonts w:ascii="Arial" w:hAnsi="Arial" w:cs="Arial"/>
+          <w:i/>
+          <w:iCs/>
+          <w:color w:val="404040"/>
+        </w:rPr>
+        <w:t>for</w:t>
+      </w:r>
+      <w:proofErr w:type="spellEnd"/>
+      <w:r>
+        <w:rPr>
+          <w:rStyle w:val="normaltextrun"/>
+          <w:rFonts w:ascii="Arial" w:hAnsi="Arial" w:cs="Arial"/>
+          <w:i/>
+          <w:iCs/>
+          <w:color w:val="404040"/>
+        </w:rPr>
+        <w:t> Data </w:t>
+      </w:r>
+      <w:proofErr w:type="spellStart"/>
+      <w:r>
+        <w:rPr>
+          <w:rStyle w:val="normaltextrun"/>
+          <w:rFonts w:ascii="Arial" w:hAnsi="Arial" w:cs="Arial"/>
+          <w:i/>
+          <w:iCs/>
+          <w:color w:val="404040"/>
+        </w:rPr>
+        <w:t>Mining</w:t>
+      </w:r>
+      <w:proofErr w:type="spellEnd"/>
+      <w:r>
+        <w:rPr>
+          <w:rStyle w:val="normaltextrun"/>
+          <w:rFonts w:ascii="Arial" w:hAnsi="Arial" w:cs="Arial"/>
+          <w:i/>
+          <w:iCs/>
+          <w:color w:val="404040"/>
+        </w:rPr>
+        <w:t>, es un método probado para orientar sus trabajos de minería de datos.</w:t>
       </w:r>
     </w:p>
     <w:p>
@@ -5044,7 +6672,18 @@
           <w:iCs/>
           <w:color w:val="404040"/>
         </w:rPr>
-        <w:t>Como modelo de proceso, CRISP-DM ofrece un resumen del ciclo vital de minería de datos.”</w:t>
+        <w:t>Como modelo de proceso, CRISP-DM ofrece un resumen del ciclo vital de minería de datos</w:t>
+      </w:r>
+      <w:proofErr w:type="gramStart"/>
+      <w:r>
+        <w:rPr>
+          <w:rStyle w:val="normaltextrun"/>
+          <w:rFonts w:ascii="Arial" w:hAnsi="Arial" w:cs="Arial"/>
+          <w:i/>
+          <w:iCs/>
+          <w:color w:val="404040"/>
+        </w:rPr>
+        <w:t>.”</w:t>
       </w:r>
       <w:r>
         <w:rPr>
@@ -5056,7 +6695,46 @@
           <w:shd w:val="clear" w:color="auto" w:fill="E1E3E6"/>
           <w:lang w:val="es-ES"/>
         </w:rPr>
-        <w:t>(IBM Knowledge center, 2021)</w:t>
+        <w:t>(</w:t>
+      </w:r>
+      <w:proofErr w:type="gramEnd"/>
+      <w:r>
+        <w:rPr>
+          <w:rStyle w:val="normaltextrun"/>
+          <w:rFonts w:ascii="Arial" w:hAnsi="Arial" w:cs="Arial"/>
+          <w:i/>
+          <w:iCs/>
+          <w:color w:val="000000"/>
+          <w:shd w:val="clear" w:color="auto" w:fill="E1E3E6"/>
+          <w:lang w:val="es-ES"/>
+        </w:rPr>
+        <w:t xml:space="preserve">IBM </w:t>
+      </w:r>
+      <w:proofErr w:type="spellStart"/>
+      <w:r>
+        <w:rPr>
+          <w:rStyle w:val="normaltextrun"/>
+          <w:rFonts w:ascii="Arial" w:hAnsi="Arial" w:cs="Arial"/>
+          <w:i/>
+          <w:iCs/>
+          <w:color w:val="000000"/>
+          <w:shd w:val="clear" w:color="auto" w:fill="E1E3E6"/>
+          <w:lang w:val="es-ES"/>
+        </w:rPr>
+        <w:t>Knowledge</w:t>
+      </w:r>
+      <w:proofErr w:type="spellEnd"/>
+      <w:r>
+        <w:rPr>
+          <w:rStyle w:val="normaltextrun"/>
+          <w:rFonts w:ascii="Arial" w:hAnsi="Arial" w:cs="Arial"/>
+          <w:i/>
+          <w:iCs/>
+          <w:color w:val="000000"/>
+          <w:shd w:val="clear" w:color="auto" w:fill="E1E3E6"/>
+          <w:lang w:val="es-ES"/>
+        </w:rPr>
+        <w:t xml:space="preserve"> center, 2021)</w:t>
       </w:r>
       <w:r>
         <w:rPr>
@@ -5130,6 +6808,7 @@
           <w:b/>
           <w:bCs/>
         </w:rPr>
+        <w:lastRenderedPageBreak/>
         <w:t>Entendimiento del negocio:</w:t>
       </w:r>
       <w:r>
@@ -5158,14 +6837,55 @@
           <w:rStyle w:val="normaltextrun"/>
           <w:rFonts w:ascii="Arial" w:hAnsi="Arial" w:cs="Arial"/>
         </w:rPr>
-        <w:t>proyecto realizado por Victor Tideman</w:t>
-      </w:r>
-      <w:r>
-        <w:rPr>
-          <w:rStyle w:val="normaltextrun"/>
-          <w:rFonts w:ascii="Arial" w:hAnsi="Arial" w:cs="Arial"/>
-        </w:rPr>
-        <w:t xml:space="preserve"> (Tideman, 2022)</w:t>
+        <w:t xml:space="preserve">proyecto realizado por </w:t>
+      </w:r>
+      <w:proofErr w:type="spellStart"/>
+      <w:r>
+        <w:rPr>
+          <w:rStyle w:val="normaltextrun"/>
+          <w:rFonts w:ascii="Arial" w:hAnsi="Arial" w:cs="Arial"/>
+        </w:rPr>
+        <w:t>Victor</w:t>
+      </w:r>
+      <w:proofErr w:type="spellEnd"/>
+      <w:r>
+        <w:rPr>
+          <w:rStyle w:val="normaltextrun"/>
+          <w:rFonts w:ascii="Arial" w:hAnsi="Arial" w:cs="Arial"/>
+        </w:rPr>
+        <w:t xml:space="preserve"> </w:t>
+      </w:r>
+      <w:proofErr w:type="spellStart"/>
+      <w:r>
+        <w:rPr>
+          <w:rStyle w:val="normaltextrun"/>
+          <w:rFonts w:ascii="Arial" w:hAnsi="Arial" w:cs="Arial"/>
+        </w:rPr>
+        <w:t>Tideman</w:t>
+      </w:r>
+      <w:proofErr w:type="spellEnd"/>
+      <w:r>
+        <w:rPr>
+          <w:rStyle w:val="normaltextrun"/>
+          <w:rFonts w:ascii="Arial" w:hAnsi="Arial" w:cs="Arial"/>
+        </w:rPr>
+        <w:t xml:space="preserve"> (</w:t>
+      </w:r>
+      <w:proofErr w:type="spellStart"/>
+      <w:r>
+        <w:rPr>
+          <w:rStyle w:val="normaltextrun"/>
+          <w:rFonts w:ascii="Arial" w:hAnsi="Arial" w:cs="Arial"/>
+        </w:rPr>
+        <w:t>Tideman</w:t>
+      </w:r>
+      <w:proofErr w:type="spellEnd"/>
+      <w:r>
+        <w:rPr>
+          <w:rStyle w:val="normaltextrun"/>
+          <w:rFonts w:ascii="Arial" w:hAnsi="Arial" w:cs="Arial"/>
+        </w:rPr>
+        <w:t>, 2022)</w:t>
       </w:r>
       <w:r>
         <w:rPr>
@@ -5238,7 +6958,7 @@
           <w:rStyle w:val="normaltextrun"/>
           <w:rFonts w:ascii="Arial" w:hAnsi="Arial" w:cs="Arial"/>
         </w:rPr>
-        <w:t xml:space="preserve"> y seleccionar </w:t>
+        <w:t xml:space="preserve">y seleccionar </w:t>
       </w:r>
       <w:r>
         <w:rPr>
@@ -5391,7 +7111,23 @@
           <w:rStyle w:val="normaltextrun"/>
           <w:rFonts w:ascii="Arial" w:hAnsi="Arial" w:cs="Arial"/>
         </w:rPr>
-        <w:t>, utilizando diferentes métricas de distancia, algunas ponderadas para dar mayor importancia al bit rate, o a la frecuencia</w:t>
+        <w:t xml:space="preserve">, utilizando diferentes métricas de distancia, algunas ponderadas para dar mayor importancia al bit </w:t>
+      </w:r>
+      <w:proofErr w:type="spellStart"/>
+      <w:r>
+        <w:rPr>
+          <w:rStyle w:val="normaltextrun"/>
+          <w:rFonts w:ascii="Arial" w:hAnsi="Arial" w:cs="Arial"/>
+        </w:rPr>
+        <w:t>rate</w:t>
+      </w:r>
+      <w:proofErr w:type="spellEnd"/>
+      <w:r>
+        <w:rPr>
+          <w:rStyle w:val="normaltextrun"/>
+          <w:rFonts w:ascii="Arial" w:hAnsi="Arial" w:cs="Arial"/>
+        </w:rPr>
+        <w:t>, o a la frecuencia</w:t>
       </w:r>
       <w:r>
         <w:rPr>
@@ -5452,13 +7188,31 @@
         </w:rPr>
         <w:t xml:space="preserve">, </w:t>
       </w:r>
-      <w:r>
-        <w:rPr>
-          <w:rStyle w:val="normaltextrun"/>
-          <w:rFonts w:ascii="Arial" w:hAnsi="Arial" w:cs="Arial"/>
-        </w:rPr>
-        <w:t>Silhouette Analysis</w:t>
-      </w:r>
+      <w:proofErr w:type="spellStart"/>
+      <w:r>
+        <w:rPr>
+          <w:rStyle w:val="normaltextrun"/>
+          <w:rFonts w:ascii="Arial" w:hAnsi="Arial" w:cs="Arial"/>
+        </w:rPr>
+        <w:t>Silhouette</w:t>
+      </w:r>
+      <w:proofErr w:type="spellEnd"/>
+      <w:r>
+        <w:rPr>
+          <w:rStyle w:val="normaltextrun"/>
+          <w:rFonts w:ascii="Arial" w:hAnsi="Arial" w:cs="Arial"/>
+        </w:rPr>
+        <w:t xml:space="preserve"> </w:t>
+      </w:r>
+      <w:proofErr w:type="spellStart"/>
+      <w:r>
+        <w:rPr>
+          <w:rStyle w:val="normaltextrun"/>
+          <w:rFonts w:ascii="Arial" w:hAnsi="Arial" w:cs="Arial"/>
+        </w:rPr>
+        <w:t>Analysis</w:t>
+      </w:r>
+      <w:proofErr w:type="spellEnd"/>
       <w:r>
         <w:rPr>
           <w:rStyle w:val="normaltextrun"/>
@@ -5515,6 +7269,7 @@
         <w:ind w:left="1080" w:firstLine="0"/>
         <w:textAlignment w:val="baseline"/>
         <w:rPr>
+          <w:rStyle w:val="normaltextrun"/>
           <w:rFonts w:ascii="Arial" w:hAnsi="Arial" w:cs="Arial"/>
         </w:rPr>
       </w:pPr>
@@ -5537,12 +7292,40 @@
     </w:p>
     <w:p>
       <w:pPr>
-        <w:spacing w:line="480" w:lineRule="auto"/>
-        <w:jc w:val="both"/>
-        <w:rPr>
-          <w:rFonts w:ascii="Arial" w:hAnsi="Arial" w:cs="Arial"/>
-          <w:sz w:val="24"/>
-          <w:szCs w:val="24"/>
+        <w:pStyle w:val="paragraph"/>
+        <w:spacing w:before="0" w:beforeAutospacing="0" w:after="0" w:afterAutospacing="0" w:line="480" w:lineRule="auto"/>
+        <w:ind w:left="1080"/>
+        <w:textAlignment w:val="baseline"/>
+        <w:rPr>
+          <w:rStyle w:val="normaltextrun"/>
+          <w:rFonts w:ascii="Arial" w:hAnsi="Arial" w:cs="Arial"/>
+          <w:b/>
+          <w:bCs/>
+        </w:rPr>
+      </w:pPr>
+    </w:p>
+    <w:p>
+      <w:pPr>
+        <w:pStyle w:val="paragraph"/>
+        <w:spacing w:before="0" w:beforeAutospacing="0" w:after="0" w:afterAutospacing="0" w:line="480" w:lineRule="auto"/>
+        <w:ind w:left="1080"/>
+        <w:textAlignment w:val="baseline"/>
+        <w:rPr>
+          <w:rStyle w:val="normaltextrun"/>
+          <w:rFonts w:ascii="Arial" w:hAnsi="Arial" w:cs="Arial"/>
+          <w:b/>
+          <w:bCs/>
+        </w:rPr>
+      </w:pPr>
+    </w:p>
+    <w:p>
+      <w:pPr>
+        <w:pStyle w:val="paragraph"/>
+        <w:spacing w:before="0" w:beforeAutospacing="0" w:after="0" w:afterAutospacing="0" w:line="480" w:lineRule="auto"/>
+        <w:ind w:left="1080"/>
+        <w:textAlignment w:val="baseline"/>
+        <w:rPr>
+          <w:rFonts w:ascii="Arial" w:hAnsi="Arial" w:cs="Arial"/>
         </w:rPr>
       </w:pPr>
     </w:p>
@@ -8944,6 +10727,25 @@
       <w:spacing w:after="0" w:line="240" w:lineRule="auto"/>
     </w:pPr>
   </w:style>
+  <w:style w:type="table" w:styleId="Tablaconcuadrcula">
+    <w:name w:val="Table Grid"/>
+    <w:basedOn w:val="Tablanormal"/>
+    <w:uiPriority w:val="39"/>
+    <w:rsid w:val="00532520"/>
+    <w:pPr>
+      <w:spacing w:after="0" w:line="240" w:lineRule="auto"/>
+    </w:pPr>
+    <w:tblPr>
+      <w:tblBorders>
+        <w:top w:val="single" w:sz="4" w:space="0" w:color="auto"/>
+        <w:left w:val="single" w:sz="4" w:space="0" w:color="auto"/>
+        <w:bottom w:val="single" w:sz="4" w:space="0" w:color="auto"/>
+        <w:right w:val="single" w:sz="4" w:space="0" w:color="auto"/>
+        <w:insideH w:val="single" w:sz="4" w:space="0" w:color="auto"/>
+        <w:insideV w:val="single" w:sz="4" w:space="0" w:color="auto"/>
+      </w:tblBorders>
+    </w:tblPr>
+  </w:style>
 </w:styles>
 </file>
 
@@ -9261,21 +11063,6 @@
 </file>
 
 <file path=customXml/item1.xml><?xml version="1.0" encoding="utf-8"?>
-<?mso-contentType ?>
-<FormTemplates xmlns="http://schemas.microsoft.com/sharepoint/v3/contenttype/forms">
-  <Display>DocumentLibraryForm</Display>
-  <Edit>DocumentLibraryForm</Edit>
-  <New>DocumentLibraryForm</New>
-</FormTemplates>
-</file>
-
-<file path=customXml/item2.xml><?xml version="1.0" encoding="utf-8"?>
-<p:properties xmlns:p="http://schemas.microsoft.com/office/2006/metadata/properties" xmlns:xsi="http://www.w3.org/2001/XMLSchema-instance" xmlns:pc="http://schemas.microsoft.com/office/infopath/2007/PartnerControls">
-  <documentManagement/>
-</p:properties>
-</file>
-
-<file path=customXml/item3.xml><?xml version="1.0" encoding="utf-8"?>
 <ct:contentTypeSchema xmlns:ct="http://schemas.microsoft.com/office/2006/metadata/contentType" xmlns:ma="http://schemas.microsoft.com/office/2006/metadata/properties/metaAttributes" ct:_="" ma:_="" ma:contentTypeName="Documento" ma:contentTypeID="0x01010051D7B1AE9AFED84CA9E24AE862B38A14" ma:contentTypeVersion="4" ma:contentTypeDescription="Crear nuevo documento." ma:contentTypeScope="" ma:versionID="4a29731b7e30b4c9193385f689b073fa">
   <xsd:schema xmlns:xsd="http://www.w3.org/2001/XMLSchema" xmlns:xs="http://www.w3.org/2001/XMLSchema" xmlns:p="http://schemas.microsoft.com/office/2006/metadata/properties" xmlns:ns2="c55f2e9a-9019-4a2f-8c86-42a8bf7ee9c1" targetNamespace="http://schemas.microsoft.com/office/2006/metadata/properties" ma:root="true" ma:fieldsID="d893478a66613edff27d23866ddab67b" ns2:_="">
     <xsd:import namespace="c55f2e9a-9019-4a2f-8c86-42a8bf7ee9c1"/>
@@ -9419,6 +11206,21 @@
 </ct:contentTypeSchema>
 </file>
 
+<file path=customXml/item2.xml><?xml version="1.0" encoding="utf-8"?>
+<p:properties xmlns:p="http://schemas.microsoft.com/office/2006/metadata/properties" xmlns:xsi="http://www.w3.org/2001/XMLSchema-instance" xmlns:pc="http://schemas.microsoft.com/office/infopath/2007/PartnerControls">
+  <documentManagement/>
+</p:properties>
+</file>
+
+<file path=customXml/item3.xml><?xml version="1.0" encoding="utf-8"?>
+<?mso-contentType ?>
+<FormTemplates xmlns="http://schemas.microsoft.com/sharepoint/v3/contenttype/forms">
+  <Display>DocumentLibraryForm</Display>
+  <Edit>DocumentLibraryForm</Edit>
+  <New>DocumentLibraryForm</New>
+</FormTemplates>
+</file>
+
 <file path=customXml/item4.xml><?xml version="1.0" encoding="utf-8"?>
 <b:Sources xmlns:b="http://schemas.openxmlformats.org/officeDocument/2006/bibliography" xmlns="http://schemas.openxmlformats.org/officeDocument/2006/bibliography" SelectedStyle="\APASixthEditionOfficeOnline.xsl" StyleName="APA" Version="6">
   <b:Source>
@@ -9497,7 +11299,7 @@
     <b:JournalName>Mathematics and Computers in Simulation</b:JournalName>
     <b:Year>2020</b:Year>
     <b:Pages> 232–243</b:Pages>
-    <b:RefOrder>4</b:RefOrder>
+    <b:RefOrder>5</b:RefOrder>
   </b:Source>
   <b:Source>
     <b:Tag>DeD</b:Tag>
@@ -9515,7 +11317,7 @@
       </b:Artist>
     </b:Author>
     <b:PublicationTitle>CC BY-SA 3.0</b:PublicationTitle>
-    <b:RefOrder>5</b:RefOrder>
+    <b:RefOrder>6</b:RefOrder>
   </b:Source>
   <b:Source>
     <b:Tag>Ano</b:Tag>
@@ -9532,7 +11334,7 @@
     </b:Author>
     <b:Title>espectograma violín</b:Title>
     <b:PublicationTitle>CC BY-SA 3.0</b:PublicationTitle>
-    <b:RefOrder>6</b:RefOrder>
+    <b:RefOrder>7</b:RefOrder>
   </b:Source>
   <b:Source>
     <b:Tag>RTh17</b:Tag>
@@ -9555,7 +11357,7 @@
     <b:Publisher>Research India Publications </b:Publisher>
     <b:Volume>13</b:Volume>
     <b:URL>https://www.ripublication.com/Openaccess/ijcirv13n10_14.pdf</b:URL>
-    <b:RefOrder>7</b:RefOrder>
+    <b:RefOrder>8</b:RefOrder>
   </b:Source>
   <b:Source>
     <b:Tag>Sah12</b:Tag>
@@ -9579,7 +11381,7 @@
     <b:JournalName>Speech and comunication</b:JournalName>
     <b:Year>2012</b:Year>
     <b:Pages>543–565. </b:Pages>
-    <b:RefOrder>8</b:RefOrder>
+    <b:RefOrder>9</b:RefOrder>
   </b:Source>
   <b:Source>
     <b:Tag>Sté09</b:Tag>
@@ -9631,29 +11433,37 @@
     <b:Month>Mayo</b:Month>
     <b:Day>2</b:Day>
     <b:CountryRegion>Suecia</b:CountryRegion>
-    <b:RefOrder>9</b:RefOrder>
+    <b:RefOrder>10</b:RefOrder>
+  </b:Source>
+  <b:Source>
+    <b:Tag>Kne16</b:Tag>
+    <b:SourceType>Book</b:SourceType>
+    <b:Guid>{E358426E-6444-4850-96E8-BA2A9A450BBF}</b:Guid>
+    <b:Title>Music Similarity and retrieval: an introduction to audio and web-based strategies</b:Title>
+    <b:Year>2016</b:Year>
+    <b:City>Berlin</b:City>
+    <b:Publisher>Springer</b:Publisher>
+    <b:Author>
+      <b:Author>
+        <b:NameList>
+          <b:Person>
+            <b:Last>Knees</b:Last>
+            <b:First>Peter</b:First>
+          </b:Person>
+          <b:Person>
+            <b:Last>Schedl</b:Last>
+            <b:First>Markus</b:First>
+          </b:Person>
+        </b:NameList>
+      </b:Author>
+    </b:Author>
+    <b:StandardNumber>978-3-662-49722-7</b:StandardNumber>
+    <b:RefOrder>4</b:RefOrder>
   </b:Source>
 </b:Sources>
 </file>
 
 <file path=customXml/itemProps1.xml><?xml version="1.0" encoding="utf-8"?>
-<ds:datastoreItem xmlns:ds="http://schemas.openxmlformats.org/officeDocument/2006/customXml" ds:itemID="{C3F09CB6-D999-4326-8A46-2EEFE08D88D2}">
-  <ds:schemaRefs>
-    <ds:schemaRef ds:uri="http://schemas.microsoft.com/sharepoint/v3/contenttype/forms"/>
-  </ds:schemaRefs>
-</ds:datastoreItem>
-</file>
-
-<file path=customXml/itemProps2.xml><?xml version="1.0" encoding="utf-8"?>
-<ds:datastoreItem xmlns:ds="http://schemas.openxmlformats.org/officeDocument/2006/customXml" ds:itemID="{805EED2A-09C0-4316-9877-79EEE6AC959F}">
-  <ds:schemaRefs>
-    <ds:schemaRef ds:uri="http://schemas.microsoft.com/office/2006/metadata/properties"/>
-    <ds:schemaRef ds:uri="http://schemas.microsoft.com/office/infopath/2007/PartnerControls"/>
-  </ds:schemaRefs>
-</ds:datastoreItem>
-</file>
-
-<file path=customXml/itemProps3.xml><?xml version="1.0" encoding="utf-8"?>
 <ds:datastoreItem xmlns:ds="http://schemas.openxmlformats.org/officeDocument/2006/customXml" ds:itemID="{0871E1FA-7327-43BA-9875-8EDF12A170C6}">
   <ds:schemaRefs>
     <ds:schemaRef ds:uri="http://schemas.microsoft.com/office/2006/metadata/contentType"/>
@@ -9671,8 +11481,25 @@
 </ds:datastoreItem>
 </file>
 
+<file path=customXml/itemProps2.xml><?xml version="1.0" encoding="utf-8"?>
+<ds:datastoreItem xmlns:ds="http://schemas.openxmlformats.org/officeDocument/2006/customXml" ds:itemID="{805EED2A-09C0-4316-9877-79EEE6AC959F}">
+  <ds:schemaRefs>
+    <ds:schemaRef ds:uri="http://schemas.microsoft.com/office/2006/metadata/properties"/>
+    <ds:schemaRef ds:uri="http://schemas.microsoft.com/office/infopath/2007/PartnerControls"/>
+  </ds:schemaRefs>
+</ds:datastoreItem>
+</file>
+
+<file path=customXml/itemProps3.xml><?xml version="1.0" encoding="utf-8"?>
+<ds:datastoreItem xmlns:ds="http://schemas.openxmlformats.org/officeDocument/2006/customXml" ds:itemID="{C3F09CB6-D999-4326-8A46-2EEFE08D88D2}">
+  <ds:schemaRefs>
+    <ds:schemaRef ds:uri="http://schemas.microsoft.com/sharepoint/v3/contenttype/forms"/>
+  </ds:schemaRefs>
+</ds:datastoreItem>
+</file>
+
 <file path=customXml/itemProps4.xml><?xml version="1.0" encoding="utf-8"?>
-<ds:datastoreItem xmlns:ds="http://schemas.openxmlformats.org/officeDocument/2006/customXml" ds:itemID="{34D38EA1-2E64-4FB3-9E0C-6BE90005EA74}">
+<ds:datastoreItem xmlns:ds="http://schemas.openxmlformats.org/officeDocument/2006/customXml" ds:itemID="{08D6427A-4762-4F13-9C2F-3D60A9DB48B8}">
   <ds:schemaRefs>
     <ds:schemaRef ds:uri="http://schemas.openxmlformats.org/officeDocument/2006/bibliography"/>
   </ds:schemaRefs>

</xml_diff>